<commit_message>
task3 and task4 - add task4 results to the report
</commit_message>
<xml_diff>
--- a/Assignment3/Assignment3.docx
+++ b/Assignment3/Assignment3.docx
@@ -242,10 +242,7 @@
         <w:ind w:left="360"/>
       </w:pPr>
       <w:r>
-        <w:t>Judging by the variance and the graph provided, it appears that the model's performance is relatively stable and not too sensitive to the initial seed number chosen</w:t>
-      </w:r>
-      <w:r>
-        <w:t>.</w:t>
+        <w:t>Judging by the variance and the graph provided, it appears that the model's performance is relatively stable and not too sensitive to the initial seed number chosen.</w:t>
       </w:r>
     </w:p>
     <w:p>
@@ -314,6 +311,1795 @@
         <w:t>Task 4</w:t>
       </w:r>
     </w:p>
+    <w:tbl>
+      <w:tblPr>
+        <w:tblW w:w="5680" w:type="dxa"/>
+        <w:tblBorders>
+          <w:top w:val="single" w:sz="4" w:space="0" w:color="auto"/>
+          <w:left w:val="single" w:sz="4" w:space="0" w:color="auto"/>
+          <w:bottom w:val="single" w:sz="4" w:space="0" w:color="auto"/>
+          <w:right w:val="single" w:sz="4" w:space="0" w:color="auto"/>
+          <w:insideH w:val="single" w:sz="4" w:space="0" w:color="auto"/>
+          <w:insideV w:val="single" w:sz="4" w:space="0" w:color="auto"/>
+        </w:tblBorders>
+        <w:tblLook w:val="04A0" w:firstRow="1" w:lastRow="0" w:firstColumn="1" w:lastColumn="0" w:noHBand="0" w:noVBand="1"/>
+      </w:tblPr>
+      <w:tblGrid>
+        <w:gridCol w:w="1480"/>
+        <w:gridCol w:w="1320"/>
+        <w:gridCol w:w="1600"/>
+        <w:gridCol w:w="1280"/>
+      </w:tblGrid>
+      <w:tr>
+        <w:trPr>
+          <w:trHeight w:val="315"/>
+        </w:trPr>
+        <w:tc>
+          <w:tcPr>
+            <w:tcW w:w="1480" w:type="dxa"/>
+            <w:shd w:val="clear" w:color="auto" w:fill="auto"/>
+            <w:noWrap/>
+            <w:vAlign w:val="bottom"/>
+            <w:hideMark/>
+          </w:tcPr>
+          <w:p>
+            <w:pPr>
+              <w:spacing w:after="0" w:line="240" w:lineRule="auto"/>
+              <w:rPr>
+                <w:rFonts w:ascii="Calibri" w:eastAsia="Times New Roman" w:hAnsi="Calibri" w:cs="Calibri"/>
+                <w:b/>
+                <w:bCs/>
+                <w:color w:val="44546A"/>
+                <w:kern w:val="0"/>
+                <w14:ligatures w14:val="none"/>
+              </w:rPr>
+            </w:pPr>
+            <w:r>
+              <w:rPr>
+                <w:rFonts w:ascii="Calibri" w:eastAsia="Times New Roman" w:hAnsi="Calibri" w:cs="Calibri"/>
+                <w:b/>
+                <w:bCs/>
+                <w:color w:val="44546A"/>
+                <w:kern w:val="0"/>
+                <w14:ligatures w14:val="none"/>
+              </w:rPr>
+              <w:t>H</w:t>
+            </w:r>
+            <w:r>
+              <w:rPr>
+                <w:rFonts w:ascii="Calibri" w:eastAsia="Times New Roman" w:hAnsi="Calibri" w:cs="Calibri"/>
+                <w:b/>
+                <w:bCs/>
+                <w:color w:val="44546A"/>
+                <w:kern w:val="0"/>
+                <w14:ligatures w14:val="none"/>
+              </w:rPr>
+              <w:t>idden</w:t>
+            </w:r>
+            <w:r>
+              <w:rPr>
+                <w:rFonts w:ascii="Calibri" w:eastAsia="Times New Roman" w:hAnsi="Calibri" w:cs="Calibri"/>
+                <w:b/>
+                <w:bCs/>
+                <w:color w:val="44546A"/>
+                <w:kern w:val="0"/>
+                <w14:ligatures w14:val="none"/>
+              </w:rPr>
+              <w:t xml:space="preserve"> S</w:t>
+            </w:r>
+            <w:r>
+              <w:rPr>
+                <w:rFonts w:ascii="Calibri" w:eastAsia="Times New Roman" w:hAnsi="Calibri" w:cs="Calibri"/>
+                <w:b/>
+                <w:bCs/>
+                <w:color w:val="44546A"/>
+                <w:kern w:val="0"/>
+                <w14:ligatures w14:val="none"/>
+              </w:rPr>
+              <w:t>ize</w:t>
+            </w:r>
+          </w:p>
+        </w:tc>
+        <w:tc>
+          <w:tcPr>
+            <w:tcW w:w="1320" w:type="dxa"/>
+            <w:shd w:val="clear" w:color="auto" w:fill="auto"/>
+            <w:noWrap/>
+            <w:vAlign w:val="center"/>
+            <w:hideMark/>
+          </w:tcPr>
+          <w:p>
+            <w:pPr>
+              <w:spacing w:after="0" w:line="240" w:lineRule="auto"/>
+              <w:rPr>
+                <w:rFonts w:ascii="Calibri" w:eastAsia="Times New Roman" w:hAnsi="Calibri" w:cs="Calibri"/>
+                <w:b/>
+                <w:bCs/>
+                <w:color w:val="44546A"/>
+                <w:kern w:val="0"/>
+                <w14:ligatures w14:val="none"/>
+              </w:rPr>
+            </w:pPr>
+            <w:r>
+              <w:rPr>
+                <w:rFonts w:ascii="Calibri" w:eastAsia="Times New Roman" w:hAnsi="Calibri" w:cs="Calibri"/>
+                <w:b/>
+                <w:bCs/>
+                <w:color w:val="44546A"/>
+                <w:kern w:val="0"/>
+                <w14:ligatures w14:val="none"/>
+              </w:rPr>
+              <w:t>B</w:t>
+            </w:r>
+            <w:r>
+              <w:rPr>
+                <w:rFonts w:ascii="Calibri" w:eastAsia="Times New Roman" w:hAnsi="Calibri" w:cs="Calibri"/>
+                <w:b/>
+                <w:bCs/>
+                <w:color w:val="44546A"/>
+                <w:kern w:val="0"/>
+                <w14:ligatures w14:val="none"/>
+              </w:rPr>
+              <w:t>atch</w:t>
+            </w:r>
+            <w:r>
+              <w:rPr>
+                <w:rFonts w:ascii="Calibri" w:eastAsia="Times New Roman" w:hAnsi="Calibri" w:cs="Calibri"/>
+                <w:b/>
+                <w:bCs/>
+                <w:color w:val="44546A"/>
+                <w:kern w:val="0"/>
+                <w14:ligatures w14:val="none"/>
+              </w:rPr>
+              <w:t xml:space="preserve"> S</w:t>
+            </w:r>
+            <w:r>
+              <w:rPr>
+                <w:rFonts w:ascii="Calibri" w:eastAsia="Times New Roman" w:hAnsi="Calibri" w:cs="Calibri"/>
+                <w:b/>
+                <w:bCs/>
+                <w:color w:val="44546A"/>
+                <w:kern w:val="0"/>
+                <w14:ligatures w14:val="none"/>
+              </w:rPr>
+              <w:t>ize</w:t>
+            </w:r>
+          </w:p>
+        </w:tc>
+        <w:tc>
+          <w:tcPr>
+            <w:tcW w:w="1600" w:type="dxa"/>
+            <w:shd w:val="clear" w:color="auto" w:fill="auto"/>
+            <w:noWrap/>
+            <w:vAlign w:val="center"/>
+            <w:hideMark/>
+          </w:tcPr>
+          <w:p>
+            <w:pPr>
+              <w:spacing w:after="0" w:line="240" w:lineRule="auto"/>
+              <w:rPr>
+                <w:rFonts w:ascii="Calibri" w:eastAsia="Times New Roman" w:hAnsi="Calibri" w:cs="Calibri"/>
+                <w:b/>
+                <w:bCs/>
+                <w:color w:val="44546A"/>
+                <w:kern w:val="0"/>
+                <w14:ligatures w14:val="none"/>
+              </w:rPr>
+            </w:pPr>
+            <w:r>
+              <w:rPr>
+                <w:rFonts w:ascii="Calibri" w:eastAsia="Times New Roman" w:hAnsi="Calibri" w:cs="Calibri"/>
+                <w:b/>
+                <w:bCs/>
+                <w:color w:val="44546A"/>
+                <w:kern w:val="0"/>
+                <w14:ligatures w14:val="none"/>
+              </w:rPr>
+              <w:t>L</w:t>
+            </w:r>
+            <w:r>
+              <w:rPr>
+                <w:rFonts w:ascii="Calibri" w:eastAsia="Times New Roman" w:hAnsi="Calibri" w:cs="Calibri"/>
+                <w:b/>
+                <w:bCs/>
+                <w:color w:val="44546A"/>
+                <w:kern w:val="0"/>
+                <w14:ligatures w14:val="none"/>
+              </w:rPr>
+              <w:t>earning</w:t>
+            </w:r>
+            <w:r>
+              <w:rPr>
+                <w:rFonts w:ascii="Calibri" w:eastAsia="Times New Roman" w:hAnsi="Calibri" w:cs="Calibri"/>
+                <w:b/>
+                <w:bCs/>
+                <w:color w:val="44546A"/>
+                <w:kern w:val="0"/>
+                <w14:ligatures w14:val="none"/>
+              </w:rPr>
+              <w:t xml:space="preserve"> R</w:t>
+            </w:r>
+            <w:r>
+              <w:rPr>
+                <w:rFonts w:ascii="Calibri" w:eastAsia="Times New Roman" w:hAnsi="Calibri" w:cs="Calibri"/>
+                <w:b/>
+                <w:bCs/>
+                <w:color w:val="44546A"/>
+                <w:kern w:val="0"/>
+                <w14:ligatures w14:val="none"/>
+              </w:rPr>
+              <w:t>ate</w:t>
+            </w:r>
+          </w:p>
+        </w:tc>
+        <w:tc>
+          <w:tcPr>
+            <w:tcW w:w="1280" w:type="dxa"/>
+            <w:shd w:val="clear" w:color="auto" w:fill="auto"/>
+            <w:noWrap/>
+            <w:vAlign w:val="center"/>
+            <w:hideMark/>
+          </w:tcPr>
+          <w:p>
+            <w:pPr>
+              <w:spacing w:after="0" w:line="240" w:lineRule="auto"/>
+              <w:rPr>
+                <w:rFonts w:ascii="Calibri" w:eastAsia="Times New Roman" w:hAnsi="Calibri" w:cs="Calibri"/>
+                <w:b/>
+                <w:bCs/>
+                <w:color w:val="44546A"/>
+                <w:kern w:val="0"/>
+                <w14:ligatures w14:val="none"/>
+              </w:rPr>
+            </w:pPr>
+            <w:r>
+              <w:rPr>
+                <w:rFonts w:ascii="Calibri" w:eastAsia="Times New Roman" w:hAnsi="Calibri" w:cs="Calibri"/>
+                <w:b/>
+                <w:bCs/>
+                <w:color w:val="44546A"/>
+                <w:kern w:val="0"/>
+                <w14:ligatures w14:val="none"/>
+              </w:rPr>
+              <w:t>T</w:t>
+            </w:r>
+            <w:r>
+              <w:rPr>
+                <w:rFonts w:ascii="Calibri" w:eastAsia="Times New Roman" w:hAnsi="Calibri" w:cs="Calibri"/>
+                <w:b/>
+                <w:bCs/>
+                <w:color w:val="44546A"/>
+                <w:kern w:val="0"/>
+                <w14:ligatures w14:val="none"/>
+              </w:rPr>
+              <w:t>est</w:t>
+            </w:r>
+            <w:r>
+              <w:rPr>
+                <w:rFonts w:ascii="Calibri" w:eastAsia="Times New Roman" w:hAnsi="Calibri" w:cs="Calibri"/>
+                <w:b/>
+                <w:bCs/>
+                <w:color w:val="44546A"/>
+                <w:kern w:val="0"/>
+                <w14:ligatures w14:val="none"/>
+              </w:rPr>
+              <w:t xml:space="preserve"> E</w:t>
+            </w:r>
+            <w:r>
+              <w:rPr>
+                <w:rFonts w:ascii="Calibri" w:eastAsia="Times New Roman" w:hAnsi="Calibri" w:cs="Calibri"/>
+                <w:b/>
+                <w:bCs/>
+                <w:color w:val="44546A"/>
+                <w:kern w:val="0"/>
+                <w14:ligatures w14:val="none"/>
+              </w:rPr>
+              <w:t>rror</w:t>
+            </w:r>
+          </w:p>
+        </w:tc>
+      </w:tr>
+      <w:tr>
+        <w:trPr>
+          <w:trHeight w:val="300"/>
+        </w:trPr>
+        <w:tc>
+          <w:tcPr>
+            <w:tcW w:w="1480" w:type="dxa"/>
+            <w:shd w:val="clear" w:color="auto" w:fill="auto"/>
+            <w:noWrap/>
+            <w:vAlign w:val="bottom"/>
+            <w:hideMark/>
+          </w:tcPr>
+          <w:p>
+            <w:pPr>
+              <w:spacing w:after="0" w:line="240" w:lineRule="auto"/>
+              <w:jc w:val="right"/>
+              <w:rPr>
+                <w:rFonts w:ascii="Calibri" w:eastAsia="Times New Roman" w:hAnsi="Calibri" w:cs="Calibri"/>
+                <w:color w:val="000000"/>
+                <w:kern w:val="0"/>
+                <w14:ligatures w14:val="none"/>
+              </w:rPr>
+            </w:pPr>
+            <w:r>
+              <w:rPr>
+                <w:rFonts w:ascii="Calibri" w:eastAsia="Times New Roman" w:hAnsi="Calibri" w:cs="Calibri"/>
+                <w:color w:val="000000"/>
+                <w:kern w:val="0"/>
+                <w14:ligatures w14:val="none"/>
+              </w:rPr>
+              <w:t>100</w:t>
+            </w:r>
+          </w:p>
+        </w:tc>
+        <w:tc>
+          <w:tcPr>
+            <w:tcW w:w="1320" w:type="dxa"/>
+            <w:shd w:val="clear" w:color="auto" w:fill="auto"/>
+            <w:noWrap/>
+            <w:vAlign w:val="bottom"/>
+            <w:hideMark/>
+          </w:tcPr>
+          <w:p>
+            <w:pPr>
+              <w:spacing w:after="0" w:line="240" w:lineRule="auto"/>
+              <w:jc w:val="right"/>
+              <w:rPr>
+                <w:rFonts w:ascii="Calibri" w:eastAsia="Times New Roman" w:hAnsi="Calibri" w:cs="Calibri"/>
+                <w:color w:val="000000"/>
+                <w:kern w:val="0"/>
+                <w14:ligatures w14:val="none"/>
+              </w:rPr>
+            </w:pPr>
+            <w:r>
+              <w:rPr>
+                <w:rFonts w:ascii="Calibri" w:eastAsia="Times New Roman" w:hAnsi="Calibri" w:cs="Calibri"/>
+                <w:color w:val="000000"/>
+                <w:kern w:val="0"/>
+                <w14:ligatures w14:val="none"/>
+              </w:rPr>
+              <w:t>100</w:t>
+            </w:r>
+          </w:p>
+        </w:tc>
+        <w:tc>
+          <w:tcPr>
+            <w:tcW w:w="1600" w:type="dxa"/>
+            <w:shd w:val="clear" w:color="auto" w:fill="auto"/>
+            <w:noWrap/>
+            <w:vAlign w:val="bottom"/>
+            <w:hideMark/>
+          </w:tcPr>
+          <w:p>
+            <w:pPr>
+              <w:spacing w:after="0" w:line="240" w:lineRule="auto"/>
+              <w:jc w:val="right"/>
+              <w:rPr>
+                <w:rFonts w:ascii="Calibri" w:eastAsia="Times New Roman" w:hAnsi="Calibri" w:cs="Calibri"/>
+                <w:color w:val="000000"/>
+                <w:kern w:val="0"/>
+                <w14:ligatures w14:val="none"/>
+              </w:rPr>
+            </w:pPr>
+            <w:r>
+              <w:rPr>
+                <w:rFonts w:ascii="Calibri" w:eastAsia="Times New Roman" w:hAnsi="Calibri" w:cs="Calibri"/>
+                <w:color w:val="000000"/>
+                <w:kern w:val="0"/>
+                <w14:ligatures w14:val="none"/>
+              </w:rPr>
+              <w:t>0.01</w:t>
+            </w:r>
+          </w:p>
+        </w:tc>
+        <w:tc>
+          <w:tcPr>
+            <w:tcW w:w="1280" w:type="dxa"/>
+            <w:shd w:val="clear" w:color="auto" w:fill="auto"/>
+            <w:noWrap/>
+            <w:vAlign w:val="bottom"/>
+            <w:hideMark/>
+          </w:tcPr>
+          <w:p>
+            <w:pPr>
+              <w:spacing w:after="0" w:line="240" w:lineRule="auto"/>
+              <w:jc w:val="right"/>
+              <w:rPr>
+                <w:rFonts w:ascii="Calibri" w:eastAsia="Times New Roman" w:hAnsi="Calibri" w:cs="Calibri"/>
+                <w:color w:val="000000"/>
+                <w:kern w:val="0"/>
+                <w14:ligatures w14:val="none"/>
+              </w:rPr>
+            </w:pPr>
+            <w:r>
+              <w:rPr>
+                <w:rFonts w:ascii="Calibri" w:eastAsia="Times New Roman" w:hAnsi="Calibri" w:cs="Calibri"/>
+                <w:color w:val="000000"/>
+                <w:kern w:val="0"/>
+                <w14:ligatures w14:val="none"/>
+              </w:rPr>
+              <w:t>0.0321</w:t>
+            </w:r>
+          </w:p>
+        </w:tc>
+      </w:tr>
+      <w:tr>
+        <w:trPr>
+          <w:trHeight w:val="300"/>
+        </w:trPr>
+        <w:tc>
+          <w:tcPr>
+            <w:tcW w:w="1480" w:type="dxa"/>
+            <w:shd w:val="clear" w:color="auto" w:fill="auto"/>
+            <w:noWrap/>
+            <w:vAlign w:val="bottom"/>
+            <w:hideMark/>
+          </w:tcPr>
+          <w:p>
+            <w:pPr>
+              <w:spacing w:after="0" w:line="240" w:lineRule="auto"/>
+              <w:jc w:val="right"/>
+              <w:rPr>
+                <w:rFonts w:ascii="Calibri" w:eastAsia="Times New Roman" w:hAnsi="Calibri" w:cs="Calibri"/>
+                <w:color w:val="000000"/>
+                <w:kern w:val="0"/>
+                <w14:ligatures w14:val="none"/>
+              </w:rPr>
+            </w:pPr>
+            <w:r>
+              <w:rPr>
+                <w:rFonts w:ascii="Calibri" w:eastAsia="Times New Roman" w:hAnsi="Calibri" w:cs="Calibri"/>
+                <w:color w:val="000000"/>
+                <w:kern w:val="0"/>
+                <w14:ligatures w14:val="none"/>
+              </w:rPr>
+              <w:t>100</w:t>
+            </w:r>
+          </w:p>
+        </w:tc>
+        <w:tc>
+          <w:tcPr>
+            <w:tcW w:w="1320" w:type="dxa"/>
+            <w:shd w:val="clear" w:color="auto" w:fill="auto"/>
+            <w:noWrap/>
+            <w:vAlign w:val="bottom"/>
+            <w:hideMark/>
+          </w:tcPr>
+          <w:p>
+            <w:pPr>
+              <w:spacing w:after="0" w:line="240" w:lineRule="auto"/>
+              <w:jc w:val="right"/>
+              <w:rPr>
+                <w:rFonts w:ascii="Calibri" w:eastAsia="Times New Roman" w:hAnsi="Calibri" w:cs="Calibri"/>
+                <w:color w:val="000000"/>
+                <w:kern w:val="0"/>
+                <w14:ligatures w14:val="none"/>
+              </w:rPr>
+            </w:pPr>
+            <w:r>
+              <w:rPr>
+                <w:rFonts w:ascii="Calibri" w:eastAsia="Times New Roman" w:hAnsi="Calibri" w:cs="Calibri"/>
+                <w:color w:val="000000"/>
+                <w:kern w:val="0"/>
+                <w14:ligatures w14:val="none"/>
+              </w:rPr>
+              <w:t>100</w:t>
+            </w:r>
+          </w:p>
+        </w:tc>
+        <w:tc>
+          <w:tcPr>
+            <w:tcW w:w="1600" w:type="dxa"/>
+            <w:shd w:val="clear" w:color="auto" w:fill="auto"/>
+            <w:noWrap/>
+            <w:vAlign w:val="bottom"/>
+            <w:hideMark/>
+          </w:tcPr>
+          <w:p>
+            <w:pPr>
+              <w:spacing w:after="0" w:line="240" w:lineRule="auto"/>
+              <w:jc w:val="right"/>
+              <w:rPr>
+                <w:rFonts w:ascii="Calibri" w:eastAsia="Times New Roman" w:hAnsi="Calibri" w:cs="Calibri"/>
+                <w:color w:val="000000"/>
+                <w:kern w:val="0"/>
+                <w14:ligatures w14:val="none"/>
+              </w:rPr>
+            </w:pPr>
+            <w:r>
+              <w:rPr>
+                <w:rFonts w:ascii="Calibri" w:eastAsia="Times New Roman" w:hAnsi="Calibri" w:cs="Calibri"/>
+                <w:color w:val="000000"/>
+                <w:kern w:val="0"/>
+                <w14:ligatures w14:val="none"/>
+              </w:rPr>
+              <w:t>0.001</w:t>
+            </w:r>
+          </w:p>
+        </w:tc>
+        <w:tc>
+          <w:tcPr>
+            <w:tcW w:w="1280" w:type="dxa"/>
+            <w:shd w:val="clear" w:color="auto" w:fill="auto"/>
+            <w:noWrap/>
+            <w:vAlign w:val="bottom"/>
+            <w:hideMark/>
+          </w:tcPr>
+          <w:p>
+            <w:pPr>
+              <w:spacing w:after="0" w:line="240" w:lineRule="auto"/>
+              <w:jc w:val="right"/>
+              <w:rPr>
+                <w:rFonts w:ascii="Calibri" w:eastAsia="Times New Roman" w:hAnsi="Calibri" w:cs="Calibri"/>
+                <w:color w:val="000000"/>
+                <w:kern w:val="0"/>
+                <w14:ligatures w14:val="none"/>
+              </w:rPr>
+            </w:pPr>
+            <w:r>
+              <w:rPr>
+                <w:rFonts w:ascii="Calibri" w:eastAsia="Times New Roman" w:hAnsi="Calibri" w:cs="Calibri"/>
+                <w:color w:val="000000"/>
+                <w:kern w:val="0"/>
+                <w14:ligatures w14:val="none"/>
+              </w:rPr>
+              <w:t>0.0329</w:t>
+            </w:r>
+          </w:p>
+        </w:tc>
+      </w:tr>
+      <w:tr>
+        <w:trPr>
+          <w:trHeight w:val="300"/>
+        </w:trPr>
+        <w:tc>
+          <w:tcPr>
+            <w:tcW w:w="1480" w:type="dxa"/>
+            <w:shd w:val="clear" w:color="auto" w:fill="auto"/>
+            <w:noWrap/>
+            <w:vAlign w:val="bottom"/>
+            <w:hideMark/>
+          </w:tcPr>
+          <w:p>
+            <w:pPr>
+              <w:spacing w:after="0" w:line="240" w:lineRule="auto"/>
+              <w:jc w:val="right"/>
+              <w:rPr>
+                <w:rFonts w:ascii="Calibri" w:eastAsia="Times New Roman" w:hAnsi="Calibri" w:cs="Calibri"/>
+                <w:color w:val="000000"/>
+                <w:kern w:val="0"/>
+                <w14:ligatures w14:val="none"/>
+              </w:rPr>
+            </w:pPr>
+            <w:r>
+              <w:rPr>
+                <w:rFonts w:ascii="Calibri" w:eastAsia="Times New Roman" w:hAnsi="Calibri" w:cs="Calibri"/>
+                <w:color w:val="000000"/>
+                <w:kern w:val="0"/>
+                <w14:ligatures w14:val="none"/>
+              </w:rPr>
+              <w:t>100</w:t>
+            </w:r>
+          </w:p>
+        </w:tc>
+        <w:tc>
+          <w:tcPr>
+            <w:tcW w:w="1320" w:type="dxa"/>
+            <w:shd w:val="clear" w:color="auto" w:fill="auto"/>
+            <w:noWrap/>
+            <w:vAlign w:val="bottom"/>
+            <w:hideMark/>
+          </w:tcPr>
+          <w:p>
+            <w:pPr>
+              <w:spacing w:after="0" w:line="240" w:lineRule="auto"/>
+              <w:jc w:val="right"/>
+              <w:rPr>
+                <w:rFonts w:ascii="Calibri" w:eastAsia="Times New Roman" w:hAnsi="Calibri" w:cs="Calibri"/>
+                <w:color w:val="000000"/>
+                <w:kern w:val="0"/>
+                <w14:ligatures w14:val="none"/>
+              </w:rPr>
+            </w:pPr>
+            <w:r>
+              <w:rPr>
+                <w:rFonts w:ascii="Calibri" w:eastAsia="Times New Roman" w:hAnsi="Calibri" w:cs="Calibri"/>
+                <w:color w:val="000000"/>
+                <w:kern w:val="0"/>
+                <w14:ligatures w14:val="none"/>
+              </w:rPr>
+              <w:t>100</w:t>
+            </w:r>
+          </w:p>
+        </w:tc>
+        <w:tc>
+          <w:tcPr>
+            <w:tcW w:w="1600" w:type="dxa"/>
+            <w:shd w:val="clear" w:color="auto" w:fill="auto"/>
+            <w:noWrap/>
+            <w:vAlign w:val="bottom"/>
+            <w:hideMark/>
+          </w:tcPr>
+          <w:p>
+            <w:pPr>
+              <w:spacing w:after="0" w:line="240" w:lineRule="auto"/>
+              <w:jc w:val="right"/>
+              <w:rPr>
+                <w:rFonts w:ascii="Calibri" w:eastAsia="Times New Roman" w:hAnsi="Calibri" w:cs="Calibri"/>
+                <w:color w:val="000000"/>
+                <w:kern w:val="0"/>
+                <w14:ligatures w14:val="none"/>
+              </w:rPr>
+            </w:pPr>
+            <w:r>
+              <w:rPr>
+                <w:rFonts w:ascii="Calibri" w:eastAsia="Times New Roman" w:hAnsi="Calibri" w:cs="Calibri"/>
+                <w:color w:val="000000"/>
+                <w:kern w:val="0"/>
+                <w14:ligatures w14:val="none"/>
+              </w:rPr>
+              <w:t>0.0001</w:t>
+            </w:r>
+          </w:p>
+        </w:tc>
+        <w:tc>
+          <w:tcPr>
+            <w:tcW w:w="1280" w:type="dxa"/>
+            <w:shd w:val="clear" w:color="auto" w:fill="auto"/>
+            <w:noWrap/>
+            <w:vAlign w:val="bottom"/>
+            <w:hideMark/>
+          </w:tcPr>
+          <w:p>
+            <w:pPr>
+              <w:spacing w:after="0" w:line="240" w:lineRule="auto"/>
+              <w:jc w:val="right"/>
+              <w:rPr>
+                <w:rFonts w:ascii="Calibri" w:eastAsia="Times New Roman" w:hAnsi="Calibri" w:cs="Calibri"/>
+                <w:color w:val="000000"/>
+                <w:kern w:val="0"/>
+                <w14:ligatures w14:val="none"/>
+              </w:rPr>
+            </w:pPr>
+            <w:r>
+              <w:rPr>
+                <w:rFonts w:ascii="Calibri" w:eastAsia="Times New Roman" w:hAnsi="Calibri" w:cs="Calibri"/>
+                <w:color w:val="000000"/>
+                <w:kern w:val="0"/>
+                <w14:ligatures w14:val="none"/>
+              </w:rPr>
+              <w:t>0.0804</w:t>
+            </w:r>
+          </w:p>
+        </w:tc>
+      </w:tr>
+      <w:tr>
+        <w:trPr>
+          <w:trHeight w:val="300"/>
+        </w:trPr>
+        <w:tc>
+          <w:tcPr>
+            <w:tcW w:w="1480" w:type="dxa"/>
+            <w:shd w:val="clear" w:color="auto" w:fill="auto"/>
+            <w:noWrap/>
+            <w:vAlign w:val="bottom"/>
+            <w:hideMark/>
+          </w:tcPr>
+          <w:p>
+            <w:pPr>
+              <w:spacing w:after="0" w:line="240" w:lineRule="auto"/>
+              <w:jc w:val="right"/>
+              <w:rPr>
+                <w:rFonts w:ascii="Calibri" w:eastAsia="Times New Roman" w:hAnsi="Calibri" w:cs="Calibri"/>
+                <w:color w:val="000000"/>
+                <w:kern w:val="0"/>
+                <w14:ligatures w14:val="none"/>
+              </w:rPr>
+            </w:pPr>
+            <w:r>
+              <w:rPr>
+                <w:rFonts w:ascii="Calibri" w:eastAsia="Times New Roman" w:hAnsi="Calibri" w:cs="Calibri"/>
+                <w:color w:val="000000"/>
+                <w:kern w:val="0"/>
+                <w14:ligatures w14:val="none"/>
+              </w:rPr>
+              <w:t>100</w:t>
+            </w:r>
+          </w:p>
+        </w:tc>
+        <w:tc>
+          <w:tcPr>
+            <w:tcW w:w="1320" w:type="dxa"/>
+            <w:shd w:val="clear" w:color="auto" w:fill="auto"/>
+            <w:noWrap/>
+            <w:vAlign w:val="bottom"/>
+            <w:hideMark/>
+          </w:tcPr>
+          <w:p>
+            <w:pPr>
+              <w:spacing w:after="0" w:line="240" w:lineRule="auto"/>
+              <w:jc w:val="right"/>
+              <w:rPr>
+                <w:rFonts w:ascii="Calibri" w:eastAsia="Times New Roman" w:hAnsi="Calibri" w:cs="Calibri"/>
+                <w:color w:val="000000"/>
+                <w:kern w:val="0"/>
+                <w14:ligatures w14:val="none"/>
+              </w:rPr>
+            </w:pPr>
+            <w:r>
+              <w:rPr>
+                <w:rFonts w:ascii="Calibri" w:eastAsia="Times New Roman" w:hAnsi="Calibri" w:cs="Calibri"/>
+                <w:color w:val="000000"/>
+                <w:kern w:val="0"/>
+                <w14:ligatures w14:val="none"/>
+              </w:rPr>
+              <w:t>1000</w:t>
+            </w:r>
+          </w:p>
+        </w:tc>
+        <w:tc>
+          <w:tcPr>
+            <w:tcW w:w="1600" w:type="dxa"/>
+            <w:shd w:val="clear" w:color="auto" w:fill="auto"/>
+            <w:noWrap/>
+            <w:vAlign w:val="bottom"/>
+            <w:hideMark/>
+          </w:tcPr>
+          <w:p>
+            <w:pPr>
+              <w:spacing w:after="0" w:line="240" w:lineRule="auto"/>
+              <w:jc w:val="right"/>
+              <w:rPr>
+                <w:rFonts w:ascii="Calibri" w:eastAsia="Times New Roman" w:hAnsi="Calibri" w:cs="Calibri"/>
+                <w:color w:val="000000"/>
+                <w:kern w:val="0"/>
+                <w14:ligatures w14:val="none"/>
+              </w:rPr>
+            </w:pPr>
+            <w:r>
+              <w:rPr>
+                <w:rFonts w:ascii="Calibri" w:eastAsia="Times New Roman" w:hAnsi="Calibri" w:cs="Calibri"/>
+                <w:color w:val="000000"/>
+                <w:kern w:val="0"/>
+                <w14:ligatures w14:val="none"/>
+              </w:rPr>
+              <w:t>0.01</w:t>
+            </w:r>
+          </w:p>
+        </w:tc>
+        <w:tc>
+          <w:tcPr>
+            <w:tcW w:w="1280" w:type="dxa"/>
+            <w:shd w:val="clear" w:color="auto" w:fill="auto"/>
+            <w:noWrap/>
+            <w:vAlign w:val="bottom"/>
+            <w:hideMark/>
+          </w:tcPr>
+          <w:p>
+            <w:pPr>
+              <w:spacing w:after="0" w:line="240" w:lineRule="auto"/>
+              <w:jc w:val="right"/>
+              <w:rPr>
+                <w:rFonts w:ascii="Calibri" w:eastAsia="Times New Roman" w:hAnsi="Calibri" w:cs="Calibri"/>
+                <w:color w:val="000000"/>
+                <w:kern w:val="0"/>
+                <w14:ligatures w14:val="none"/>
+              </w:rPr>
+            </w:pPr>
+            <w:r>
+              <w:rPr>
+                <w:rFonts w:ascii="Calibri" w:eastAsia="Times New Roman" w:hAnsi="Calibri" w:cs="Calibri"/>
+                <w:color w:val="000000"/>
+                <w:kern w:val="0"/>
+                <w14:ligatures w14:val="none"/>
+              </w:rPr>
+              <w:t>0.0297</w:t>
+            </w:r>
+          </w:p>
+        </w:tc>
+      </w:tr>
+      <w:tr>
+        <w:trPr>
+          <w:trHeight w:val="300"/>
+        </w:trPr>
+        <w:tc>
+          <w:tcPr>
+            <w:tcW w:w="1480" w:type="dxa"/>
+            <w:shd w:val="clear" w:color="auto" w:fill="auto"/>
+            <w:noWrap/>
+            <w:vAlign w:val="bottom"/>
+            <w:hideMark/>
+          </w:tcPr>
+          <w:p>
+            <w:pPr>
+              <w:spacing w:after="0" w:line="240" w:lineRule="auto"/>
+              <w:jc w:val="right"/>
+              <w:rPr>
+                <w:rFonts w:ascii="Calibri" w:eastAsia="Times New Roman" w:hAnsi="Calibri" w:cs="Calibri"/>
+                <w:color w:val="000000"/>
+                <w:kern w:val="0"/>
+                <w14:ligatures w14:val="none"/>
+              </w:rPr>
+            </w:pPr>
+            <w:r>
+              <w:rPr>
+                <w:rFonts w:ascii="Calibri" w:eastAsia="Times New Roman" w:hAnsi="Calibri" w:cs="Calibri"/>
+                <w:color w:val="000000"/>
+                <w:kern w:val="0"/>
+                <w14:ligatures w14:val="none"/>
+              </w:rPr>
+              <w:t>100</w:t>
+            </w:r>
+          </w:p>
+        </w:tc>
+        <w:tc>
+          <w:tcPr>
+            <w:tcW w:w="1320" w:type="dxa"/>
+            <w:shd w:val="clear" w:color="auto" w:fill="auto"/>
+            <w:noWrap/>
+            <w:vAlign w:val="bottom"/>
+            <w:hideMark/>
+          </w:tcPr>
+          <w:p>
+            <w:pPr>
+              <w:spacing w:after="0" w:line="240" w:lineRule="auto"/>
+              <w:jc w:val="right"/>
+              <w:rPr>
+                <w:rFonts w:ascii="Calibri" w:eastAsia="Times New Roman" w:hAnsi="Calibri" w:cs="Calibri"/>
+                <w:color w:val="000000"/>
+                <w:kern w:val="0"/>
+                <w14:ligatures w14:val="none"/>
+              </w:rPr>
+            </w:pPr>
+            <w:r>
+              <w:rPr>
+                <w:rFonts w:ascii="Calibri" w:eastAsia="Times New Roman" w:hAnsi="Calibri" w:cs="Calibri"/>
+                <w:color w:val="000000"/>
+                <w:kern w:val="0"/>
+                <w14:ligatures w14:val="none"/>
+              </w:rPr>
+              <w:t>1000</w:t>
+            </w:r>
+          </w:p>
+        </w:tc>
+        <w:tc>
+          <w:tcPr>
+            <w:tcW w:w="1600" w:type="dxa"/>
+            <w:shd w:val="clear" w:color="auto" w:fill="auto"/>
+            <w:noWrap/>
+            <w:vAlign w:val="bottom"/>
+            <w:hideMark/>
+          </w:tcPr>
+          <w:p>
+            <w:pPr>
+              <w:spacing w:after="0" w:line="240" w:lineRule="auto"/>
+              <w:jc w:val="right"/>
+              <w:rPr>
+                <w:rFonts w:ascii="Calibri" w:eastAsia="Times New Roman" w:hAnsi="Calibri" w:cs="Calibri"/>
+                <w:color w:val="000000"/>
+                <w:kern w:val="0"/>
+                <w14:ligatures w14:val="none"/>
+              </w:rPr>
+            </w:pPr>
+            <w:r>
+              <w:rPr>
+                <w:rFonts w:ascii="Calibri" w:eastAsia="Times New Roman" w:hAnsi="Calibri" w:cs="Calibri"/>
+                <w:color w:val="000000"/>
+                <w:kern w:val="0"/>
+                <w14:ligatures w14:val="none"/>
+              </w:rPr>
+              <w:t>0.001</w:t>
+            </w:r>
+          </w:p>
+        </w:tc>
+        <w:tc>
+          <w:tcPr>
+            <w:tcW w:w="1280" w:type="dxa"/>
+            <w:shd w:val="clear" w:color="auto" w:fill="auto"/>
+            <w:noWrap/>
+            <w:vAlign w:val="bottom"/>
+            <w:hideMark/>
+          </w:tcPr>
+          <w:p>
+            <w:pPr>
+              <w:spacing w:after="0" w:line="240" w:lineRule="auto"/>
+              <w:jc w:val="right"/>
+              <w:rPr>
+                <w:rFonts w:ascii="Calibri" w:eastAsia="Times New Roman" w:hAnsi="Calibri" w:cs="Calibri"/>
+                <w:color w:val="000000"/>
+                <w:kern w:val="0"/>
+                <w14:ligatures w14:val="none"/>
+              </w:rPr>
+            </w:pPr>
+            <w:r>
+              <w:rPr>
+                <w:rFonts w:ascii="Calibri" w:eastAsia="Times New Roman" w:hAnsi="Calibri" w:cs="Calibri"/>
+                <w:color w:val="000000"/>
+                <w:kern w:val="0"/>
+                <w14:ligatures w14:val="none"/>
+              </w:rPr>
+              <w:t>0.066</w:t>
+            </w:r>
+          </w:p>
+        </w:tc>
+      </w:tr>
+      <w:tr>
+        <w:trPr>
+          <w:trHeight w:val="300"/>
+        </w:trPr>
+        <w:tc>
+          <w:tcPr>
+            <w:tcW w:w="1480" w:type="dxa"/>
+            <w:shd w:val="clear" w:color="auto" w:fill="auto"/>
+            <w:noWrap/>
+            <w:vAlign w:val="bottom"/>
+            <w:hideMark/>
+          </w:tcPr>
+          <w:p>
+            <w:pPr>
+              <w:spacing w:after="0" w:line="240" w:lineRule="auto"/>
+              <w:jc w:val="right"/>
+              <w:rPr>
+                <w:rFonts w:ascii="Calibri" w:eastAsia="Times New Roman" w:hAnsi="Calibri" w:cs="Calibri"/>
+                <w:color w:val="000000"/>
+                <w:kern w:val="0"/>
+                <w14:ligatures w14:val="none"/>
+              </w:rPr>
+            </w:pPr>
+            <w:r>
+              <w:rPr>
+                <w:rFonts w:ascii="Calibri" w:eastAsia="Times New Roman" w:hAnsi="Calibri" w:cs="Calibri"/>
+                <w:color w:val="000000"/>
+                <w:kern w:val="0"/>
+                <w14:ligatures w14:val="none"/>
+              </w:rPr>
+              <w:t>100</w:t>
+            </w:r>
+          </w:p>
+        </w:tc>
+        <w:tc>
+          <w:tcPr>
+            <w:tcW w:w="1320" w:type="dxa"/>
+            <w:shd w:val="clear" w:color="auto" w:fill="auto"/>
+            <w:noWrap/>
+            <w:vAlign w:val="bottom"/>
+            <w:hideMark/>
+          </w:tcPr>
+          <w:p>
+            <w:pPr>
+              <w:spacing w:after="0" w:line="240" w:lineRule="auto"/>
+              <w:jc w:val="right"/>
+              <w:rPr>
+                <w:rFonts w:ascii="Calibri" w:eastAsia="Times New Roman" w:hAnsi="Calibri" w:cs="Calibri"/>
+                <w:color w:val="000000"/>
+                <w:kern w:val="0"/>
+                <w14:ligatures w14:val="none"/>
+              </w:rPr>
+            </w:pPr>
+            <w:r>
+              <w:rPr>
+                <w:rFonts w:ascii="Calibri" w:eastAsia="Times New Roman" w:hAnsi="Calibri" w:cs="Calibri"/>
+                <w:color w:val="000000"/>
+                <w:kern w:val="0"/>
+                <w14:ligatures w14:val="none"/>
+              </w:rPr>
+              <w:t>1000</w:t>
+            </w:r>
+          </w:p>
+        </w:tc>
+        <w:tc>
+          <w:tcPr>
+            <w:tcW w:w="1600" w:type="dxa"/>
+            <w:shd w:val="clear" w:color="auto" w:fill="auto"/>
+            <w:noWrap/>
+            <w:vAlign w:val="bottom"/>
+            <w:hideMark/>
+          </w:tcPr>
+          <w:p>
+            <w:pPr>
+              <w:spacing w:after="0" w:line="240" w:lineRule="auto"/>
+              <w:jc w:val="right"/>
+              <w:rPr>
+                <w:rFonts w:ascii="Calibri" w:eastAsia="Times New Roman" w:hAnsi="Calibri" w:cs="Calibri"/>
+                <w:color w:val="000000"/>
+                <w:kern w:val="0"/>
+                <w14:ligatures w14:val="none"/>
+              </w:rPr>
+            </w:pPr>
+            <w:r>
+              <w:rPr>
+                <w:rFonts w:ascii="Calibri" w:eastAsia="Times New Roman" w:hAnsi="Calibri" w:cs="Calibri"/>
+                <w:color w:val="000000"/>
+                <w:kern w:val="0"/>
+                <w14:ligatures w14:val="none"/>
+              </w:rPr>
+              <w:t>0.0001</w:t>
+            </w:r>
+          </w:p>
+        </w:tc>
+        <w:tc>
+          <w:tcPr>
+            <w:tcW w:w="1280" w:type="dxa"/>
+            <w:shd w:val="clear" w:color="auto" w:fill="auto"/>
+            <w:noWrap/>
+            <w:vAlign w:val="bottom"/>
+            <w:hideMark/>
+          </w:tcPr>
+          <w:p>
+            <w:pPr>
+              <w:spacing w:after="0" w:line="240" w:lineRule="auto"/>
+              <w:jc w:val="right"/>
+              <w:rPr>
+                <w:rFonts w:ascii="Calibri" w:eastAsia="Times New Roman" w:hAnsi="Calibri" w:cs="Calibri"/>
+                <w:color w:val="000000"/>
+                <w:kern w:val="0"/>
+                <w14:ligatures w14:val="none"/>
+              </w:rPr>
+            </w:pPr>
+            <w:r>
+              <w:rPr>
+                <w:rFonts w:ascii="Calibri" w:eastAsia="Times New Roman" w:hAnsi="Calibri" w:cs="Calibri"/>
+                <w:color w:val="000000"/>
+                <w:kern w:val="0"/>
+                <w14:ligatures w14:val="none"/>
+              </w:rPr>
+              <w:t>0.1389</w:t>
+            </w:r>
+          </w:p>
+        </w:tc>
+      </w:tr>
+      <w:tr>
+        <w:trPr>
+          <w:trHeight w:val="300"/>
+        </w:trPr>
+        <w:tc>
+          <w:tcPr>
+            <w:tcW w:w="1480" w:type="dxa"/>
+            <w:shd w:val="clear" w:color="auto" w:fill="auto"/>
+            <w:noWrap/>
+            <w:vAlign w:val="bottom"/>
+            <w:hideMark/>
+          </w:tcPr>
+          <w:p>
+            <w:pPr>
+              <w:spacing w:after="0" w:line="240" w:lineRule="auto"/>
+              <w:jc w:val="right"/>
+              <w:rPr>
+                <w:rFonts w:ascii="Calibri" w:eastAsia="Times New Roman" w:hAnsi="Calibri" w:cs="Calibri"/>
+                <w:color w:val="000000"/>
+                <w:kern w:val="0"/>
+                <w14:ligatures w14:val="none"/>
+              </w:rPr>
+            </w:pPr>
+            <w:r>
+              <w:rPr>
+                <w:rFonts w:ascii="Calibri" w:eastAsia="Times New Roman" w:hAnsi="Calibri" w:cs="Calibri"/>
+                <w:color w:val="000000"/>
+                <w:kern w:val="0"/>
+                <w14:ligatures w14:val="none"/>
+              </w:rPr>
+              <w:t>500</w:t>
+            </w:r>
+          </w:p>
+        </w:tc>
+        <w:tc>
+          <w:tcPr>
+            <w:tcW w:w="1320" w:type="dxa"/>
+            <w:shd w:val="clear" w:color="auto" w:fill="auto"/>
+            <w:noWrap/>
+            <w:vAlign w:val="bottom"/>
+            <w:hideMark/>
+          </w:tcPr>
+          <w:p>
+            <w:pPr>
+              <w:spacing w:after="0" w:line="240" w:lineRule="auto"/>
+              <w:jc w:val="right"/>
+              <w:rPr>
+                <w:rFonts w:ascii="Calibri" w:eastAsia="Times New Roman" w:hAnsi="Calibri" w:cs="Calibri"/>
+                <w:color w:val="000000"/>
+                <w:kern w:val="0"/>
+                <w14:ligatures w14:val="none"/>
+              </w:rPr>
+            </w:pPr>
+            <w:r>
+              <w:rPr>
+                <w:rFonts w:ascii="Calibri" w:eastAsia="Times New Roman" w:hAnsi="Calibri" w:cs="Calibri"/>
+                <w:color w:val="000000"/>
+                <w:kern w:val="0"/>
+                <w14:ligatures w14:val="none"/>
+              </w:rPr>
+              <w:t>100</w:t>
+            </w:r>
+          </w:p>
+        </w:tc>
+        <w:tc>
+          <w:tcPr>
+            <w:tcW w:w="1600" w:type="dxa"/>
+            <w:shd w:val="clear" w:color="auto" w:fill="auto"/>
+            <w:noWrap/>
+            <w:vAlign w:val="bottom"/>
+            <w:hideMark/>
+          </w:tcPr>
+          <w:p>
+            <w:pPr>
+              <w:spacing w:after="0" w:line="240" w:lineRule="auto"/>
+              <w:jc w:val="right"/>
+              <w:rPr>
+                <w:rFonts w:ascii="Calibri" w:eastAsia="Times New Roman" w:hAnsi="Calibri" w:cs="Calibri"/>
+                <w:color w:val="000000"/>
+                <w:kern w:val="0"/>
+                <w14:ligatures w14:val="none"/>
+              </w:rPr>
+            </w:pPr>
+            <w:r>
+              <w:rPr>
+                <w:rFonts w:ascii="Calibri" w:eastAsia="Times New Roman" w:hAnsi="Calibri" w:cs="Calibri"/>
+                <w:color w:val="000000"/>
+                <w:kern w:val="0"/>
+                <w14:ligatures w14:val="none"/>
+              </w:rPr>
+              <w:t>0.01</w:t>
+            </w:r>
+          </w:p>
+        </w:tc>
+        <w:tc>
+          <w:tcPr>
+            <w:tcW w:w="1280" w:type="dxa"/>
+            <w:shd w:val="clear" w:color="auto" w:fill="auto"/>
+            <w:noWrap/>
+            <w:vAlign w:val="bottom"/>
+            <w:hideMark/>
+          </w:tcPr>
+          <w:p>
+            <w:pPr>
+              <w:spacing w:after="0" w:line="240" w:lineRule="auto"/>
+              <w:jc w:val="right"/>
+              <w:rPr>
+                <w:rFonts w:ascii="Calibri" w:eastAsia="Times New Roman" w:hAnsi="Calibri" w:cs="Calibri"/>
+                <w:color w:val="000000"/>
+                <w:kern w:val="0"/>
+                <w14:ligatures w14:val="none"/>
+              </w:rPr>
+            </w:pPr>
+            <w:r>
+              <w:rPr>
+                <w:rFonts w:ascii="Calibri" w:eastAsia="Times New Roman" w:hAnsi="Calibri" w:cs="Calibri"/>
+                <w:color w:val="000000"/>
+                <w:kern w:val="0"/>
+                <w14:ligatures w14:val="none"/>
+              </w:rPr>
+              <w:t>0.0279</w:t>
+            </w:r>
+          </w:p>
+        </w:tc>
+      </w:tr>
+      <w:tr>
+        <w:trPr>
+          <w:trHeight w:val="300"/>
+        </w:trPr>
+        <w:tc>
+          <w:tcPr>
+            <w:tcW w:w="1480" w:type="dxa"/>
+            <w:shd w:val="clear" w:color="auto" w:fill="auto"/>
+            <w:noWrap/>
+            <w:vAlign w:val="bottom"/>
+            <w:hideMark/>
+          </w:tcPr>
+          <w:p>
+            <w:pPr>
+              <w:spacing w:after="0" w:line="240" w:lineRule="auto"/>
+              <w:jc w:val="right"/>
+              <w:rPr>
+                <w:rFonts w:ascii="Calibri" w:eastAsia="Times New Roman" w:hAnsi="Calibri" w:cs="Calibri"/>
+                <w:color w:val="000000"/>
+                <w:kern w:val="0"/>
+                <w14:ligatures w14:val="none"/>
+              </w:rPr>
+            </w:pPr>
+            <w:r>
+              <w:rPr>
+                <w:rFonts w:ascii="Calibri" w:eastAsia="Times New Roman" w:hAnsi="Calibri" w:cs="Calibri"/>
+                <w:color w:val="000000"/>
+                <w:kern w:val="0"/>
+                <w14:ligatures w14:val="none"/>
+              </w:rPr>
+              <w:t>500</w:t>
+            </w:r>
+          </w:p>
+        </w:tc>
+        <w:tc>
+          <w:tcPr>
+            <w:tcW w:w="1320" w:type="dxa"/>
+            <w:shd w:val="clear" w:color="auto" w:fill="auto"/>
+            <w:noWrap/>
+            <w:vAlign w:val="bottom"/>
+            <w:hideMark/>
+          </w:tcPr>
+          <w:p>
+            <w:pPr>
+              <w:spacing w:after="0" w:line="240" w:lineRule="auto"/>
+              <w:jc w:val="right"/>
+              <w:rPr>
+                <w:rFonts w:ascii="Calibri" w:eastAsia="Times New Roman" w:hAnsi="Calibri" w:cs="Calibri"/>
+                <w:color w:val="000000"/>
+                <w:kern w:val="0"/>
+                <w14:ligatures w14:val="none"/>
+              </w:rPr>
+            </w:pPr>
+            <w:r>
+              <w:rPr>
+                <w:rFonts w:ascii="Calibri" w:eastAsia="Times New Roman" w:hAnsi="Calibri" w:cs="Calibri"/>
+                <w:color w:val="000000"/>
+                <w:kern w:val="0"/>
+                <w14:ligatures w14:val="none"/>
+              </w:rPr>
+              <w:t>100</w:t>
+            </w:r>
+          </w:p>
+        </w:tc>
+        <w:tc>
+          <w:tcPr>
+            <w:tcW w:w="1600" w:type="dxa"/>
+            <w:shd w:val="clear" w:color="auto" w:fill="auto"/>
+            <w:noWrap/>
+            <w:vAlign w:val="bottom"/>
+            <w:hideMark/>
+          </w:tcPr>
+          <w:p>
+            <w:pPr>
+              <w:spacing w:after="0" w:line="240" w:lineRule="auto"/>
+              <w:jc w:val="right"/>
+              <w:rPr>
+                <w:rFonts w:ascii="Calibri" w:eastAsia="Times New Roman" w:hAnsi="Calibri" w:cs="Calibri"/>
+                <w:color w:val="000000"/>
+                <w:kern w:val="0"/>
+                <w14:ligatures w14:val="none"/>
+              </w:rPr>
+            </w:pPr>
+            <w:r>
+              <w:rPr>
+                <w:rFonts w:ascii="Calibri" w:eastAsia="Times New Roman" w:hAnsi="Calibri" w:cs="Calibri"/>
+                <w:color w:val="000000"/>
+                <w:kern w:val="0"/>
+                <w14:ligatures w14:val="none"/>
+              </w:rPr>
+              <w:t>0.001</w:t>
+            </w:r>
+          </w:p>
+        </w:tc>
+        <w:tc>
+          <w:tcPr>
+            <w:tcW w:w="1280" w:type="dxa"/>
+            <w:shd w:val="clear" w:color="auto" w:fill="auto"/>
+            <w:noWrap/>
+            <w:vAlign w:val="bottom"/>
+            <w:hideMark/>
+          </w:tcPr>
+          <w:p>
+            <w:pPr>
+              <w:spacing w:after="0" w:line="240" w:lineRule="auto"/>
+              <w:jc w:val="right"/>
+              <w:rPr>
+                <w:rFonts w:ascii="Calibri" w:eastAsia="Times New Roman" w:hAnsi="Calibri" w:cs="Calibri"/>
+                <w:color w:val="000000"/>
+                <w:kern w:val="0"/>
+                <w14:ligatures w14:val="none"/>
+              </w:rPr>
+            </w:pPr>
+            <w:r>
+              <w:rPr>
+                <w:rFonts w:ascii="Calibri" w:eastAsia="Times New Roman" w:hAnsi="Calibri" w:cs="Calibri"/>
+                <w:color w:val="000000"/>
+                <w:kern w:val="0"/>
+                <w14:ligatures w14:val="none"/>
+              </w:rPr>
+              <w:t>0.0229</w:t>
+            </w:r>
+          </w:p>
+        </w:tc>
+      </w:tr>
+      <w:tr>
+        <w:trPr>
+          <w:trHeight w:val="300"/>
+        </w:trPr>
+        <w:tc>
+          <w:tcPr>
+            <w:tcW w:w="1480" w:type="dxa"/>
+            <w:shd w:val="clear" w:color="auto" w:fill="auto"/>
+            <w:noWrap/>
+            <w:vAlign w:val="bottom"/>
+            <w:hideMark/>
+          </w:tcPr>
+          <w:p>
+            <w:pPr>
+              <w:spacing w:after="0" w:line="240" w:lineRule="auto"/>
+              <w:jc w:val="right"/>
+              <w:rPr>
+                <w:rFonts w:ascii="Calibri" w:eastAsia="Times New Roman" w:hAnsi="Calibri" w:cs="Calibri"/>
+                <w:color w:val="000000"/>
+                <w:kern w:val="0"/>
+                <w14:ligatures w14:val="none"/>
+              </w:rPr>
+            </w:pPr>
+            <w:r>
+              <w:rPr>
+                <w:rFonts w:ascii="Calibri" w:eastAsia="Times New Roman" w:hAnsi="Calibri" w:cs="Calibri"/>
+                <w:color w:val="000000"/>
+                <w:kern w:val="0"/>
+                <w14:ligatures w14:val="none"/>
+              </w:rPr>
+              <w:t>500</w:t>
+            </w:r>
+          </w:p>
+        </w:tc>
+        <w:tc>
+          <w:tcPr>
+            <w:tcW w:w="1320" w:type="dxa"/>
+            <w:shd w:val="clear" w:color="auto" w:fill="auto"/>
+            <w:noWrap/>
+            <w:vAlign w:val="bottom"/>
+            <w:hideMark/>
+          </w:tcPr>
+          <w:p>
+            <w:pPr>
+              <w:spacing w:after="0" w:line="240" w:lineRule="auto"/>
+              <w:jc w:val="right"/>
+              <w:rPr>
+                <w:rFonts w:ascii="Calibri" w:eastAsia="Times New Roman" w:hAnsi="Calibri" w:cs="Calibri"/>
+                <w:color w:val="000000"/>
+                <w:kern w:val="0"/>
+                <w14:ligatures w14:val="none"/>
+              </w:rPr>
+            </w:pPr>
+            <w:r>
+              <w:rPr>
+                <w:rFonts w:ascii="Calibri" w:eastAsia="Times New Roman" w:hAnsi="Calibri" w:cs="Calibri"/>
+                <w:color w:val="000000"/>
+                <w:kern w:val="0"/>
+                <w14:ligatures w14:val="none"/>
+              </w:rPr>
+              <w:t>100</w:t>
+            </w:r>
+          </w:p>
+        </w:tc>
+        <w:tc>
+          <w:tcPr>
+            <w:tcW w:w="1600" w:type="dxa"/>
+            <w:shd w:val="clear" w:color="auto" w:fill="auto"/>
+            <w:noWrap/>
+            <w:vAlign w:val="bottom"/>
+            <w:hideMark/>
+          </w:tcPr>
+          <w:p>
+            <w:pPr>
+              <w:spacing w:after="0" w:line="240" w:lineRule="auto"/>
+              <w:jc w:val="right"/>
+              <w:rPr>
+                <w:rFonts w:ascii="Calibri" w:eastAsia="Times New Roman" w:hAnsi="Calibri" w:cs="Calibri"/>
+                <w:color w:val="000000"/>
+                <w:kern w:val="0"/>
+                <w14:ligatures w14:val="none"/>
+              </w:rPr>
+            </w:pPr>
+            <w:r>
+              <w:rPr>
+                <w:rFonts w:ascii="Calibri" w:eastAsia="Times New Roman" w:hAnsi="Calibri" w:cs="Calibri"/>
+                <w:color w:val="000000"/>
+                <w:kern w:val="0"/>
+                <w14:ligatures w14:val="none"/>
+              </w:rPr>
+              <w:t>0.0001</w:t>
+            </w:r>
+          </w:p>
+        </w:tc>
+        <w:tc>
+          <w:tcPr>
+            <w:tcW w:w="1280" w:type="dxa"/>
+            <w:shd w:val="clear" w:color="auto" w:fill="auto"/>
+            <w:noWrap/>
+            <w:vAlign w:val="bottom"/>
+            <w:hideMark/>
+          </w:tcPr>
+          <w:p>
+            <w:pPr>
+              <w:spacing w:after="0" w:line="240" w:lineRule="auto"/>
+              <w:jc w:val="right"/>
+              <w:rPr>
+                <w:rFonts w:ascii="Calibri" w:eastAsia="Times New Roman" w:hAnsi="Calibri" w:cs="Calibri"/>
+                <w:color w:val="000000"/>
+                <w:kern w:val="0"/>
+                <w14:ligatures w14:val="none"/>
+              </w:rPr>
+            </w:pPr>
+            <w:r>
+              <w:rPr>
+                <w:rFonts w:ascii="Calibri" w:eastAsia="Times New Roman" w:hAnsi="Calibri" w:cs="Calibri"/>
+                <w:color w:val="000000"/>
+                <w:kern w:val="0"/>
+                <w14:ligatures w14:val="none"/>
+              </w:rPr>
+              <w:t>0.0608</w:t>
+            </w:r>
+          </w:p>
+        </w:tc>
+      </w:tr>
+      <w:tr>
+        <w:trPr>
+          <w:trHeight w:val="300"/>
+        </w:trPr>
+        <w:tc>
+          <w:tcPr>
+            <w:tcW w:w="1480" w:type="dxa"/>
+            <w:shd w:val="clear" w:color="000000" w:fill="C6EFCE"/>
+            <w:noWrap/>
+            <w:vAlign w:val="bottom"/>
+            <w:hideMark/>
+          </w:tcPr>
+          <w:p>
+            <w:pPr>
+              <w:spacing w:after="0" w:line="240" w:lineRule="auto"/>
+              <w:jc w:val="right"/>
+              <w:rPr>
+                <w:rFonts w:ascii="Calibri" w:eastAsia="Times New Roman" w:hAnsi="Calibri" w:cs="Calibri"/>
+                <w:color w:val="006100"/>
+                <w:kern w:val="0"/>
+                <w14:ligatures w14:val="none"/>
+              </w:rPr>
+            </w:pPr>
+            <w:r>
+              <w:rPr>
+                <w:rFonts w:ascii="Calibri" w:eastAsia="Times New Roman" w:hAnsi="Calibri" w:cs="Calibri"/>
+                <w:color w:val="006100"/>
+                <w:kern w:val="0"/>
+                <w14:ligatures w14:val="none"/>
+              </w:rPr>
+              <w:t>500</w:t>
+            </w:r>
+          </w:p>
+        </w:tc>
+        <w:tc>
+          <w:tcPr>
+            <w:tcW w:w="1320" w:type="dxa"/>
+            <w:shd w:val="clear" w:color="000000" w:fill="C6EFCE"/>
+            <w:noWrap/>
+            <w:vAlign w:val="bottom"/>
+            <w:hideMark/>
+          </w:tcPr>
+          <w:p>
+            <w:pPr>
+              <w:spacing w:after="0" w:line="240" w:lineRule="auto"/>
+              <w:jc w:val="right"/>
+              <w:rPr>
+                <w:rFonts w:ascii="Calibri" w:eastAsia="Times New Roman" w:hAnsi="Calibri" w:cs="Calibri"/>
+                <w:color w:val="006100"/>
+                <w:kern w:val="0"/>
+                <w14:ligatures w14:val="none"/>
+              </w:rPr>
+            </w:pPr>
+            <w:r>
+              <w:rPr>
+                <w:rFonts w:ascii="Calibri" w:eastAsia="Times New Roman" w:hAnsi="Calibri" w:cs="Calibri"/>
+                <w:color w:val="006100"/>
+                <w:kern w:val="0"/>
+                <w14:ligatures w14:val="none"/>
+              </w:rPr>
+              <w:t>1000</w:t>
+            </w:r>
+          </w:p>
+        </w:tc>
+        <w:tc>
+          <w:tcPr>
+            <w:tcW w:w="1600" w:type="dxa"/>
+            <w:shd w:val="clear" w:color="000000" w:fill="C6EFCE"/>
+            <w:noWrap/>
+            <w:vAlign w:val="bottom"/>
+            <w:hideMark/>
+          </w:tcPr>
+          <w:p>
+            <w:pPr>
+              <w:spacing w:after="0" w:line="240" w:lineRule="auto"/>
+              <w:jc w:val="right"/>
+              <w:rPr>
+                <w:rFonts w:ascii="Calibri" w:eastAsia="Times New Roman" w:hAnsi="Calibri" w:cs="Calibri"/>
+                <w:color w:val="006100"/>
+                <w:kern w:val="0"/>
+                <w14:ligatures w14:val="none"/>
+              </w:rPr>
+            </w:pPr>
+            <w:r>
+              <w:rPr>
+                <w:rFonts w:ascii="Calibri" w:eastAsia="Times New Roman" w:hAnsi="Calibri" w:cs="Calibri"/>
+                <w:color w:val="006100"/>
+                <w:kern w:val="0"/>
+                <w14:ligatures w14:val="none"/>
+              </w:rPr>
+              <w:t>0.01</w:t>
+            </w:r>
+          </w:p>
+        </w:tc>
+        <w:tc>
+          <w:tcPr>
+            <w:tcW w:w="1280" w:type="dxa"/>
+            <w:shd w:val="clear" w:color="000000" w:fill="C6EFCE"/>
+            <w:noWrap/>
+            <w:vAlign w:val="bottom"/>
+            <w:hideMark/>
+          </w:tcPr>
+          <w:p>
+            <w:pPr>
+              <w:spacing w:after="0" w:line="240" w:lineRule="auto"/>
+              <w:jc w:val="right"/>
+              <w:rPr>
+                <w:rFonts w:ascii="Calibri" w:eastAsia="Times New Roman" w:hAnsi="Calibri" w:cs="Calibri"/>
+                <w:color w:val="006100"/>
+                <w:kern w:val="0"/>
+                <w14:ligatures w14:val="none"/>
+              </w:rPr>
+            </w:pPr>
+            <w:r>
+              <w:rPr>
+                <w:rFonts w:ascii="Calibri" w:eastAsia="Times New Roman" w:hAnsi="Calibri" w:cs="Calibri"/>
+                <w:color w:val="006100"/>
+                <w:kern w:val="0"/>
+                <w14:ligatures w14:val="none"/>
+              </w:rPr>
+              <w:t>0.0222</w:t>
+            </w:r>
+          </w:p>
+        </w:tc>
+      </w:tr>
+      <w:tr>
+        <w:trPr>
+          <w:trHeight w:val="300"/>
+        </w:trPr>
+        <w:tc>
+          <w:tcPr>
+            <w:tcW w:w="1480" w:type="dxa"/>
+            <w:shd w:val="clear" w:color="auto" w:fill="auto"/>
+            <w:noWrap/>
+            <w:vAlign w:val="bottom"/>
+            <w:hideMark/>
+          </w:tcPr>
+          <w:p>
+            <w:pPr>
+              <w:spacing w:after="0" w:line="240" w:lineRule="auto"/>
+              <w:jc w:val="right"/>
+              <w:rPr>
+                <w:rFonts w:ascii="Calibri" w:eastAsia="Times New Roman" w:hAnsi="Calibri" w:cs="Calibri"/>
+                <w:color w:val="000000"/>
+                <w:kern w:val="0"/>
+                <w14:ligatures w14:val="none"/>
+              </w:rPr>
+            </w:pPr>
+            <w:r>
+              <w:rPr>
+                <w:rFonts w:ascii="Calibri" w:eastAsia="Times New Roman" w:hAnsi="Calibri" w:cs="Calibri"/>
+                <w:color w:val="000000"/>
+                <w:kern w:val="0"/>
+                <w14:ligatures w14:val="none"/>
+              </w:rPr>
+              <w:t>500</w:t>
+            </w:r>
+          </w:p>
+        </w:tc>
+        <w:tc>
+          <w:tcPr>
+            <w:tcW w:w="1320" w:type="dxa"/>
+            <w:shd w:val="clear" w:color="auto" w:fill="auto"/>
+            <w:noWrap/>
+            <w:vAlign w:val="bottom"/>
+            <w:hideMark/>
+          </w:tcPr>
+          <w:p>
+            <w:pPr>
+              <w:spacing w:after="0" w:line="240" w:lineRule="auto"/>
+              <w:jc w:val="right"/>
+              <w:rPr>
+                <w:rFonts w:ascii="Calibri" w:eastAsia="Times New Roman" w:hAnsi="Calibri" w:cs="Calibri"/>
+                <w:color w:val="000000"/>
+                <w:kern w:val="0"/>
+                <w14:ligatures w14:val="none"/>
+              </w:rPr>
+            </w:pPr>
+            <w:r>
+              <w:rPr>
+                <w:rFonts w:ascii="Calibri" w:eastAsia="Times New Roman" w:hAnsi="Calibri" w:cs="Calibri"/>
+                <w:color w:val="000000"/>
+                <w:kern w:val="0"/>
+                <w14:ligatures w14:val="none"/>
+              </w:rPr>
+              <w:t>1000</w:t>
+            </w:r>
+          </w:p>
+        </w:tc>
+        <w:tc>
+          <w:tcPr>
+            <w:tcW w:w="1600" w:type="dxa"/>
+            <w:shd w:val="clear" w:color="auto" w:fill="auto"/>
+            <w:noWrap/>
+            <w:vAlign w:val="bottom"/>
+            <w:hideMark/>
+          </w:tcPr>
+          <w:p>
+            <w:pPr>
+              <w:spacing w:after="0" w:line="240" w:lineRule="auto"/>
+              <w:jc w:val="right"/>
+              <w:rPr>
+                <w:rFonts w:ascii="Calibri" w:eastAsia="Times New Roman" w:hAnsi="Calibri" w:cs="Calibri"/>
+                <w:color w:val="000000"/>
+                <w:kern w:val="0"/>
+                <w14:ligatures w14:val="none"/>
+              </w:rPr>
+            </w:pPr>
+            <w:r>
+              <w:rPr>
+                <w:rFonts w:ascii="Calibri" w:eastAsia="Times New Roman" w:hAnsi="Calibri" w:cs="Calibri"/>
+                <w:color w:val="000000"/>
+                <w:kern w:val="0"/>
+                <w14:ligatures w14:val="none"/>
+              </w:rPr>
+              <w:t>0.001</w:t>
+            </w:r>
+          </w:p>
+        </w:tc>
+        <w:tc>
+          <w:tcPr>
+            <w:tcW w:w="1280" w:type="dxa"/>
+            <w:shd w:val="clear" w:color="auto" w:fill="auto"/>
+            <w:noWrap/>
+            <w:vAlign w:val="bottom"/>
+            <w:hideMark/>
+          </w:tcPr>
+          <w:p>
+            <w:pPr>
+              <w:spacing w:after="0" w:line="240" w:lineRule="auto"/>
+              <w:jc w:val="right"/>
+              <w:rPr>
+                <w:rFonts w:ascii="Calibri" w:eastAsia="Times New Roman" w:hAnsi="Calibri" w:cs="Calibri"/>
+                <w:color w:val="000000"/>
+                <w:kern w:val="0"/>
+                <w14:ligatures w14:val="none"/>
+              </w:rPr>
+            </w:pPr>
+            <w:r>
+              <w:rPr>
+                <w:rFonts w:ascii="Calibri" w:eastAsia="Times New Roman" w:hAnsi="Calibri" w:cs="Calibri"/>
+                <w:color w:val="000000"/>
+                <w:kern w:val="0"/>
+                <w14:ligatures w14:val="none"/>
+              </w:rPr>
+              <w:t>0.0466</w:t>
+            </w:r>
+          </w:p>
+        </w:tc>
+      </w:tr>
+      <w:tr>
+        <w:trPr>
+          <w:trHeight w:val="300"/>
+        </w:trPr>
+        <w:tc>
+          <w:tcPr>
+            <w:tcW w:w="1480" w:type="dxa"/>
+            <w:shd w:val="clear" w:color="auto" w:fill="auto"/>
+            <w:noWrap/>
+            <w:vAlign w:val="bottom"/>
+            <w:hideMark/>
+          </w:tcPr>
+          <w:p>
+            <w:pPr>
+              <w:spacing w:after="0" w:line="240" w:lineRule="auto"/>
+              <w:jc w:val="right"/>
+              <w:rPr>
+                <w:rFonts w:ascii="Calibri" w:eastAsia="Times New Roman" w:hAnsi="Calibri" w:cs="Calibri"/>
+                <w:color w:val="000000"/>
+                <w:kern w:val="0"/>
+                <w14:ligatures w14:val="none"/>
+              </w:rPr>
+            </w:pPr>
+            <w:r>
+              <w:rPr>
+                <w:rFonts w:ascii="Calibri" w:eastAsia="Times New Roman" w:hAnsi="Calibri" w:cs="Calibri"/>
+                <w:color w:val="000000"/>
+                <w:kern w:val="0"/>
+                <w14:ligatures w14:val="none"/>
+              </w:rPr>
+              <w:t>500</w:t>
+            </w:r>
+          </w:p>
+        </w:tc>
+        <w:tc>
+          <w:tcPr>
+            <w:tcW w:w="1320" w:type="dxa"/>
+            <w:shd w:val="clear" w:color="auto" w:fill="auto"/>
+            <w:noWrap/>
+            <w:vAlign w:val="bottom"/>
+            <w:hideMark/>
+          </w:tcPr>
+          <w:p>
+            <w:pPr>
+              <w:spacing w:after="0" w:line="240" w:lineRule="auto"/>
+              <w:jc w:val="right"/>
+              <w:rPr>
+                <w:rFonts w:ascii="Calibri" w:eastAsia="Times New Roman" w:hAnsi="Calibri" w:cs="Calibri"/>
+                <w:color w:val="000000"/>
+                <w:kern w:val="0"/>
+                <w14:ligatures w14:val="none"/>
+              </w:rPr>
+            </w:pPr>
+            <w:r>
+              <w:rPr>
+                <w:rFonts w:ascii="Calibri" w:eastAsia="Times New Roman" w:hAnsi="Calibri" w:cs="Calibri"/>
+                <w:color w:val="000000"/>
+                <w:kern w:val="0"/>
+                <w14:ligatures w14:val="none"/>
+              </w:rPr>
+              <w:t>1000</w:t>
+            </w:r>
+          </w:p>
+        </w:tc>
+        <w:tc>
+          <w:tcPr>
+            <w:tcW w:w="1600" w:type="dxa"/>
+            <w:shd w:val="clear" w:color="auto" w:fill="auto"/>
+            <w:noWrap/>
+            <w:vAlign w:val="bottom"/>
+            <w:hideMark/>
+          </w:tcPr>
+          <w:p>
+            <w:pPr>
+              <w:spacing w:after="0" w:line="240" w:lineRule="auto"/>
+              <w:jc w:val="right"/>
+              <w:rPr>
+                <w:rFonts w:ascii="Calibri" w:eastAsia="Times New Roman" w:hAnsi="Calibri" w:cs="Calibri"/>
+                <w:color w:val="000000"/>
+                <w:kern w:val="0"/>
+                <w14:ligatures w14:val="none"/>
+              </w:rPr>
+            </w:pPr>
+            <w:r>
+              <w:rPr>
+                <w:rFonts w:ascii="Calibri" w:eastAsia="Times New Roman" w:hAnsi="Calibri" w:cs="Calibri"/>
+                <w:color w:val="000000"/>
+                <w:kern w:val="0"/>
+                <w14:ligatures w14:val="none"/>
+              </w:rPr>
+              <w:t>0.0001</w:t>
+            </w:r>
+          </w:p>
+        </w:tc>
+        <w:tc>
+          <w:tcPr>
+            <w:tcW w:w="1280" w:type="dxa"/>
+            <w:shd w:val="clear" w:color="auto" w:fill="auto"/>
+            <w:noWrap/>
+            <w:vAlign w:val="bottom"/>
+            <w:hideMark/>
+          </w:tcPr>
+          <w:p>
+            <w:pPr>
+              <w:spacing w:after="0" w:line="240" w:lineRule="auto"/>
+              <w:jc w:val="right"/>
+              <w:rPr>
+                <w:rFonts w:ascii="Calibri" w:eastAsia="Times New Roman" w:hAnsi="Calibri" w:cs="Calibri"/>
+                <w:color w:val="000000"/>
+                <w:kern w:val="0"/>
+                <w14:ligatures w14:val="none"/>
+              </w:rPr>
+            </w:pPr>
+            <w:r>
+              <w:rPr>
+                <w:rFonts w:ascii="Calibri" w:eastAsia="Times New Roman" w:hAnsi="Calibri" w:cs="Calibri"/>
+                <w:color w:val="000000"/>
+                <w:kern w:val="0"/>
+                <w14:ligatures w14:val="none"/>
+              </w:rPr>
+              <w:t>0.1032</w:t>
+            </w:r>
+          </w:p>
+        </w:tc>
+      </w:tr>
+    </w:tbl>
     <w:p>
       <w:pPr>
         <w:ind w:left="360"/>
@@ -358,6 +2144,9 @@
         <w:ind w:left="360"/>
       </w:pPr>
       <w:r>
+        <w:rPr>
+          <w:noProof/>
+        </w:rPr>
         <w:drawing>
           <wp:inline distT="0" distB="0" distL="0" distR="0" wp14:anchorId="0657942A" wp14:editId="2D897637">
             <wp:extent cx="5943600" cy="6443345"/>

</xml_diff>

<commit_message>
task 1 and 2 in the report done
</commit_message>
<xml_diff>
--- a/Assignment3/Assignment3.docx
+++ b/Assignment3/Assignment3.docx
@@ -47,12 +47,34 @@
       <w:r>
         <w:br/>
       </w:r>
+    </w:p>
+    <w:p>
+      <w:pPr>
+        <w:pStyle w:val="ListParagraph"/>
+      </w:pPr>
+      <w:r>
+        <w:t xml:space="preserve">The following graph shows the test and train errors after each epoch our model did while training. The model consistent of two fully connected linear layers with the </w:t>
+      </w:r>
+      <w:proofErr w:type="spellStart"/>
+      <w:r>
+        <w:t>ReLU</w:t>
+      </w:r>
+      <w:proofErr w:type="spellEnd"/>
+      <w:r>
+        <w:t xml:space="preserve"> function.</w:t>
+      </w:r>
+    </w:p>
+    <w:p>
+      <w:pPr>
+        <w:pStyle w:val="ListParagraph"/>
+        <w:jc w:val="center"/>
+      </w:pPr>
       <w:r>
         <w:rPr>
           <w:noProof/>
         </w:rPr>
         <w:drawing>
-          <wp:inline distT="0" distB="0" distL="0" distR="0" wp14:anchorId="73CD397F" wp14:editId="72A95870">
+          <wp:inline distT="0" distB="0" distL="0" distR="0" wp14:anchorId="054F622A" wp14:editId="51758600">
             <wp:extent cx="3762375" cy="2966241"/>
             <wp:effectExtent l="0" t="0" r="0" b="5715"/>
             <wp:docPr id="1" name="Picture 1"/>
@@ -118,17 +140,45 @@
     </w:p>
     <w:p>
       <w:pPr>
+        <w:pStyle w:val="ListParagraph"/>
+      </w:pPr>
+      <w:r>
+        <w:t>Both errors are decreased with each epoch</w:t>
+      </w:r>
+      <w:r>
+        <w:t xml:space="preserve"> and </w:t>
+      </w:r>
+      <w:r>
+        <w:t>the decline is slowing down the longer the model trains. We can also see the train error is lower than the test error as expected.</w:t>
+      </w:r>
+    </w:p>
+    <w:p>
+      <w:pPr>
+        <w:pStyle w:val="ListParagraph"/>
+      </w:pPr>
+    </w:p>
+    <w:p>
+      <w:pPr>
+        <w:pStyle w:val="ListParagraph"/>
+      </w:pPr>
+      <w:r>
+        <w:t>The following are images that our final model has misclassified. Above each image we have the actual Label, followed by the misclassification the model did.</w:t>
+      </w:r>
+    </w:p>
+    <w:p>
+      <w:pPr>
         <w:ind w:left="360"/>
+        <w:jc w:val="center"/>
       </w:pPr>
       <w:r>
         <w:rPr>
           <w:noProof/>
         </w:rPr>
         <w:drawing>
-          <wp:inline distT="0" distB="0" distL="0" distR="0" wp14:anchorId="2464DB78" wp14:editId="6E251C5C">
-            <wp:extent cx="4086225" cy="3281363"/>
-            <wp:effectExtent l="0" t="0" r="0" b="0"/>
-            <wp:docPr id="3" name="Picture 3"/>
+          <wp:inline distT="0" distB="0" distL="0" distR="0" wp14:anchorId="4626B773" wp14:editId="196A6F95">
+            <wp:extent cx="3084830" cy="1979930"/>
+            <wp:effectExtent l="0" t="0" r="1270" b="1270"/>
+            <wp:docPr id="346376754" name="Picture 2"/>
             <wp:cNvGraphicFramePr>
               <a:graphicFrameLocks xmlns:a="http://schemas.openxmlformats.org/drawingml/2006/main" noChangeAspect="1"/>
             </wp:cNvGraphicFramePr>
@@ -136,29 +186,53 @@
               <a:graphicData uri="http://schemas.openxmlformats.org/drawingml/2006/picture">
                 <pic:pic xmlns:pic="http://schemas.openxmlformats.org/drawingml/2006/picture">
                   <pic:nvPicPr>
-                    <pic:cNvPr id="1" name=""/>
-                    <pic:cNvPicPr/>
+                    <pic:cNvPr id="0" name="Picture 2"/>
+                    <pic:cNvPicPr>
+                      <a:picLocks noChangeAspect="1" noChangeArrowheads="1"/>
+                    </pic:cNvPicPr>
                   </pic:nvPicPr>
                   <pic:blipFill>
-                    <a:blip r:embed="rId6"/>
+                    <a:blip r:embed="rId6">
+                      <a:extLst>
+                        <a:ext uri="{28A0092B-C50C-407E-A947-70E740481C1C}">
+                          <a14:useLocalDpi xmlns:a14="http://schemas.microsoft.com/office/drawing/2010/main" val="0"/>
+                        </a:ext>
+                      </a:extLst>
+                    </a:blip>
+                    <a:srcRect/>
                     <a:stretch>
                       <a:fillRect/>
                     </a:stretch>
                   </pic:blipFill>
-                  <pic:spPr>
+                  <pic:spPr bwMode="auto">
                     <a:xfrm>
                       <a:off x="0" y="0"/>
-                      <a:ext cx="4086225" cy="3281363"/>
+                      <a:ext cx="3084830" cy="1979930"/>
                     </a:xfrm>
                     <a:prstGeom prst="rect">
                       <a:avLst/>
                     </a:prstGeom>
+                    <a:noFill/>
+                    <a:ln>
+                      <a:noFill/>
+                    </a:ln>
                   </pic:spPr>
                 </pic:pic>
               </a:graphicData>
             </a:graphic>
           </wp:inline>
         </w:drawing>
+      </w:r>
+    </w:p>
+    <w:p>
+      <w:pPr>
+        <w:ind w:left="360"/>
+      </w:pPr>
+      <w:r>
+        <w:t xml:space="preserve">We can see that the images the model failed on are somewhat hard to label even as a human and for almost all of them we can see the similarity </w:t>
+      </w:r>
+      <w:r>
+        <w:t>between the image and the prediction the model gave.</w:t>
       </w:r>
     </w:p>
     <w:p>
@@ -175,11 +249,25 @@
         <w:br/>
       </w:r>
       <w:r>
+        <w:t>the following graph shows the same earlier model</w:t>
+      </w:r>
+      <w:r>
+        <w:t>’</w:t>
+      </w:r>
+      <w:r>
+        <w:t>s test error per epoch, for each seed between 1-5.</w:t>
+      </w:r>
+    </w:p>
+    <w:p>
+      <w:pPr>
+        <w:jc w:val="center"/>
+      </w:pPr>
+      <w:r>
         <w:rPr>
           <w:noProof/>
         </w:rPr>
         <w:drawing>
-          <wp:inline distT="0" distB="0" distL="0" distR="0" wp14:anchorId="584AC1BE" wp14:editId="4F0A28E8">
+          <wp:inline distT="0" distB="0" distL="0" distR="0" wp14:anchorId="1A153611" wp14:editId="3AC7F2DB">
             <wp:extent cx="4257675" cy="3301137"/>
             <wp:effectExtent l="0" t="0" r="0" b="0"/>
             <wp:docPr id="5" name="Picture 5"/>
@@ -242,7 +330,13 @@
         <w:ind w:left="360"/>
       </w:pPr>
       <w:r>
-        <w:t>Judging by the variance and the graph provided, it appears that the model's performance is relatively stable and not too sensitive to the initial seed number chosen.</w:t>
+        <w:t xml:space="preserve">The final errors exhibit very low standard deviation, and the graph illustrates that </w:t>
+      </w:r>
+      <w:r>
+        <w:t xml:space="preserve">even though the different graphs aren’t exactly the same, </w:t>
+      </w:r>
+      <w:r>
+        <w:t>the errors have comparable patterns among various seed values.</w:t>
       </w:r>
     </w:p>
     <w:p>
@@ -250,7 +344,10 @@
         <w:ind w:left="360"/>
       </w:pPr>
       <w:r>
-        <w:t>The final errors exhibit very low standard deviation, and the graph illustrates that the errors have comparable patterns among various seed values.</w:t>
+        <w:t>Judging by the variance and the graph provided, it appears that the model's performance is relatively stable and not too sensitive to the initial seed number chosen</w:t>
+      </w:r>
+      <w:r>
+        <w:t>. To definitely say the model is robust to the choice of a seed number, more tests with more seed numbers should be conducted, but based on these results we would say the model is robust.</w:t>
       </w:r>
     </w:p>
     <w:p>
@@ -363,7 +460,7 @@
                 <w:kern w:val="0"/>
                 <w14:ligatures w14:val="none"/>
               </w:rPr>
-              <w:t>H</w:t>
+              <w:t>Hidden</w:t>
             </w:r>
             <w:r>
               <w:rPr>
@@ -374,7 +471,7 @@
                 <w:kern w:val="0"/>
                 <w14:ligatures w14:val="none"/>
               </w:rPr>
-              <w:t>idden</w:t>
+              <w:t xml:space="preserve"> S</w:t>
             </w:r>
             <w:r>
               <w:rPr>
@@ -385,9 +482,21 @@
                 <w:kern w:val="0"/>
                 <w14:ligatures w14:val="none"/>
               </w:rPr>
-              <w:t xml:space="preserve"> S</w:t>
-            </w:r>
-            <w:r>
+              <w:t>ize</w:t>
+            </w:r>
+          </w:p>
+        </w:tc>
+        <w:tc>
+          <w:tcPr>
+            <w:tcW w:w="1320" w:type="dxa"/>
+            <w:shd w:val="clear" w:color="auto" w:fill="auto"/>
+            <w:noWrap/>
+            <w:vAlign w:val="center"/>
+            <w:hideMark/>
+          </w:tcPr>
+          <w:p>
+            <w:pPr>
+              <w:spacing w:after="0" w:line="240" w:lineRule="auto"/>
               <w:rPr>
                 <w:rFonts w:ascii="Calibri" w:eastAsia="Times New Roman" w:hAnsi="Calibri" w:cs="Calibri"/>
                 <w:b/>
@@ -396,21 +505,8 @@
                 <w:kern w:val="0"/>
                 <w14:ligatures w14:val="none"/>
               </w:rPr>
-              <w:t>ize</w:t>
-            </w:r>
-          </w:p>
-        </w:tc>
-        <w:tc>
-          <w:tcPr>
-            <w:tcW w:w="1320" w:type="dxa"/>
-            <w:shd w:val="clear" w:color="auto" w:fill="auto"/>
-            <w:noWrap/>
-            <w:vAlign w:val="center"/>
-            <w:hideMark/>
-          </w:tcPr>
-          <w:p>
-            <w:pPr>
-              <w:spacing w:after="0" w:line="240" w:lineRule="auto"/>
+            </w:pPr>
+            <w:r>
               <w:rPr>
                 <w:rFonts w:ascii="Calibri" w:eastAsia="Times New Roman" w:hAnsi="Calibri" w:cs="Calibri"/>
                 <w:b/>
@@ -419,7 +515,8 @@
                 <w:kern w:val="0"/>
                 <w14:ligatures w14:val="none"/>
               </w:rPr>
-            </w:pPr>
+              <w:t>Batch</w:t>
+            </w:r>
             <w:r>
               <w:rPr>
                 <w:rFonts w:ascii="Calibri" w:eastAsia="Times New Roman" w:hAnsi="Calibri" w:cs="Calibri"/>
@@ -429,7 +526,7 @@
                 <w:kern w:val="0"/>
                 <w14:ligatures w14:val="none"/>
               </w:rPr>
-              <w:t>B</w:t>
+              <w:t xml:space="preserve"> S</w:t>
             </w:r>
             <w:r>
               <w:rPr>
@@ -440,9 +537,21 @@
                 <w:kern w:val="0"/>
                 <w14:ligatures w14:val="none"/>
               </w:rPr>
-              <w:t>atch</w:t>
-            </w:r>
-            <w:r>
+              <w:t>ize</w:t>
+            </w:r>
+          </w:p>
+        </w:tc>
+        <w:tc>
+          <w:tcPr>
+            <w:tcW w:w="1600" w:type="dxa"/>
+            <w:shd w:val="clear" w:color="auto" w:fill="auto"/>
+            <w:noWrap/>
+            <w:vAlign w:val="center"/>
+            <w:hideMark/>
+          </w:tcPr>
+          <w:p>
+            <w:pPr>
+              <w:spacing w:after="0" w:line="240" w:lineRule="auto"/>
               <w:rPr>
                 <w:rFonts w:ascii="Calibri" w:eastAsia="Times New Roman" w:hAnsi="Calibri" w:cs="Calibri"/>
                 <w:b/>
@@ -451,8 +560,7 @@
                 <w:kern w:val="0"/>
                 <w14:ligatures w14:val="none"/>
               </w:rPr>
-              <w:t xml:space="preserve"> S</w:t>
-            </w:r>
+            </w:pPr>
             <w:r>
               <w:rPr>
                 <w:rFonts w:ascii="Calibri" w:eastAsia="Times New Roman" w:hAnsi="Calibri" w:cs="Calibri"/>
@@ -462,21 +570,9 @@
                 <w:kern w:val="0"/>
                 <w14:ligatures w14:val="none"/>
               </w:rPr>
-              <w:t>ize</w:t>
-            </w:r>
-          </w:p>
-        </w:tc>
-        <w:tc>
-          <w:tcPr>
-            <w:tcW w:w="1600" w:type="dxa"/>
-            <w:shd w:val="clear" w:color="auto" w:fill="auto"/>
-            <w:noWrap/>
-            <w:vAlign w:val="center"/>
-            <w:hideMark/>
-          </w:tcPr>
-          <w:p>
-            <w:pPr>
-              <w:spacing w:after="0" w:line="240" w:lineRule="auto"/>
+              <w:t>Learning</w:t>
+            </w:r>
+            <w:r>
               <w:rPr>
                 <w:rFonts w:ascii="Calibri" w:eastAsia="Times New Roman" w:hAnsi="Calibri" w:cs="Calibri"/>
                 <w:b/>
@@ -485,7 +581,8 @@
                 <w:kern w:val="0"/>
                 <w14:ligatures w14:val="none"/>
               </w:rPr>
-            </w:pPr>
+              <w:t xml:space="preserve"> R</w:t>
+            </w:r>
             <w:r>
               <w:rPr>
                 <w:rFonts w:ascii="Calibri" w:eastAsia="Times New Roman" w:hAnsi="Calibri" w:cs="Calibri"/>
@@ -495,9 +592,21 @@
                 <w:kern w:val="0"/>
                 <w14:ligatures w14:val="none"/>
               </w:rPr>
-              <w:t>L</w:t>
-            </w:r>
-            <w:r>
+              <w:t>ate</w:t>
+            </w:r>
+          </w:p>
+        </w:tc>
+        <w:tc>
+          <w:tcPr>
+            <w:tcW w:w="1280" w:type="dxa"/>
+            <w:shd w:val="clear" w:color="auto" w:fill="auto"/>
+            <w:noWrap/>
+            <w:vAlign w:val="center"/>
+            <w:hideMark/>
+          </w:tcPr>
+          <w:p>
+            <w:pPr>
+              <w:spacing w:after="0" w:line="240" w:lineRule="auto"/>
               <w:rPr>
                 <w:rFonts w:ascii="Calibri" w:eastAsia="Times New Roman" w:hAnsi="Calibri" w:cs="Calibri"/>
                 <w:b/>
@@ -506,8 +615,7 @@
                 <w:kern w:val="0"/>
                 <w14:ligatures w14:val="none"/>
               </w:rPr>
-              <w:t>earning</w:t>
-            </w:r>
+            </w:pPr>
             <w:r>
               <w:rPr>
                 <w:rFonts w:ascii="Calibri" w:eastAsia="Times New Roman" w:hAnsi="Calibri" w:cs="Calibri"/>
@@ -517,62 +625,7 @@
                 <w:kern w:val="0"/>
                 <w14:ligatures w14:val="none"/>
               </w:rPr>
-              <w:t xml:space="preserve"> R</w:t>
-            </w:r>
-            <w:r>
-              <w:rPr>
-                <w:rFonts w:ascii="Calibri" w:eastAsia="Times New Roman" w:hAnsi="Calibri" w:cs="Calibri"/>
-                <w:b/>
-                <w:bCs/>
-                <w:color w:val="44546A"/>
-                <w:kern w:val="0"/>
-                <w14:ligatures w14:val="none"/>
-              </w:rPr>
-              <w:t>ate</w:t>
-            </w:r>
-          </w:p>
-        </w:tc>
-        <w:tc>
-          <w:tcPr>
-            <w:tcW w:w="1280" w:type="dxa"/>
-            <w:shd w:val="clear" w:color="auto" w:fill="auto"/>
-            <w:noWrap/>
-            <w:vAlign w:val="center"/>
-            <w:hideMark/>
-          </w:tcPr>
-          <w:p>
-            <w:pPr>
-              <w:spacing w:after="0" w:line="240" w:lineRule="auto"/>
-              <w:rPr>
-                <w:rFonts w:ascii="Calibri" w:eastAsia="Times New Roman" w:hAnsi="Calibri" w:cs="Calibri"/>
-                <w:b/>
-                <w:bCs/>
-                <w:color w:val="44546A"/>
-                <w:kern w:val="0"/>
-                <w14:ligatures w14:val="none"/>
-              </w:rPr>
-            </w:pPr>
-            <w:r>
-              <w:rPr>
-                <w:rFonts w:ascii="Calibri" w:eastAsia="Times New Roman" w:hAnsi="Calibri" w:cs="Calibri"/>
-                <w:b/>
-                <w:bCs/>
-                <w:color w:val="44546A"/>
-                <w:kern w:val="0"/>
-                <w14:ligatures w14:val="none"/>
-              </w:rPr>
-              <w:t>T</w:t>
-            </w:r>
-            <w:r>
-              <w:rPr>
-                <w:rFonts w:ascii="Calibri" w:eastAsia="Times New Roman" w:hAnsi="Calibri" w:cs="Calibri"/>
-                <w:b/>
-                <w:bCs/>
-                <w:color w:val="44546A"/>
-                <w:kern w:val="0"/>
-                <w14:ligatures w14:val="none"/>
-              </w:rPr>
-              <w:t>est</w:t>
+              <w:t>Test</w:t>
             </w:r>
             <w:r>
               <w:rPr>

</xml_diff>

<commit_message>
added cross entropy error caclculations
</commit_message>
<xml_diff>
--- a/Assignment3/Assignment3.docx
+++ b/Assignment3/Assignment3.docx
@@ -70,14 +70,11 @@
         <w:jc w:val="center"/>
       </w:pPr>
       <w:r>
-        <w:rPr>
-          <w:noProof/>
-        </w:rPr>
         <w:drawing>
-          <wp:inline distT="0" distB="0" distL="0" distR="0" wp14:anchorId="054F622A" wp14:editId="51758600">
-            <wp:extent cx="3762375" cy="2966241"/>
-            <wp:effectExtent l="0" t="0" r="0" b="5715"/>
-            <wp:docPr id="1" name="Picture 1"/>
+          <wp:inline distT="0" distB="0" distL="0" distR="0" wp14:anchorId="4F936DB3" wp14:editId="03339FB6">
+            <wp:extent cx="3523738" cy="2822713"/>
+            <wp:effectExtent l="0" t="0" r="635" b="0"/>
+            <wp:docPr id="2099004565" name="Picture 1"/>
             <wp:cNvGraphicFramePr>
               <a:graphicFrameLocks xmlns:a="http://schemas.openxmlformats.org/drawingml/2006/main" noChangeAspect="1"/>
             </wp:cNvGraphicFramePr>
@@ -85,7 +82,7 @@
               <a:graphicData uri="http://schemas.openxmlformats.org/drawingml/2006/picture">
                 <pic:pic xmlns:pic="http://schemas.openxmlformats.org/drawingml/2006/picture">
                   <pic:nvPicPr>
-                    <pic:cNvPr id="1" name=""/>
+                    <pic:cNvPr id="2099004565" name=""/>
                     <pic:cNvPicPr/>
                   </pic:nvPicPr>
                   <pic:blipFill>
@@ -97,7 +94,7 @@
                   <pic:spPr>
                     <a:xfrm>
                       <a:off x="0" y="0"/>
-                      <a:ext cx="3768859" cy="2971353"/>
+                      <a:ext cx="3543353" cy="2838426"/>
                     </a:xfrm>
                     <a:prstGeom prst="rect">
                       <a:avLst/>
@@ -121,7 +118,10 @@
         <w:t xml:space="preserve"> of</w:t>
       </w:r>
       <w:r>
-        <w:t xml:space="preserve"> final network on the 10000 test images: 0.008417</w:t>
+        <w:t xml:space="preserve"> final network on the 10000 test images: </w:t>
+      </w:r>
+      <w:r>
+        <w:t>0.0668</w:t>
       </w:r>
       <w:r>
         <w:t>.</w:t>
@@ -132,11 +132,16 @@
         <w:pStyle w:val="ListParagraph"/>
       </w:pPr>
       <w:r>
-        <w:t>Accuracy of: 99.1583%</w:t>
-      </w:r>
-      <w:r>
-        <w:t>.</w:t>
-      </w:r>
+        <w:t xml:space="preserve">Accuracy of: </w:t>
+      </w:r>
+      <w:r>
+        <w:t>97.97%</w:t>
+      </w:r>
+    </w:p>
+    <w:p>
+      <w:pPr>
+        <w:pStyle w:val="ListParagraph"/>
+      </w:pPr>
     </w:p>
     <w:p>
       <w:pPr>
@@ -263,14 +268,11 @@
         <w:jc w:val="center"/>
       </w:pPr>
       <w:r>
-        <w:rPr>
-          <w:noProof/>
-        </w:rPr>
         <w:drawing>
-          <wp:inline distT="0" distB="0" distL="0" distR="0" wp14:anchorId="1A153611" wp14:editId="3AC7F2DB">
-            <wp:extent cx="4257675" cy="3301137"/>
+          <wp:inline distT="0" distB="0" distL="0" distR="0" wp14:anchorId="1F46A1EA" wp14:editId="73BE5DF4">
+            <wp:extent cx="5506218" cy="4344006"/>
             <wp:effectExtent l="0" t="0" r="0" b="0"/>
-            <wp:docPr id="5" name="Picture 5"/>
+            <wp:docPr id="693760325" name="Picture 1"/>
             <wp:cNvGraphicFramePr>
               <a:graphicFrameLocks xmlns:a="http://schemas.openxmlformats.org/drawingml/2006/main" noChangeAspect="1"/>
             </wp:cNvGraphicFramePr>
@@ -278,7 +280,7 @@
               <a:graphicData uri="http://schemas.openxmlformats.org/drawingml/2006/picture">
                 <pic:pic xmlns:pic="http://schemas.openxmlformats.org/drawingml/2006/picture">
                   <pic:nvPicPr>
-                    <pic:cNvPr id="1" name=""/>
+                    <pic:cNvPr id="693760325" name=""/>
                     <pic:cNvPicPr/>
                   </pic:nvPicPr>
                   <pic:blipFill>
@@ -290,7 +292,7 @@
                   <pic:spPr>
                     <a:xfrm>
                       <a:off x="0" y="0"/>
-                      <a:ext cx="4265582" cy="3307268"/>
+                      <a:ext cx="5506218" cy="4344006"/>
                     </a:xfrm>
                     <a:prstGeom prst="rect">
                       <a:avLst/>
@@ -308,7 +310,10 @@
         <w:ind w:left="360"/>
       </w:pPr>
       <w:r>
-        <w:t>Mean final Error is 0.00741</w:t>
+        <w:t xml:space="preserve">Mean final Error is </w:t>
+      </w:r>
+      <w:r>
+        <w:t>0.0667</w:t>
       </w:r>
       <w:r>
         <w:t>.</w:t>
@@ -319,7 +324,13 @@
         <w:ind w:left="360"/>
       </w:pPr>
       <w:r>
-        <w:t>Standard deviation of final Errors is 0.00055</w:t>
+        <w:t xml:space="preserve">Standard deviation of final Errors is </w:t>
+      </w:r>
+      <w:r>
+        <w:t>0.0021</w:t>
+      </w:r>
+      <w:r>
+        <w:t>2</w:t>
       </w:r>
       <w:r>
         <w:t>.</w:t>
@@ -330,13 +341,7 @@
         <w:ind w:left="360"/>
       </w:pPr>
       <w:r>
-        <w:t xml:space="preserve">The final errors exhibit very low standard deviation, and the graph illustrates that </w:t>
-      </w:r>
-      <w:r>
-        <w:t xml:space="preserve">even though the different graphs aren’t exactly the same, </w:t>
-      </w:r>
-      <w:r>
-        <w:t>the errors have comparable patterns among various seed values.</w:t>
+        <w:t>The final errors exhibit very low standard deviation, and the graph illustrates that even though the different graphs aren’t exactly the same, the errors have comparable patterns among various seed values.</w:t>
       </w:r>
     </w:p>
     <w:p>

</xml_diff>

<commit_message>
task3 and task4 - add results to word file
</commit_message>
<xml_diff>
--- a/Assignment3/Assignment3.docx
+++ b/Assignment3/Assignment3.docx
@@ -70,6 +70,9 @@
         <w:jc w:val="center"/>
       </w:pPr>
       <w:r>
+        <w:rPr>
+          <w:noProof/>
+        </w:rPr>
         <w:drawing>
           <wp:inline distT="0" distB="0" distL="0" distR="0" wp14:anchorId="4F936DB3" wp14:editId="03339FB6">
             <wp:extent cx="3523738" cy="2822713"/>
@@ -268,6 +271,9 @@
         <w:jc w:val="center"/>
       </w:pPr>
       <w:r>
+        <w:rPr>
+          <w:noProof/>
+        </w:rPr>
         <w:drawing>
           <wp:inline distT="0" distB="0" distL="0" distR="0" wp14:anchorId="1F46A1EA" wp14:editId="73BE5DF4">
             <wp:extent cx="5506218" cy="4344006"/>
@@ -327,10 +333,7 @@
         <w:t xml:space="preserve">Standard deviation of final Errors is </w:t>
       </w:r>
       <w:r>
-        <w:t>0.0021</w:t>
-      </w:r>
-      <w:r>
-        <w:t>2</w:t>
+        <w:t>0.00212</w:t>
       </w:r>
       <w:r>
         <w:t>.</w:t>
@@ -362,7 +365,6 @@
     </w:p>
     <w:p>
       <w:pPr>
-        <w:ind w:left="360"/>
         <w:rPr>
           <w:b/>
           <w:bCs/>
@@ -381,28 +383,3173 @@
     </w:p>
     <w:p>
       <w:pPr>
-        <w:ind w:left="360"/>
+        <w:spacing w:line="240" w:lineRule="auto"/>
+      </w:pPr>
+      <w:r>
+        <w:t xml:space="preserve">We tried using 5 different seeds (numbers 1-5). </w:t>
+      </w:r>
+    </w:p>
+    <w:p>
+      <w:pPr>
+        <w:spacing w:line="240" w:lineRule="auto"/>
+      </w:pPr>
+      <w:r>
+        <w:t>Min validation error found with seed 1, after the 5</w:t>
+      </w:r>
+      <w:r>
+        <w:rPr>
+          <w:vertAlign w:val="superscript"/>
+        </w:rPr>
+        <w:t>th</w:t>
+      </w:r>
+      <w:r>
+        <w:t xml:space="preserve"> epoch.</w:t>
+      </w:r>
+    </w:p>
+    <w:p>
+      <w:pPr>
+        <w:spacing w:line="240" w:lineRule="auto"/>
+        <w:rPr>
+          <w:highlight w:val="yellow"/>
+        </w:rPr>
+      </w:pPr>
+      <w:r>
+        <w:rPr>
+          <w:highlight w:val="yellow"/>
+        </w:rPr>
+        <w:t>Min validation error: 0.0796.</w:t>
+      </w:r>
+    </w:p>
+    <w:p>
+      <w:pPr>
+        <w:spacing w:line="240" w:lineRule="auto"/>
+      </w:pPr>
+      <w:r>
+        <w:rPr>
+          <w:highlight w:val="yellow"/>
+        </w:rPr>
+        <w:t>Corresponding test error: 0.0739.</w:t>
+      </w:r>
+    </w:p>
+    <w:p>
+      <w:pPr>
+        <w:spacing w:line="240" w:lineRule="auto"/>
       </w:pPr>
     </w:p>
     <w:p>
       <w:pPr>
-        <w:ind w:left="360"/>
-      </w:pPr>
-    </w:p>
-    <w:p>
-      <w:r>
-        <w:br w:type="page"/>
-      </w:r>
-    </w:p>
-    <w:p>
-      <w:pPr>
-        <w:ind w:left="360"/>
+        <w:spacing w:line="240" w:lineRule="auto"/>
         <w:rPr>
-          <w:b/>
-          <w:bCs/>
           <w:u w:val="single"/>
         </w:rPr>
       </w:pPr>
+      <w:r>
+        <w:rPr>
+          <w:u w:val="single"/>
+        </w:rPr>
+        <w:t>Full results:</w:t>
+      </w:r>
+    </w:p>
+    <w:tbl>
+      <w:tblPr>
+        <w:tblW w:w="4950" w:type="dxa"/>
+        <w:tblBorders>
+          <w:top w:val="single" w:sz="4" w:space="0" w:color="auto"/>
+          <w:left w:val="single" w:sz="4" w:space="0" w:color="auto"/>
+          <w:bottom w:val="single" w:sz="4" w:space="0" w:color="auto"/>
+          <w:right w:val="single" w:sz="4" w:space="0" w:color="auto"/>
+          <w:insideH w:val="single" w:sz="4" w:space="0" w:color="auto"/>
+          <w:insideV w:val="single" w:sz="4" w:space="0" w:color="auto"/>
+        </w:tblBorders>
+        <w:tblLook w:val="04A0" w:firstRow="1" w:lastRow="0" w:firstColumn="1" w:lastColumn="0" w:noHBand="0" w:noVBand="1"/>
+      </w:tblPr>
+      <w:tblGrid>
+        <w:gridCol w:w="1170"/>
+        <w:gridCol w:w="2160"/>
+        <w:gridCol w:w="1620"/>
+      </w:tblGrid>
+      <w:tr>
+        <w:trPr>
+          <w:trHeight w:val="360"/>
+        </w:trPr>
+        <w:tc>
+          <w:tcPr>
+            <w:tcW w:w="1170" w:type="dxa"/>
+            <w:shd w:val="clear" w:color="auto" w:fill="auto"/>
+            <w:vAlign w:val="center"/>
+            <w:hideMark/>
+          </w:tcPr>
+          <w:p>
+            <w:pPr>
+              <w:spacing w:after="0" w:line="240" w:lineRule="auto"/>
+              <w:rPr>
+                <w:rFonts w:ascii="Calibri" w:eastAsia="Times New Roman" w:hAnsi="Calibri" w:cs="Calibri"/>
+                <w:b/>
+                <w:bCs/>
+                <w:color w:val="44546A"/>
+                <w:kern w:val="0"/>
+                <w:sz w:val="20"/>
+                <w:szCs w:val="20"/>
+                <w14:ligatures w14:val="none"/>
+              </w:rPr>
+            </w:pPr>
+            <w:r>
+              <w:rPr>
+                <w:rFonts w:ascii="Calibri" w:eastAsia="Times New Roman" w:hAnsi="Calibri" w:cs="Calibri"/>
+                <w:b/>
+                <w:bCs/>
+                <w:color w:val="44546A"/>
+                <w:kern w:val="0"/>
+                <w:sz w:val="20"/>
+                <w:szCs w:val="20"/>
+                <w14:ligatures w14:val="none"/>
+              </w:rPr>
+              <w:t>Epoch #</w:t>
+            </w:r>
+          </w:p>
+        </w:tc>
+        <w:tc>
+          <w:tcPr>
+            <w:tcW w:w="2160" w:type="dxa"/>
+            <w:shd w:val="clear" w:color="auto" w:fill="auto"/>
+            <w:vAlign w:val="center"/>
+            <w:hideMark/>
+          </w:tcPr>
+          <w:p>
+            <w:pPr>
+              <w:spacing w:after="0" w:line="240" w:lineRule="auto"/>
+              <w:jc w:val="center"/>
+              <w:rPr>
+                <w:rFonts w:ascii="Calibri" w:eastAsia="Times New Roman" w:hAnsi="Calibri" w:cs="Calibri"/>
+                <w:b/>
+                <w:bCs/>
+                <w:color w:val="44546A"/>
+                <w:kern w:val="0"/>
+                <w:sz w:val="20"/>
+                <w:szCs w:val="20"/>
+                <w14:ligatures w14:val="none"/>
+              </w:rPr>
+            </w:pPr>
+            <w:r>
+              <w:rPr>
+                <w:rFonts w:ascii="Calibri" w:eastAsia="Times New Roman" w:hAnsi="Calibri" w:cs="Calibri"/>
+                <w:b/>
+                <w:bCs/>
+                <w:color w:val="44546A"/>
+                <w:kern w:val="0"/>
+                <w:sz w:val="20"/>
+                <w:szCs w:val="20"/>
+                <w14:ligatures w14:val="none"/>
+              </w:rPr>
+              <w:t>Validation Error</w:t>
+            </w:r>
+          </w:p>
+        </w:tc>
+        <w:tc>
+          <w:tcPr>
+            <w:tcW w:w="1620" w:type="dxa"/>
+            <w:shd w:val="clear" w:color="auto" w:fill="auto"/>
+            <w:vAlign w:val="center"/>
+            <w:hideMark/>
+          </w:tcPr>
+          <w:p>
+            <w:pPr>
+              <w:spacing w:after="0" w:line="240" w:lineRule="auto"/>
+              <w:jc w:val="center"/>
+              <w:rPr>
+                <w:rFonts w:ascii="Calibri" w:eastAsia="Times New Roman" w:hAnsi="Calibri" w:cs="Calibri"/>
+                <w:b/>
+                <w:bCs/>
+                <w:color w:val="44546A"/>
+                <w:kern w:val="0"/>
+                <w:sz w:val="20"/>
+                <w:szCs w:val="20"/>
+                <w14:ligatures w14:val="none"/>
+              </w:rPr>
+            </w:pPr>
+            <w:r>
+              <w:rPr>
+                <w:rFonts w:ascii="Calibri" w:eastAsia="Times New Roman" w:hAnsi="Calibri" w:cs="Calibri"/>
+                <w:b/>
+                <w:bCs/>
+                <w:color w:val="44546A"/>
+                <w:kern w:val="0"/>
+                <w:sz w:val="20"/>
+                <w:szCs w:val="20"/>
+                <w14:ligatures w14:val="none"/>
+              </w:rPr>
+              <w:t>Test Error</w:t>
+            </w:r>
+          </w:p>
+        </w:tc>
+      </w:tr>
+      <w:tr>
+        <w:trPr>
+          <w:trHeight w:val="330"/>
+        </w:trPr>
+        <w:tc>
+          <w:tcPr>
+            <w:tcW w:w="4950" w:type="dxa"/>
+            <w:gridSpan w:val="3"/>
+            <w:shd w:val="clear" w:color="auto" w:fill="auto"/>
+            <w:noWrap/>
+            <w:vAlign w:val="bottom"/>
+            <w:hideMark/>
+          </w:tcPr>
+          <w:p>
+            <w:pPr>
+              <w:spacing w:after="0" w:line="240" w:lineRule="auto"/>
+              <w:rPr>
+                <w:rFonts w:ascii="Calibri" w:eastAsia="Times New Roman" w:hAnsi="Calibri" w:cs="Calibri"/>
+                <w:b/>
+                <w:bCs/>
+                <w:color w:val="44546A"/>
+                <w:kern w:val="0"/>
+                <w:sz w:val="20"/>
+                <w:szCs w:val="20"/>
+                <w14:ligatures w14:val="none"/>
+              </w:rPr>
+            </w:pPr>
+            <w:r>
+              <w:rPr>
+                <w:rFonts w:ascii="Calibri" w:eastAsia="Times New Roman" w:hAnsi="Calibri" w:cs="Calibri"/>
+                <w:b/>
+                <w:bCs/>
+                <w:color w:val="44546A"/>
+                <w:kern w:val="0"/>
+                <w:sz w:val="20"/>
+                <w:szCs w:val="20"/>
+                <w14:ligatures w14:val="none"/>
+              </w:rPr>
+              <w:t>Seed 1</w:t>
+            </w:r>
+          </w:p>
+        </w:tc>
+      </w:tr>
+      <w:tr>
+        <w:trPr>
+          <w:trHeight w:val="300"/>
+        </w:trPr>
+        <w:tc>
+          <w:tcPr>
+            <w:tcW w:w="1170" w:type="dxa"/>
+            <w:shd w:val="clear" w:color="auto" w:fill="auto"/>
+            <w:noWrap/>
+            <w:vAlign w:val="bottom"/>
+            <w:hideMark/>
+          </w:tcPr>
+          <w:p>
+            <w:pPr>
+              <w:spacing w:after="0" w:line="240" w:lineRule="auto"/>
+              <w:rPr>
+                <w:rFonts w:ascii="Calibri" w:eastAsia="Times New Roman" w:hAnsi="Calibri" w:cs="Calibri"/>
+                <w:b/>
+                <w:bCs/>
+                <w:color w:val="44546A"/>
+                <w:kern w:val="0"/>
+                <w:sz w:val="20"/>
+                <w:szCs w:val="20"/>
+                <w14:ligatures w14:val="none"/>
+              </w:rPr>
+            </w:pPr>
+            <w:r>
+              <w:rPr>
+                <w:rFonts w:ascii="Calibri" w:eastAsia="Times New Roman" w:hAnsi="Calibri" w:cs="Calibri"/>
+                <w:b/>
+                <w:bCs/>
+                <w:color w:val="44546A"/>
+                <w:kern w:val="0"/>
+                <w:sz w:val="20"/>
+                <w:szCs w:val="20"/>
+                <w14:ligatures w14:val="none"/>
+              </w:rPr>
+              <w:t>Epoch 1</w:t>
+            </w:r>
+          </w:p>
+        </w:tc>
+        <w:tc>
+          <w:tcPr>
+            <w:tcW w:w="2160" w:type="dxa"/>
+            <w:shd w:val="clear" w:color="auto" w:fill="auto"/>
+            <w:noWrap/>
+            <w:vAlign w:val="bottom"/>
+            <w:hideMark/>
+          </w:tcPr>
+          <w:p>
+            <w:pPr>
+              <w:spacing w:after="0" w:line="240" w:lineRule="auto"/>
+              <w:jc w:val="center"/>
+              <w:rPr>
+                <w:rFonts w:ascii="Calibri" w:eastAsia="Times New Roman" w:hAnsi="Calibri" w:cs="Calibri"/>
+                <w:color w:val="000000"/>
+                <w:kern w:val="0"/>
+                <w:sz w:val="20"/>
+                <w:szCs w:val="20"/>
+                <w14:ligatures w14:val="none"/>
+              </w:rPr>
+            </w:pPr>
+            <w:r>
+              <w:rPr>
+                <w:rFonts w:ascii="Calibri" w:eastAsia="Times New Roman" w:hAnsi="Calibri" w:cs="Calibri"/>
+                <w:color w:val="000000"/>
+                <w:kern w:val="0"/>
+                <w:sz w:val="20"/>
+                <w:szCs w:val="20"/>
+                <w14:ligatures w14:val="none"/>
+              </w:rPr>
+              <w:t>0.1687</w:t>
+            </w:r>
+          </w:p>
+        </w:tc>
+        <w:tc>
+          <w:tcPr>
+            <w:tcW w:w="1620" w:type="dxa"/>
+            <w:shd w:val="clear" w:color="auto" w:fill="auto"/>
+            <w:noWrap/>
+            <w:vAlign w:val="bottom"/>
+            <w:hideMark/>
+          </w:tcPr>
+          <w:p>
+            <w:pPr>
+              <w:spacing w:after="0" w:line="240" w:lineRule="auto"/>
+              <w:jc w:val="center"/>
+              <w:rPr>
+                <w:rFonts w:ascii="Calibri" w:eastAsia="Times New Roman" w:hAnsi="Calibri" w:cs="Calibri"/>
+                <w:color w:val="000000"/>
+                <w:kern w:val="0"/>
+                <w:sz w:val="20"/>
+                <w:szCs w:val="20"/>
+                <w14:ligatures w14:val="none"/>
+              </w:rPr>
+            </w:pPr>
+            <w:r>
+              <w:rPr>
+                <w:rFonts w:ascii="Calibri" w:eastAsia="Times New Roman" w:hAnsi="Calibri" w:cs="Calibri"/>
+                <w:color w:val="000000"/>
+                <w:kern w:val="0"/>
+                <w:sz w:val="20"/>
+                <w:szCs w:val="20"/>
+                <w14:ligatures w14:val="none"/>
+              </w:rPr>
+              <w:t>0.1643</w:t>
+            </w:r>
+          </w:p>
+        </w:tc>
+      </w:tr>
+      <w:tr>
+        <w:trPr>
+          <w:trHeight w:val="300"/>
+        </w:trPr>
+        <w:tc>
+          <w:tcPr>
+            <w:tcW w:w="1170" w:type="dxa"/>
+            <w:shd w:val="clear" w:color="auto" w:fill="auto"/>
+            <w:noWrap/>
+            <w:vAlign w:val="bottom"/>
+            <w:hideMark/>
+          </w:tcPr>
+          <w:p>
+            <w:pPr>
+              <w:spacing w:after="0" w:line="240" w:lineRule="auto"/>
+              <w:rPr>
+                <w:rFonts w:ascii="Calibri" w:eastAsia="Times New Roman" w:hAnsi="Calibri" w:cs="Calibri"/>
+                <w:b/>
+                <w:bCs/>
+                <w:color w:val="44546A"/>
+                <w:kern w:val="0"/>
+                <w:sz w:val="20"/>
+                <w:szCs w:val="20"/>
+                <w14:ligatures w14:val="none"/>
+              </w:rPr>
+            </w:pPr>
+            <w:r>
+              <w:rPr>
+                <w:rFonts w:ascii="Calibri" w:eastAsia="Times New Roman" w:hAnsi="Calibri" w:cs="Calibri"/>
+                <w:b/>
+                <w:bCs/>
+                <w:color w:val="44546A"/>
+                <w:kern w:val="0"/>
+                <w:sz w:val="20"/>
+                <w:szCs w:val="20"/>
+                <w14:ligatures w14:val="none"/>
+              </w:rPr>
+              <w:t>Epoch 2</w:t>
+            </w:r>
+          </w:p>
+        </w:tc>
+        <w:tc>
+          <w:tcPr>
+            <w:tcW w:w="2160" w:type="dxa"/>
+            <w:shd w:val="clear" w:color="auto" w:fill="auto"/>
+            <w:noWrap/>
+            <w:vAlign w:val="bottom"/>
+            <w:hideMark/>
+          </w:tcPr>
+          <w:p>
+            <w:pPr>
+              <w:spacing w:after="0" w:line="240" w:lineRule="auto"/>
+              <w:jc w:val="center"/>
+              <w:rPr>
+                <w:rFonts w:ascii="Calibri" w:eastAsia="Times New Roman" w:hAnsi="Calibri" w:cs="Calibri"/>
+                <w:color w:val="000000"/>
+                <w:kern w:val="0"/>
+                <w:sz w:val="20"/>
+                <w:szCs w:val="20"/>
+                <w14:ligatures w14:val="none"/>
+              </w:rPr>
+            </w:pPr>
+            <w:r>
+              <w:rPr>
+                <w:rFonts w:ascii="Calibri" w:eastAsia="Times New Roman" w:hAnsi="Calibri" w:cs="Calibri"/>
+                <w:color w:val="000000"/>
+                <w:kern w:val="0"/>
+                <w:sz w:val="20"/>
+                <w:szCs w:val="20"/>
+                <w14:ligatures w14:val="none"/>
+              </w:rPr>
+              <w:t>0.1154</w:t>
+            </w:r>
+          </w:p>
+        </w:tc>
+        <w:tc>
+          <w:tcPr>
+            <w:tcW w:w="1620" w:type="dxa"/>
+            <w:shd w:val="clear" w:color="auto" w:fill="auto"/>
+            <w:noWrap/>
+            <w:vAlign w:val="bottom"/>
+            <w:hideMark/>
+          </w:tcPr>
+          <w:p>
+            <w:pPr>
+              <w:spacing w:after="0" w:line="240" w:lineRule="auto"/>
+              <w:jc w:val="center"/>
+              <w:rPr>
+                <w:rFonts w:ascii="Calibri" w:eastAsia="Times New Roman" w:hAnsi="Calibri" w:cs="Calibri"/>
+                <w:color w:val="000000"/>
+                <w:kern w:val="0"/>
+                <w:sz w:val="20"/>
+                <w:szCs w:val="20"/>
+                <w14:ligatures w14:val="none"/>
+              </w:rPr>
+            </w:pPr>
+            <w:r>
+              <w:rPr>
+                <w:rFonts w:ascii="Calibri" w:eastAsia="Times New Roman" w:hAnsi="Calibri" w:cs="Calibri"/>
+                <w:color w:val="000000"/>
+                <w:kern w:val="0"/>
+                <w:sz w:val="20"/>
+                <w:szCs w:val="20"/>
+                <w14:ligatures w14:val="none"/>
+              </w:rPr>
+              <w:t>0.1024</w:t>
+            </w:r>
+          </w:p>
+        </w:tc>
+      </w:tr>
+      <w:tr>
+        <w:trPr>
+          <w:trHeight w:val="300"/>
+        </w:trPr>
+        <w:tc>
+          <w:tcPr>
+            <w:tcW w:w="1170" w:type="dxa"/>
+            <w:shd w:val="clear" w:color="auto" w:fill="auto"/>
+            <w:noWrap/>
+            <w:vAlign w:val="bottom"/>
+            <w:hideMark/>
+          </w:tcPr>
+          <w:p>
+            <w:pPr>
+              <w:spacing w:after="0" w:line="240" w:lineRule="auto"/>
+              <w:rPr>
+                <w:rFonts w:ascii="Calibri" w:eastAsia="Times New Roman" w:hAnsi="Calibri" w:cs="Calibri"/>
+                <w:b/>
+                <w:bCs/>
+                <w:color w:val="44546A"/>
+                <w:kern w:val="0"/>
+                <w:sz w:val="20"/>
+                <w:szCs w:val="20"/>
+                <w14:ligatures w14:val="none"/>
+              </w:rPr>
+            </w:pPr>
+            <w:r>
+              <w:rPr>
+                <w:rFonts w:ascii="Calibri" w:eastAsia="Times New Roman" w:hAnsi="Calibri" w:cs="Calibri"/>
+                <w:b/>
+                <w:bCs/>
+                <w:color w:val="44546A"/>
+                <w:kern w:val="0"/>
+                <w:sz w:val="20"/>
+                <w:szCs w:val="20"/>
+                <w14:ligatures w14:val="none"/>
+              </w:rPr>
+              <w:t>Epoch 3</w:t>
+            </w:r>
+          </w:p>
+        </w:tc>
+        <w:tc>
+          <w:tcPr>
+            <w:tcW w:w="2160" w:type="dxa"/>
+            <w:shd w:val="clear" w:color="auto" w:fill="auto"/>
+            <w:noWrap/>
+            <w:vAlign w:val="bottom"/>
+            <w:hideMark/>
+          </w:tcPr>
+          <w:p>
+            <w:pPr>
+              <w:spacing w:after="0" w:line="240" w:lineRule="auto"/>
+              <w:jc w:val="center"/>
+              <w:rPr>
+                <w:rFonts w:ascii="Calibri" w:eastAsia="Times New Roman" w:hAnsi="Calibri" w:cs="Calibri"/>
+                <w:color w:val="000000"/>
+                <w:kern w:val="0"/>
+                <w:sz w:val="20"/>
+                <w:szCs w:val="20"/>
+                <w14:ligatures w14:val="none"/>
+              </w:rPr>
+            </w:pPr>
+            <w:r>
+              <w:rPr>
+                <w:rFonts w:ascii="Calibri" w:eastAsia="Times New Roman" w:hAnsi="Calibri" w:cs="Calibri"/>
+                <w:color w:val="000000"/>
+                <w:kern w:val="0"/>
+                <w:sz w:val="20"/>
+                <w:szCs w:val="20"/>
+                <w14:ligatures w14:val="none"/>
+              </w:rPr>
+              <w:t>0.0984</w:t>
+            </w:r>
+          </w:p>
+        </w:tc>
+        <w:tc>
+          <w:tcPr>
+            <w:tcW w:w="1620" w:type="dxa"/>
+            <w:shd w:val="clear" w:color="auto" w:fill="auto"/>
+            <w:noWrap/>
+            <w:vAlign w:val="bottom"/>
+            <w:hideMark/>
+          </w:tcPr>
+          <w:p>
+            <w:pPr>
+              <w:spacing w:after="0" w:line="240" w:lineRule="auto"/>
+              <w:jc w:val="center"/>
+              <w:rPr>
+                <w:rFonts w:ascii="Calibri" w:eastAsia="Times New Roman" w:hAnsi="Calibri" w:cs="Calibri"/>
+                <w:color w:val="000000"/>
+                <w:kern w:val="0"/>
+                <w:sz w:val="20"/>
+                <w:szCs w:val="20"/>
+                <w14:ligatures w14:val="none"/>
+              </w:rPr>
+            </w:pPr>
+            <w:r>
+              <w:rPr>
+                <w:rFonts w:ascii="Calibri" w:eastAsia="Times New Roman" w:hAnsi="Calibri" w:cs="Calibri"/>
+                <w:color w:val="000000"/>
+                <w:kern w:val="0"/>
+                <w:sz w:val="20"/>
+                <w:szCs w:val="20"/>
+                <w14:ligatures w14:val="none"/>
+              </w:rPr>
+              <w:t>0.0931</w:t>
+            </w:r>
+          </w:p>
+        </w:tc>
+      </w:tr>
+      <w:tr>
+        <w:trPr>
+          <w:trHeight w:val="300"/>
+        </w:trPr>
+        <w:tc>
+          <w:tcPr>
+            <w:tcW w:w="1170" w:type="dxa"/>
+            <w:shd w:val="clear" w:color="auto" w:fill="auto"/>
+            <w:noWrap/>
+            <w:vAlign w:val="bottom"/>
+            <w:hideMark/>
+          </w:tcPr>
+          <w:p>
+            <w:pPr>
+              <w:spacing w:after="0" w:line="240" w:lineRule="auto"/>
+              <w:rPr>
+                <w:rFonts w:ascii="Calibri" w:eastAsia="Times New Roman" w:hAnsi="Calibri" w:cs="Calibri"/>
+                <w:b/>
+                <w:bCs/>
+                <w:color w:val="44546A"/>
+                <w:kern w:val="0"/>
+                <w:sz w:val="20"/>
+                <w:szCs w:val="20"/>
+                <w14:ligatures w14:val="none"/>
+              </w:rPr>
+            </w:pPr>
+            <w:r>
+              <w:rPr>
+                <w:rFonts w:ascii="Calibri" w:eastAsia="Times New Roman" w:hAnsi="Calibri" w:cs="Calibri"/>
+                <w:b/>
+                <w:bCs/>
+                <w:color w:val="44546A"/>
+                <w:kern w:val="0"/>
+                <w:sz w:val="20"/>
+                <w:szCs w:val="20"/>
+                <w14:ligatures w14:val="none"/>
+              </w:rPr>
+              <w:t>Epoch 4</w:t>
+            </w:r>
+          </w:p>
+        </w:tc>
+        <w:tc>
+          <w:tcPr>
+            <w:tcW w:w="2160" w:type="dxa"/>
+            <w:shd w:val="clear" w:color="auto" w:fill="auto"/>
+            <w:noWrap/>
+            <w:vAlign w:val="bottom"/>
+            <w:hideMark/>
+          </w:tcPr>
+          <w:p>
+            <w:pPr>
+              <w:spacing w:after="0" w:line="240" w:lineRule="auto"/>
+              <w:jc w:val="center"/>
+              <w:rPr>
+                <w:rFonts w:ascii="Calibri" w:eastAsia="Times New Roman" w:hAnsi="Calibri" w:cs="Calibri"/>
+                <w:color w:val="000000"/>
+                <w:kern w:val="0"/>
+                <w:sz w:val="20"/>
+                <w:szCs w:val="20"/>
+                <w14:ligatures w14:val="none"/>
+              </w:rPr>
+            </w:pPr>
+            <w:r>
+              <w:rPr>
+                <w:rFonts w:ascii="Calibri" w:eastAsia="Times New Roman" w:hAnsi="Calibri" w:cs="Calibri"/>
+                <w:color w:val="000000"/>
+                <w:kern w:val="0"/>
+                <w:sz w:val="20"/>
+                <w:szCs w:val="20"/>
+                <w14:ligatures w14:val="none"/>
+              </w:rPr>
+              <w:t>0.0894</w:t>
+            </w:r>
+          </w:p>
+        </w:tc>
+        <w:tc>
+          <w:tcPr>
+            <w:tcW w:w="1620" w:type="dxa"/>
+            <w:shd w:val="clear" w:color="auto" w:fill="auto"/>
+            <w:noWrap/>
+            <w:vAlign w:val="bottom"/>
+            <w:hideMark/>
+          </w:tcPr>
+          <w:p>
+            <w:pPr>
+              <w:spacing w:after="0" w:line="240" w:lineRule="auto"/>
+              <w:jc w:val="center"/>
+              <w:rPr>
+                <w:rFonts w:ascii="Calibri" w:eastAsia="Times New Roman" w:hAnsi="Calibri" w:cs="Calibri"/>
+                <w:color w:val="000000"/>
+                <w:kern w:val="0"/>
+                <w:sz w:val="20"/>
+                <w:szCs w:val="20"/>
+                <w14:ligatures w14:val="none"/>
+              </w:rPr>
+            </w:pPr>
+            <w:r>
+              <w:rPr>
+                <w:rFonts w:ascii="Calibri" w:eastAsia="Times New Roman" w:hAnsi="Calibri" w:cs="Calibri"/>
+                <w:color w:val="000000"/>
+                <w:kern w:val="0"/>
+                <w:sz w:val="20"/>
+                <w:szCs w:val="20"/>
+                <w14:ligatures w14:val="none"/>
+              </w:rPr>
+              <w:t>0.0837</w:t>
+            </w:r>
+          </w:p>
+        </w:tc>
+      </w:tr>
+      <w:tr>
+        <w:trPr>
+          <w:trHeight w:val="300"/>
+        </w:trPr>
+        <w:tc>
+          <w:tcPr>
+            <w:tcW w:w="1170" w:type="dxa"/>
+            <w:shd w:val="clear" w:color="auto" w:fill="auto"/>
+            <w:noWrap/>
+            <w:vAlign w:val="bottom"/>
+            <w:hideMark/>
+          </w:tcPr>
+          <w:p>
+            <w:pPr>
+              <w:spacing w:after="0" w:line="240" w:lineRule="auto"/>
+              <w:rPr>
+                <w:rFonts w:ascii="Calibri" w:eastAsia="Times New Roman" w:hAnsi="Calibri" w:cs="Calibri"/>
+                <w:b/>
+                <w:bCs/>
+                <w:color w:val="44546A"/>
+                <w:kern w:val="0"/>
+                <w:sz w:val="20"/>
+                <w:szCs w:val="20"/>
+                <w14:ligatures w14:val="none"/>
+              </w:rPr>
+            </w:pPr>
+            <w:r>
+              <w:rPr>
+                <w:rFonts w:ascii="Calibri" w:eastAsia="Times New Roman" w:hAnsi="Calibri" w:cs="Calibri"/>
+                <w:b/>
+                <w:bCs/>
+                <w:color w:val="44546A"/>
+                <w:kern w:val="0"/>
+                <w:sz w:val="20"/>
+                <w:szCs w:val="20"/>
+                <w14:ligatures w14:val="none"/>
+              </w:rPr>
+              <w:t>Epoch 5</w:t>
+            </w:r>
+          </w:p>
+        </w:tc>
+        <w:tc>
+          <w:tcPr>
+            <w:tcW w:w="2160" w:type="dxa"/>
+            <w:shd w:val="clear" w:color="000000" w:fill="C6EFCE"/>
+            <w:noWrap/>
+            <w:vAlign w:val="bottom"/>
+            <w:hideMark/>
+          </w:tcPr>
+          <w:p>
+            <w:pPr>
+              <w:spacing w:after="0" w:line="240" w:lineRule="auto"/>
+              <w:jc w:val="center"/>
+              <w:rPr>
+                <w:rFonts w:ascii="Calibri" w:eastAsia="Times New Roman" w:hAnsi="Calibri" w:cs="Calibri"/>
+                <w:color w:val="006100"/>
+                <w:kern w:val="0"/>
+                <w:sz w:val="20"/>
+                <w:szCs w:val="20"/>
+                <w14:ligatures w14:val="none"/>
+              </w:rPr>
+            </w:pPr>
+            <w:r>
+              <w:rPr>
+                <w:rFonts w:ascii="Calibri" w:eastAsia="Times New Roman" w:hAnsi="Calibri" w:cs="Calibri"/>
+                <w:color w:val="006100"/>
+                <w:kern w:val="0"/>
+                <w:sz w:val="20"/>
+                <w:szCs w:val="20"/>
+                <w14:ligatures w14:val="none"/>
+              </w:rPr>
+              <w:t>0.0796</w:t>
+            </w:r>
+          </w:p>
+        </w:tc>
+        <w:tc>
+          <w:tcPr>
+            <w:tcW w:w="1620" w:type="dxa"/>
+            <w:shd w:val="clear" w:color="auto" w:fill="auto"/>
+            <w:noWrap/>
+            <w:vAlign w:val="bottom"/>
+            <w:hideMark/>
+          </w:tcPr>
+          <w:p>
+            <w:pPr>
+              <w:spacing w:after="0" w:line="240" w:lineRule="auto"/>
+              <w:jc w:val="center"/>
+              <w:rPr>
+                <w:rFonts w:ascii="Calibri" w:eastAsia="Times New Roman" w:hAnsi="Calibri" w:cs="Calibri"/>
+                <w:color w:val="000000"/>
+                <w:kern w:val="0"/>
+                <w:sz w:val="20"/>
+                <w:szCs w:val="20"/>
+                <w14:ligatures w14:val="none"/>
+              </w:rPr>
+            </w:pPr>
+            <w:r>
+              <w:rPr>
+                <w:rFonts w:ascii="Calibri" w:eastAsia="Times New Roman" w:hAnsi="Calibri" w:cs="Calibri"/>
+                <w:color w:val="000000"/>
+                <w:kern w:val="0"/>
+                <w:sz w:val="20"/>
+                <w:szCs w:val="20"/>
+                <w14:ligatures w14:val="none"/>
+              </w:rPr>
+              <w:t>0.0739</w:t>
+            </w:r>
+          </w:p>
+        </w:tc>
+      </w:tr>
+      <w:tr>
+        <w:trPr>
+          <w:trHeight w:val="315"/>
+        </w:trPr>
+        <w:tc>
+          <w:tcPr>
+            <w:tcW w:w="4950" w:type="dxa"/>
+            <w:gridSpan w:val="3"/>
+            <w:shd w:val="clear" w:color="auto" w:fill="auto"/>
+            <w:noWrap/>
+            <w:vAlign w:val="bottom"/>
+            <w:hideMark/>
+          </w:tcPr>
+          <w:p>
+            <w:pPr>
+              <w:spacing w:after="0" w:line="240" w:lineRule="auto"/>
+              <w:rPr>
+                <w:rFonts w:ascii="Calibri" w:eastAsia="Times New Roman" w:hAnsi="Calibri" w:cs="Calibri"/>
+                <w:b/>
+                <w:bCs/>
+                <w:color w:val="44546A"/>
+                <w:kern w:val="0"/>
+                <w:sz w:val="20"/>
+                <w:szCs w:val="20"/>
+                <w14:ligatures w14:val="none"/>
+              </w:rPr>
+            </w:pPr>
+            <w:r>
+              <w:rPr>
+                <w:rFonts w:ascii="Calibri" w:eastAsia="Times New Roman" w:hAnsi="Calibri" w:cs="Calibri"/>
+                <w:b/>
+                <w:bCs/>
+                <w:color w:val="44546A"/>
+                <w:kern w:val="0"/>
+                <w:sz w:val="20"/>
+                <w:szCs w:val="20"/>
+                <w14:ligatures w14:val="none"/>
+              </w:rPr>
+              <w:t>Seed 2</w:t>
+            </w:r>
+          </w:p>
+        </w:tc>
+      </w:tr>
+      <w:tr>
+        <w:trPr>
+          <w:trHeight w:val="300"/>
+        </w:trPr>
+        <w:tc>
+          <w:tcPr>
+            <w:tcW w:w="1170" w:type="dxa"/>
+            <w:shd w:val="clear" w:color="auto" w:fill="auto"/>
+            <w:noWrap/>
+            <w:vAlign w:val="bottom"/>
+            <w:hideMark/>
+          </w:tcPr>
+          <w:p>
+            <w:pPr>
+              <w:spacing w:after="0" w:line="240" w:lineRule="auto"/>
+              <w:rPr>
+                <w:rFonts w:ascii="Calibri" w:eastAsia="Times New Roman" w:hAnsi="Calibri" w:cs="Calibri"/>
+                <w:b/>
+                <w:bCs/>
+                <w:color w:val="44546A"/>
+                <w:kern w:val="0"/>
+                <w:sz w:val="20"/>
+                <w:szCs w:val="20"/>
+                <w14:ligatures w14:val="none"/>
+              </w:rPr>
+            </w:pPr>
+            <w:r>
+              <w:rPr>
+                <w:rFonts w:ascii="Calibri" w:eastAsia="Times New Roman" w:hAnsi="Calibri" w:cs="Calibri"/>
+                <w:b/>
+                <w:bCs/>
+                <w:color w:val="44546A"/>
+                <w:kern w:val="0"/>
+                <w:sz w:val="20"/>
+                <w:szCs w:val="20"/>
+                <w14:ligatures w14:val="none"/>
+              </w:rPr>
+              <w:t>Epoch 1</w:t>
+            </w:r>
+          </w:p>
+        </w:tc>
+        <w:tc>
+          <w:tcPr>
+            <w:tcW w:w="2160" w:type="dxa"/>
+            <w:shd w:val="clear" w:color="auto" w:fill="auto"/>
+            <w:noWrap/>
+            <w:vAlign w:val="center"/>
+            <w:hideMark/>
+          </w:tcPr>
+          <w:p>
+            <w:pPr>
+              <w:spacing w:after="0" w:line="240" w:lineRule="auto"/>
+              <w:jc w:val="center"/>
+              <w:rPr>
+                <w:rFonts w:ascii="Calibri" w:eastAsia="Times New Roman" w:hAnsi="Calibri" w:cs="Calibri"/>
+                <w:color w:val="000000"/>
+                <w:kern w:val="0"/>
+                <w:sz w:val="20"/>
+                <w:szCs w:val="20"/>
+                <w14:ligatures w14:val="none"/>
+              </w:rPr>
+            </w:pPr>
+            <w:r>
+              <w:rPr>
+                <w:rFonts w:ascii="Calibri" w:eastAsia="Times New Roman" w:hAnsi="Calibri" w:cs="Calibri"/>
+                <w:color w:val="000000"/>
+                <w:kern w:val="0"/>
+                <w:sz w:val="20"/>
+                <w:szCs w:val="20"/>
+                <w14:ligatures w14:val="none"/>
+              </w:rPr>
+              <w:t>0.1959</w:t>
+            </w:r>
+          </w:p>
+        </w:tc>
+        <w:tc>
+          <w:tcPr>
+            <w:tcW w:w="1620" w:type="dxa"/>
+            <w:shd w:val="clear" w:color="auto" w:fill="auto"/>
+            <w:noWrap/>
+            <w:vAlign w:val="center"/>
+            <w:hideMark/>
+          </w:tcPr>
+          <w:p>
+            <w:pPr>
+              <w:spacing w:after="0" w:line="240" w:lineRule="auto"/>
+              <w:jc w:val="center"/>
+              <w:rPr>
+                <w:rFonts w:ascii="Calibri" w:eastAsia="Times New Roman" w:hAnsi="Calibri" w:cs="Calibri"/>
+                <w:color w:val="000000"/>
+                <w:kern w:val="0"/>
+                <w:sz w:val="20"/>
+                <w:szCs w:val="20"/>
+                <w14:ligatures w14:val="none"/>
+              </w:rPr>
+            </w:pPr>
+            <w:r>
+              <w:rPr>
+                <w:rFonts w:ascii="Calibri" w:eastAsia="Times New Roman" w:hAnsi="Calibri" w:cs="Calibri"/>
+                <w:color w:val="000000"/>
+                <w:kern w:val="0"/>
+                <w:sz w:val="20"/>
+                <w:szCs w:val="20"/>
+                <w14:ligatures w14:val="none"/>
+              </w:rPr>
+              <w:t>0.1736</w:t>
+            </w:r>
+          </w:p>
+        </w:tc>
+      </w:tr>
+      <w:tr>
+        <w:trPr>
+          <w:trHeight w:val="300"/>
+        </w:trPr>
+        <w:tc>
+          <w:tcPr>
+            <w:tcW w:w="1170" w:type="dxa"/>
+            <w:shd w:val="clear" w:color="auto" w:fill="auto"/>
+            <w:noWrap/>
+            <w:vAlign w:val="bottom"/>
+            <w:hideMark/>
+          </w:tcPr>
+          <w:p>
+            <w:pPr>
+              <w:spacing w:after="0" w:line="240" w:lineRule="auto"/>
+              <w:rPr>
+                <w:rFonts w:ascii="Calibri" w:eastAsia="Times New Roman" w:hAnsi="Calibri" w:cs="Calibri"/>
+                <w:b/>
+                <w:bCs/>
+                <w:color w:val="44546A"/>
+                <w:kern w:val="0"/>
+                <w:sz w:val="20"/>
+                <w:szCs w:val="20"/>
+                <w14:ligatures w14:val="none"/>
+              </w:rPr>
+            </w:pPr>
+            <w:r>
+              <w:rPr>
+                <w:rFonts w:ascii="Calibri" w:eastAsia="Times New Roman" w:hAnsi="Calibri" w:cs="Calibri"/>
+                <w:b/>
+                <w:bCs/>
+                <w:color w:val="44546A"/>
+                <w:kern w:val="0"/>
+                <w:sz w:val="20"/>
+                <w:szCs w:val="20"/>
+                <w14:ligatures w14:val="none"/>
+              </w:rPr>
+              <w:t>Epoch 2</w:t>
+            </w:r>
+          </w:p>
+        </w:tc>
+        <w:tc>
+          <w:tcPr>
+            <w:tcW w:w="2160" w:type="dxa"/>
+            <w:shd w:val="clear" w:color="auto" w:fill="auto"/>
+            <w:noWrap/>
+            <w:vAlign w:val="center"/>
+            <w:hideMark/>
+          </w:tcPr>
+          <w:p>
+            <w:pPr>
+              <w:spacing w:after="0" w:line="240" w:lineRule="auto"/>
+              <w:jc w:val="center"/>
+              <w:rPr>
+                <w:rFonts w:ascii="Calibri" w:eastAsia="Times New Roman" w:hAnsi="Calibri" w:cs="Calibri"/>
+                <w:color w:val="000000"/>
+                <w:kern w:val="0"/>
+                <w:sz w:val="20"/>
+                <w:szCs w:val="20"/>
+                <w14:ligatures w14:val="none"/>
+              </w:rPr>
+            </w:pPr>
+            <w:r>
+              <w:rPr>
+                <w:rFonts w:ascii="Calibri" w:eastAsia="Times New Roman" w:hAnsi="Calibri" w:cs="Calibri"/>
+                <w:color w:val="000000"/>
+                <w:kern w:val="0"/>
+                <w:sz w:val="20"/>
+                <w:szCs w:val="20"/>
+                <w14:ligatures w14:val="none"/>
+              </w:rPr>
+              <w:t>0.1224</w:t>
+            </w:r>
+          </w:p>
+        </w:tc>
+        <w:tc>
+          <w:tcPr>
+            <w:tcW w:w="1620" w:type="dxa"/>
+            <w:shd w:val="clear" w:color="auto" w:fill="auto"/>
+            <w:noWrap/>
+            <w:vAlign w:val="center"/>
+            <w:hideMark/>
+          </w:tcPr>
+          <w:p>
+            <w:pPr>
+              <w:spacing w:after="0" w:line="240" w:lineRule="auto"/>
+              <w:jc w:val="center"/>
+              <w:rPr>
+                <w:rFonts w:ascii="Calibri" w:eastAsia="Times New Roman" w:hAnsi="Calibri" w:cs="Calibri"/>
+                <w:color w:val="000000"/>
+                <w:kern w:val="0"/>
+                <w:sz w:val="20"/>
+                <w:szCs w:val="20"/>
+                <w14:ligatures w14:val="none"/>
+              </w:rPr>
+            </w:pPr>
+            <w:r>
+              <w:rPr>
+                <w:rFonts w:ascii="Calibri" w:eastAsia="Times New Roman" w:hAnsi="Calibri" w:cs="Calibri"/>
+                <w:color w:val="000000"/>
+                <w:kern w:val="0"/>
+                <w:sz w:val="20"/>
+                <w:szCs w:val="20"/>
+                <w14:ligatures w14:val="none"/>
+              </w:rPr>
+              <w:t>0.1082</w:t>
+            </w:r>
+          </w:p>
+        </w:tc>
+      </w:tr>
+      <w:tr>
+        <w:trPr>
+          <w:trHeight w:val="300"/>
+        </w:trPr>
+        <w:tc>
+          <w:tcPr>
+            <w:tcW w:w="1170" w:type="dxa"/>
+            <w:shd w:val="clear" w:color="auto" w:fill="auto"/>
+            <w:noWrap/>
+            <w:vAlign w:val="bottom"/>
+            <w:hideMark/>
+          </w:tcPr>
+          <w:p>
+            <w:pPr>
+              <w:spacing w:after="0" w:line="240" w:lineRule="auto"/>
+              <w:rPr>
+                <w:rFonts w:ascii="Calibri" w:eastAsia="Times New Roman" w:hAnsi="Calibri" w:cs="Calibri"/>
+                <w:b/>
+                <w:bCs/>
+                <w:color w:val="44546A"/>
+                <w:kern w:val="0"/>
+                <w:sz w:val="20"/>
+                <w:szCs w:val="20"/>
+                <w14:ligatures w14:val="none"/>
+              </w:rPr>
+            </w:pPr>
+            <w:r>
+              <w:rPr>
+                <w:rFonts w:ascii="Calibri" w:eastAsia="Times New Roman" w:hAnsi="Calibri" w:cs="Calibri"/>
+                <w:b/>
+                <w:bCs/>
+                <w:color w:val="44546A"/>
+                <w:kern w:val="0"/>
+                <w:sz w:val="20"/>
+                <w:szCs w:val="20"/>
+                <w14:ligatures w14:val="none"/>
+              </w:rPr>
+              <w:t>Epoch 3</w:t>
+            </w:r>
+          </w:p>
+        </w:tc>
+        <w:tc>
+          <w:tcPr>
+            <w:tcW w:w="2160" w:type="dxa"/>
+            <w:shd w:val="clear" w:color="auto" w:fill="auto"/>
+            <w:noWrap/>
+            <w:vAlign w:val="center"/>
+            <w:hideMark/>
+          </w:tcPr>
+          <w:p>
+            <w:pPr>
+              <w:spacing w:after="0" w:line="240" w:lineRule="auto"/>
+              <w:jc w:val="center"/>
+              <w:rPr>
+                <w:rFonts w:ascii="Calibri" w:eastAsia="Times New Roman" w:hAnsi="Calibri" w:cs="Calibri"/>
+                <w:color w:val="000000"/>
+                <w:kern w:val="0"/>
+                <w:sz w:val="20"/>
+                <w:szCs w:val="20"/>
+                <w14:ligatures w14:val="none"/>
+              </w:rPr>
+            </w:pPr>
+            <w:r>
+              <w:rPr>
+                <w:rFonts w:ascii="Calibri" w:eastAsia="Times New Roman" w:hAnsi="Calibri" w:cs="Calibri"/>
+                <w:color w:val="000000"/>
+                <w:kern w:val="0"/>
+                <w:sz w:val="20"/>
+                <w:szCs w:val="20"/>
+                <w14:ligatures w14:val="none"/>
+              </w:rPr>
+              <w:t>0.1122</w:t>
+            </w:r>
+          </w:p>
+        </w:tc>
+        <w:tc>
+          <w:tcPr>
+            <w:tcW w:w="1620" w:type="dxa"/>
+            <w:shd w:val="clear" w:color="auto" w:fill="auto"/>
+            <w:noWrap/>
+            <w:vAlign w:val="center"/>
+            <w:hideMark/>
+          </w:tcPr>
+          <w:p>
+            <w:pPr>
+              <w:spacing w:after="0" w:line="240" w:lineRule="auto"/>
+              <w:jc w:val="center"/>
+              <w:rPr>
+                <w:rFonts w:ascii="Calibri" w:eastAsia="Times New Roman" w:hAnsi="Calibri" w:cs="Calibri"/>
+                <w:color w:val="000000"/>
+                <w:kern w:val="0"/>
+                <w:sz w:val="20"/>
+                <w:szCs w:val="20"/>
+                <w14:ligatures w14:val="none"/>
+              </w:rPr>
+            </w:pPr>
+            <w:r>
+              <w:rPr>
+                <w:rFonts w:ascii="Calibri" w:eastAsia="Times New Roman" w:hAnsi="Calibri" w:cs="Calibri"/>
+                <w:color w:val="000000"/>
+                <w:kern w:val="0"/>
+                <w:sz w:val="20"/>
+                <w:szCs w:val="20"/>
+                <w14:ligatures w14:val="none"/>
+              </w:rPr>
+              <w:t>0.1010</w:t>
+            </w:r>
+          </w:p>
+        </w:tc>
+      </w:tr>
+      <w:tr>
+        <w:trPr>
+          <w:trHeight w:val="300"/>
+        </w:trPr>
+        <w:tc>
+          <w:tcPr>
+            <w:tcW w:w="1170" w:type="dxa"/>
+            <w:shd w:val="clear" w:color="auto" w:fill="auto"/>
+            <w:noWrap/>
+            <w:vAlign w:val="bottom"/>
+            <w:hideMark/>
+          </w:tcPr>
+          <w:p>
+            <w:pPr>
+              <w:spacing w:after="0" w:line="240" w:lineRule="auto"/>
+              <w:rPr>
+                <w:rFonts w:ascii="Calibri" w:eastAsia="Times New Roman" w:hAnsi="Calibri" w:cs="Calibri"/>
+                <w:b/>
+                <w:bCs/>
+                <w:color w:val="44546A"/>
+                <w:kern w:val="0"/>
+                <w:sz w:val="20"/>
+                <w:szCs w:val="20"/>
+                <w14:ligatures w14:val="none"/>
+              </w:rPr>
+            </w:pPr>
+            <w:r>
+              <w:rPr>
+                <w:rFonts w:ascii="Calibri" w:eastAsia="Times New Roman" w:hAnsi="Calibri" w:cs="Calibri"/>
+                <w:b/>
+                <w:bCs/>
+                <w:color w:val="44546A"/>
+                <w:kern w:val="0"/>
+                <w:sz w:val="20"/>
+                <w:szCs w:val="20"/>
+                <w14:ligatures w14:val="none"/>
+              </w:rPr>
+              <w:t>Epoch 4</w:t>
+            </w:r>
+          </w:p>
+        </w:tc>
+        <w:tc>
+          <w:tcPr>
+            <w:tcW w:w="2160" w:type="dxa"/>
+            <w:shd w:val="clear" w:color="auto" w:fill="auto"/>
+            <w:noWrap/>
+            <w:vAlign w:val="center"/>
+            <w:hideMark/>
+          </w:tcPr>
+          <w:p>
+            <w:pPr>
+              <w:spacing w:after="0" w:line="240" w:lineRule="auto"/>
+              <w:jc w:val="center"/>
+              <w:rPr>
+                <w:rFonts w:ascii="Calibri" w:eastAsia="Times New Roman" w:hAnsi="Calibri" w:cs="Calibri"/>
+                <w:color w:val="000000"/>
+                <w:kern w:val="0"/>
+                <w:sz w:val="20"/>
+                <w:szCs w:val="20"/>
+                <w14:ligatures w14:val="none"/>
+              </w:rPr>
+            </w:pPr>
+            <w:r>
+              <w:rPr>
+                <w:rFonts w:ascii="Calibri" w:eastAsia="Times New Roman" w:hAnsi="Calibri" w:cs="Calibri"/>
+                <w:color w:val="000000"/>
+                <w:kern w:val="0"/>
+                <w:sz w:val="20"/>
+                <w:szCs w:val="20"/>
+                <w14:ligatures w14:val="none"/>
+              </w:rPr>
+              <w:t>0.0893</w:t>
+            </w:r>
+          </w:p>
+        </w:tc>
+        <w:tc>
+          <w:tcPr>
+            <w:tcW w:w="1620" w:type="dxa"/>
+            <w:shd w:val="clear" w:color="auto" w:fill="auto"/>
+            <w:noWrap/>
+            <w:vAlign w:val="center"/>
+            <w:hideMark/>
+          </w:tcPr>
+          <w:p>
+            <w:pPr>
+              <w:spacing w:after="0" w:line="240" w:lineRule="auto"/>
+              <w:jc w:val="center"/>
+              <w:rPr>
+                <w:rFonts w:ascii="Calibri" w:eastAsia="Times New Roman" w:hAnsi="Calibri" w:cs="Calibri"/>
+                <w:color w:val="000000"/>
+                <w:kern w:val="0"/>
+                <w:sz w:val="20"/>
+                <w:szCs w:val="20"/>
+                <w14:ligatures w14:val="none"/>
+              </w:rPr>
+            </w:pPr>
+            <w:r>
+              <w:rPr>
+                <w:rFonts w:ascii="Calibri" w:eastAsia="Times New Roman" w:hAnsi="Calibri" w:cs="Calibri"/>
+                <w:color w:val="000000"/>
+                <w:kern w:val="0"/>
+                <w:sz w:val="20"/>
+                <w:szCs w:val="20"/>
+                <w14:ligatures w14:val="none"/>
+              </w:rPr>
+              <w:t>0.0772</w:t>
+            </w:r>
+          </w:p>
+        </w:tc>
+      </w:tr>
+      <w:tr>
+        <w:trPr>
+          <w:trHeight w:val="300"/>
+        </w:trPr>
+        <w:tc>
+          <w:tcPr>
+            <w:tcW w:w="1170" w:type="dxa"/>
+            <w:shd w:val="clear" w:color="auto" w:fill="auto"/>
+            <w:noWrap/>
+            <w:vAlign w:val="bottom"/>
+            <w:hideMark/>
+          </w:tcPr>
+          <w:p>
+            <w:pPr>
+              <w:spacing w:after="0" w:line="240" w:lineRule="auto"/>
+              <w:rPr>
+                <w:rFonts w:ascii="Calibri" w:eastAsia="Times New Roman" w:hAnsi="Calibri" w:cs="Calibri"/>
+                <w:b/>
+                <w:bCs/>
+                <w:color w:val="44546A"/>
+                <w:kern w:val="0"/>
+                <w:sz w:val="20"/>
+                <w:szCs w:val="20"/>
+                <w14:ligatures w14:val="none"/>
+              </w:rPr>
+            </w:pPr>
+            <w:r>
+              <w:rPr>
+                <w:rFonts w:ascii="Calibri" w:eastAsia="Times New Roman" w:hAnsi="Calibri" w:cs="Calibri"/>
+                <w:b/>
+                <w:bCs/>
+                <w:color w:val="44546A"/>
+                <w:kern w:val="0"/>
+                <w:sz w:val="20"/>
+                <w:szCs w:val="20"/>
+                <w14:ligatures w14:val="none"/>
+              </w:rPr>
+              <w:t>Epoch 5</w:t>
+            </w:r>
+          </w:p>
+        </w:tc>
+        <w:tc>
+          <w:tcPr>
+            <w:tcW w:w="2160" w:type="dxa"/>
+            <w:shd w:val="clear" w:color="auto" w:fill="auto"/>
+            <w:noWrap/>
+            <w:vAlign w:val="bottom"/>
+            <w:hideMark/>
+          </w:tcPr>
+          <w:p>
+            <w:pPr>
+              <w:spacing w:after="0" w:line="240" w:lineRule="auto"/>
+              <w:jc w:val="center"/>
+              <w:rPr>
+                <w:rFonts w:ascii="Calibri" w:eastAsia="Times New Roman" w:hAnsi="Calibri" w:cs="Calibri"/>
+                <w:color w:val="000000"/>
+                <w:kern w:val="0"/>
+                <w:sz w:val="20"/>
+                <w:szCs w:val="20"/>
+                <w14:ligatures w14:val="none"/>
+              </w:rPr>
+            </w:pPr>
+            <w:r>
+              <w:rPr>
+                <w:rFonts w:ascii="Calibri" w:eastAsia="Times New Roman" w:hAnsi="Calibri" w:cs="Calibri"/>
+                <w:color w:val="000000"/>
+                <w:kern w:val="0"/>
+                <w:sz w:val="20"/>
+                <w:szCs w:val="20"/>
+                <w14:ligatures w14:val="none"/>
+              </w:rPr>
+              <w:t>0.0846</w:t>
+            </w:r>
+          </w:p>
+        </w:tc>
+        <w:tc>
+          <w:tcPr>
+            <w:tcW w:w="1620" w:type="dxa"/>
+            <w:shd w:val="clear" w:color="auto" w:fill="auto"/>
+            <w:noWrap/>
+            <w:vAlign w:val="bottom"/>
+            <w:hideMark/>
+          </w:tcPr>
+          <w:p>
+            <w:pPr>
+              <w:spacing w:after="0" w:line="240" w:lineRule="auto"/>
+              <w:jc w:val="center"/>
+              <w:rPr>
+                <w:rFonts w:ascii="Calibri" w:eastAsia="Times New Roman" w:hAnsi="Calibri" w:cs="Calibri"/>
+                <w:color w:val="000000"/>
+                <w:kern w:val="0"/>
+                <w:sz w:val="20"/>
+                <w:szCs w:val="20"/>
+                <w14:ligatures w14:val="none"/>
+              </w:rPr>
+            </w:pPr>
+            <w:r>
+              <w:rPr>
+                <w:rFonts w:ascii="Calibri" w:eastAsia="Times New Roman" w:hAnsi="Calibri" w:cs="Calibri"/>
+                <w:color w:val="000000"/>
+                <w:kern w:val="0"/>
+                <w:sz w:val="20"/>
+                <w:szCs w:val="20"/>
+                <w14:ligatures w14:val="none"/>
+              </w:rPr>
+              <w:t>0.0762</w:t>
+            </w:r>
+          </w:p>
+        </w:tc>
+      </w:tr>
+      <w:tr>
+        <w:trPr>
+          <w:trHeight w:val="315"/>
+        </w:trPr>
+        <w:tc>
+          <w:tcPr>
+            <w:tcW w:w="4950" w:type="dxa"/>
+            <w:gridSpan w:val="3"/>
+            <w:shd w:val="clear" w:color="auto" w:fill="auto"/>
+            <w:noWrap/>
+            <w:vAlign w:val="bottom"/>
+            <w:hideMark/>
+          </w:tcPr>
+          <w:p>
+            <w:pPr>
+              <w:spacing w:after="0" w:line="240" w:lineRule="auto"/>
+              <w:rPr>
+                <w:rFonts w:ascii="Calibri" w:eastAsia="Times New Roman" w:hAnsi="Calibri" w:cs="Calibri"/>
+                <w:b/>
+                <w:bCs/>
+                <w:color w:val="44546A"/>
+                <w:kern w:val="0"/>
+                <w:sz w:val="20"/>
+                <w:szCs w:val="20"/>
+                <w14:ligatures w14:val="none"/>
+              </w:rPr>
+            </w:pPr>
+            <w:r>
+              <w:rPr>
+                <w:rFonts w:ascii="Calibri" w:eastAsia="Times New Roman" w:hAnsi="Calibri" w:cs="Calibri"/>
+                <w:b/>
+                <w:bCs/>
+                <w:color w:val="44546A"/>
+                <w:kern w:val="0"/>
+                <w:sz w:val="20"/>
+                <w:szCs w:val="20"/>
+                <w14:ligatures w14:val="none"/>
+              </w:rPr>
+              <w:t>Seed 3</w:t>
+            </w:r>
+          </w:p>
+        </w:tc>
+      </w:tr>
+      <w:tr>
+        <w:trPr>
+          <w:trHeight w:val="300"/>
+        </w:trPr>
+        <w:tc>
+          <w:tcPr>
+            <w:tcW w:w="1170" w:type="dxa"/>
+            <w:shd w:val="clear" w:color="auto" w:fill="auto"/>
+            <w:noWrap/>
+            <w:vAlign w:val="bottom"/>
+            <w:hideMark/>
+          </w:tcPr>
+          <w:p>
+            <w:pPr>
+              <w:spacing w:after="0" w:line="240" w:lineRule="auto"/>
+              <w:rPr>
+                <w:rFonts w:ascii="Calibri" w:eastAsia="Times New Roman" w:hAnsi="Calibri" w:cs="Calibri"/>
+                <w:b/>
+                <w:bCs/>
+                <w:color w:val="44546A"/>
+                <w:kern w:val="0"/>
+                <w:sz w:val="20"/>
+                <w:szCs w:val="20"/>
+                <w14:ligatures w14:val="none"/>
+              </w:rPr>
+            </w:pPr>
+            <w:r>
+              <w:rPr>
+                <w:rFonts w:ascii="Calibri" w:eastAsia="Times New Roman" w:hAnsi="Calibri" w:cs="Calibri"/>
+                <w:b/>
+                <w:bCs/>
+                <w:color w:val="44546A"/>
+                <w:kern w:val="0"/>
+                <w:sz w:val="20"/>
+                <w:szCs w:val="20"/>
+                <w14:ligatures w14:val="none"/>
+              </w:rPr>
+              <w:t>Epoch 1</w:t>
+            </w:r>
+          </w:p>
+        </w:tc>
+        <w:tc>
+          <w:tcPr>
+            <w:tcW w:w="2160" w:type="dxa"/>
+            <w:shd w:val="clear" w:color="auto" w:fill="auto"/>
+            <w:noWrap/>
+            <w:vAlign w:val="center"/>
+            <w:hideMark/>
+          </w:tcPr>
+          <w:p>
+            <w:pPr>
+              <w:spacing w:after="0" w:line="240" w:lineRule="auto"/>
+              <w:jc w:val="center"/>
+              <w:rPr>
+                <w:rFonts w:ascii="Calibri" w:eastAsia="Times New Roman" w:hAnsi="Calibri" w:cs="Calibri"/>
+                <w:color w:val="000000"/>
+                <w:kern w:val="0"/>
+                <w:sz w:val="20"/>
+                <w:szCs w:val="20"/>
+                <w14:ligatures w14:val="none"/>
+              </w:rPr>
+            </w:pPr>
+            <w:r>
+              <w:rPr>
+                <w:rFonts w:ascii="Calibri" w:eastAsia="Times New Roman" w:hAnsi="Calibri" w:cs="Calibri"/>
+                <w:color w:val="000000"/>
+                <w:kern w:val="0"/>
+                <w:sz w:val="20"/>
+                <w:szCs w:val="20"/>
+                <w14:ligatures w14:val="none"/>
+              </w:rPr>
+              <w:t>0.1904</w:t>
+            </w:r>
+          </w:p>
+        </w:tc>
+        <w:tc>
+          <w:tcPr>
+            <w:tcW w:w="1620" w:type="dxa"/>
+            <w:shd w:val="clear" w:color="auto" w:fill="auto"/>
+            <w:noWrap/>
+            <w:vAlign w:val="bottom"/>
+            <w:hideMark/>
+          </w:tcPr>
+          <w:p>
+            <w:pPr>
+              <w:spacing w:after="0" w:line="240" w:lineRule="auto"/>
+              <w:jc w:val="center"/>
+              <w:rPr>
+                <w:rFonts w:ascii="Calibri" w:eastAsia="Times New Roman" w:hAnsi="Calibri" w:cs="Calibri"/>
+                <w:color w:val="000000"/>
+                <w:kern w:val="0"/>
+                <w:sz w:val="20"/>
+                <w:szCs w:val="20"/>
+                <w14:ligatures w14:val="none"/>
+              </w:rPr>
+            </w:pPr>
+            <w:r>
+              <w:rPr>
+                <w:rFonts w:ascii="Calibri" w:eastAsia="Times New Roman" w:hAnsi="Calibri" w:cs="Calibri"/>
+                <w:color w:val="000000"/>
+                <w:kern w:val="0"/>
+                <w:sz w:val="20"/>
+                <w:szCs w:val="20"/>
+                <w14:ligatures w14:val="none"/>
+              </w:rPr>
+              <w:t>0.1688</w:t>
+            </w:r>
+          </w:p>
+        </w:tc>
+      </w:tr>
+      <w:tr>
+        <w:trPr>
+          <w:trHeight w:val="300"/>
+        </w:trPr>
+        <w:tc>
+          <w:tcPr>
+            <w:tcW w:w="1170" w:type="dxa"/>
+            <w:shd w:val="clear" w:color="auto" w:fill="auto"/>
+            <w:noWrap/>
+            <w:vAlign w:val="bottom"/>
+            <w:hideMark/>
+          </w:tcPr>
+          <w:p>
+            <w:pPr>
+              <w:spacing w:after="0" w:line="240" w:lineRule="auto"/>
+              <w:rPr>
+                <w:rFonts w:ascii="Calibri" w:eastAsia="Times New Roman" w:hAnsi="Calibri" w:cs="Calibri"/>
+                <w:b/>
+                <w:bCs/>
+                <w:color w:val="44546A"/>
+                <w:kern w:val="0"/>
+                <w:sz w:val="20"/>
+                <w:szCs w:val="20"/>
+                <w14:ligatures w14:val="none"/>
+              </w:rPr>
+            </w:pPr>
+            <w:r>
+              <w:rPr>
+                <w:rFonts w:ascii="Calibri" w:eastAsia="Times New Roman" w:hAnsi="Calibri" w:cs="Calibri"/>
+                <w:b/>
+                <w:bCs/>
+                <w:color w:val="44546A"/>
+                <w:kern w:val="0"/>
+                <w:sz w:val="20"/>
+                <w:szCs w:val="20"/>
+                <w14:ligatures w14:val="none"/>
+              </w:rPr>
+              <w:t>Epoch 2</w:t>
+            </w:r>
+          </w:p>
+        </w:tc>
+        <w:tc>
+          <w:tcPr>
+            <w:tcW w:w="2160" w:type="dxa"/>
+            <w:shd w:val="clear" w:color="auto" w:fill="auto"/>
+            <w:noWrap/>
+            <w:vAlign w:val="center"/>
+            <w:hideMark/>
+          </w:tcPr>
+          <w:p>
+            <w:pPr>
+              <w:spacing w:after="0" w:line="240" w:lineRule="auto"/>
+              <w:jc w:val="center"/>
+              <w:rPr>
+                <w:rFonts w:ascii="Calibri" w:eastAsia="Times New Roman" w:hAnsi="Calibri" w:cs="Calibri"/>
+                <w:color w:val="000000"/>
+                <w:kern w:val="0"/>
+                <w:sz w:val="20"/>
+                <w:szCs w:val="20"/>
+                <w14:ligatures w14:val="none"/>
+              </w:rPr>
+            </w:pPr>
+            <w:r>
+              <w:rPr>
+                <w:rFonts w:ascii="Calibri" w:eastAsia="Times New Roman" w:hAnsi="Calibri" w:cs="Calibri"/>
+                <w:color w:val="000000"/>
+                <w:kern w:val="0"/>
+                <w:sz w:val="20"/>
+                <w:szCs w:val="20"/>
+                <w14:ligatures w14:val="none"/>
+              </w:rPr>
+              <w:t>0.1261</w:t>
+            </w:r>
+          </w:p>
+        </w:tc>
+        <w:tc>
+          <w:tcPr>
+            <w:tcW w:w="1620" w:type="dxa"/>
+            <w:shd w:val="clear" w:color="auto" w:fill="auto"/>
+            <w:noWrap/>
+            <w:vAlign w:val="bottom"/>
+            <w:hideMark/>
+          </w:tcPr>
+          <w:p>
+            <w:pPr>
+              <w:spacing w:after="0" w:line="240" w:lineRule="auto"/>
+              <w:jc w:val="center"/>
+              <w:rPr>
+                <w:rFonts w:ascii="Calibri" w:eastAsia="Times New Roman" w:hAnsi="Calibri" w:cs="Calibri"/>
+                <w:color w:val="000000"/>
+                <w:kern w:val="0"/>
+                <w:sz w:val="20"/>
+                <w:szCs w:val="20"/>
+                <w14:ligatures w14:val="none"/>
+              </w:rPr>
+            </w:pPr>
+            <w:r>
+              <w:rPr>
+                <w:rFonts w:ascii="Calibri" w:eastAsia="Times New Roman" w:hAnsi="Calibri" w:cs="Calibri"/>
+                <w:color w:val="000000"/>
+                <w:kern w:val="0"/>
+                <w:sz w:val="20"/>
+                <w:szCs w:val="20"/>
+                <w14:ligatures w14:val="none"/>
+              </w:rPr>
+              <w:t>0.1084</w:t>
+            </w:r>
+          </w:p>
+        </w:tc>
+      </w:tr>
+      <w:tr>
+        <w:trPr>
+          <w:trHeight w:val="300"/>
+        </w:trPr>
+        <w:tc>
+          <w:tcPr>
+            <w:tcW w:w="1170" w:type="dxa"/>
+            <w:shd w:val="clear" w:color="auto" w:fill="auto"/>
+            <w:noWrap/>
+            <w:vAlign w:val="bottom"/>
+            <w:hideMark/>
+          </w:tcPr>
+          <w:p>
+            <w:pPr>
+              <w:spacing w:after="0" w:line="240" w:lineRule="auto"/>
+              <w:rPr>
+                <w:rFonts w:ascii="Calibri" w:eastAsia="Times New Roman" w:hAnsi="Calibri" w:cs="Calibri"/>
+                <w:b/>
+                <w:bCs/>
+                <w:color w:val="44546A"/>
+                <w:kern w:val="0"/>
+                <w:sz w:val="20"/>
+                <w:szCs w:val="20"/>
+                <w14:ligatures w14:val="none"/>
+              </w:rPr>
+            </w:pPr>
+            <w:r>
+              <w:rPr>
+                <w:rFonts w:ascii="Calibri" w:eastAsia="Times New Roman" w:hAnsi="Calibri" w:cs="Calibri"/>
+                <w:b/>
+                <w:bCs/>
+                <w:color w:val="44546A"/>
+                <w:kern w:val="0"/>
+                <w:sz w:val="20"/>
+                <w:szCs w:val="20"/>
+                <w14:ligatures w14:val="none"/>
+              </w:rPr>
+              <w:t>Epoch 3</w:t>
+            </w:r>
+          </w:p>
+        </w:tc>
+        <w:tc>
+          <w:tcPr>
+            <w:tcW w:w="2160" w:type="dxa"/>
+            <w:shd w:val="clear" w:color="auto" w:fill="auto"/>
+            <w:noWrap/>
+            <w:vAlign w:val="center"/>
+            <w:hideMark/>
+          </w:tcPr>
+          <w:p>
+            <w:pPr>
+              <w:spacing w:after="0" w:line="240" w:lineRule="auto"/>
+              <w:jc w:val="center"/>
+              <w:rPr>
+                <w:rFonts w:ascii="Calibri" w:eastAsia="Times New Roman" w:hAnsi="Calibri" w:cs="Calibri"/>
+                <w:color w:val="000000"/>
+                <w:kern w:val="0"/>
+                <w:sz w:val="20"/>
+                <w:szCs w:val="20"/>
+                <w14:ligatures w14:val="none"/>
+              </w:rPr>
+            </w:pPr>
+            <w:r>
+              <w:rPr>
+                <w:rFonts w:ascii="Calibri" w:eastAsia="Times New Roman" w:hAnsi="Calibri" w:cs="Calibri"/>
+                <w:color w:val="000000"/>
+                <w:kern w:val="0"/>
+                <w:sz w:val="20"/>
+                <w:szCs w:val="20"/>
+                <w14:ligatures w14:val="none"/>
+              </w:rPr>
+              <w:t>0.1031</w:t>
+            </w:r>
+          </w:p>
+        </w:tc>
+        <w:tc>
+          <w:tcPr>
+            <w:tcW w:w="1620" w:type="dxa"/>
+            <w:shd w:val="clear" w:color="auto" w:fill="auto"/>
+            <w:noWrap/>
+            <w:vAlign w:val="bottom"/>
+            <w:hideMark/>
+          </w:tcPr>
+          <w:p>
+            <w:pPr>
+              <w:spacing w:after="0" w:line="240" w:lineRule="auto"/>
+              <w:jc w:val="center"/>
+              <w:rPr>
+                <w:rFonts w:ascii="Calibri" w:eastAsia="Times New Roman" w:hAnsi="Calibri" w:cs="Calibri"/>
+                <w:color w:val="000000"/>
+                <w:kern w:val="0"/>
+                <w:sz w:val="20"/>
+                <w:szCs w:val="20"/>
+                <w14:ligatures w14:val="none"/>
+              </w:rPr>
+            </w:pPr>
+            <w:r>
+              <w:rPr>
+                <w:rFonts w:ascii="Calibri" w:eastAsia="Times New Roman" w:hAnsi="Calibri" w:cs="Calibri"/>
+                <w:color w:val="000000"/>
+                <w:kern w:val="0"/>
+                <w:sz w:val="20"/>
+                <w:szCs w:val="20"/>
+                <w14:ligatures w14:val="none"/>
+              </w:rPr>
+              <w:t>0.0869</w:t>
+            </w:r>
+          </w:p>
+        </w:tc>
+      </w:tr>
+      <w:tr>
+        <w:trPr>
+          <w:trHeight w:val="300"/>
+        </w:trPr>
+        <w:tc>
+          <w:tcPr>
+            <w:tcW w:w="1170" w:type="dxa"/>
+            <w:shd w:val="clear" w:color="auto" w:fill="auto"/>
+            <w:noWrap/>
+            <w:vAlign w:val="bottom"/>
+            <w:hideMark/>
+          </w:tcPr>
+          <w:p>
+            <w:pPr>
+              <w:spacing w:after="0" w:line="240" w:lineRule="auto"/>
+              <w:rPr>
+                <w:rFonts w:ascii="Calibri" w:eastAsia="Times New Roman" w:hAnsi="Calibri" w:cs="Calibri"/>
+                <w:b/>
+                <w:bCs/>
+                <w:color w:val="44546A"/>
+                <w:kern w:val="0"/>
+                <w:sz w:val="20"/>
+                <w:szCs w:val="20"/>
+                <w14:ligatures w14:val="none"/>
+              </w:rPr>
+            </w:pPr>
+            <w:r>
+              <w:rPr>
+                <w:rFonts w:ascii="Calibri" w:eastAsia="Times New Roman" w:hAnsi="Calibri" w:cs="Calibri"/>
+                <w:b/>
+                <w:bCs/>
+                <w:color w:val="44546A"/>
+                <w:kern w:val="0"/>
+                <w:sz w:val="20"/>
+                <w:szCs w:val="20"/>
+                <w14:ligatures w14:val="none"/>
+              </w:rPr>
+              <w:t>Epoch 4</w:t>
+            </w:r>
+          </w:p>
+        </w:tc>
+        <w:tc>
+          <w:tcPr>
+            <w:tcW w:w="2160" w:type="dxa"/>
+            <w:shd w:val="clear" w:color="auto" w:fill="auto"/>
+            <w:noWrap/>
+            <w:vAlign w:val="center"/>
+            <w:hideMark/>
+          </w:tcPr>
+          <w:p>
+            <w:pPr>
+              <w:spacing w:after="0" w:line="240" w:lineRule="auto"/>
+              <w:jc w:val="center"/>
+              <w:rPr>
+                <w:rFonts w:ascii="Calibri" w:eastAsia="Times New Roman" w:hAnsi="Calibri" w:cs="Calibri"/>
+                <w:color w:val="000000"/>
+                <w:kern w:val="0"/>
+                <w:sz w:val="20"/>
+                <w:szCs w:val="20"/>
+                <w14:ligatures w14:val="none"/>
+              </w:rPr>
+            </w:pPr>
+            <w:r>
+              <w:rPr>
+                <w:rFonts w:ascii="Calibri" w:eastAsia="Times New Roman" w:hAnsi="Calibri" w:cs="Calibri"/>
+                <w:color w:val="000000"/>
+                <w:kern w:val="0"/>
+                <w:sz w:val="20"/>
+                <w:szCs w:val="20"/>
+                <w14:ligatures w14:val="none"/>
+              </w:rPr>
+              <w:t>0.0971</w:t>
+            </w:r>
+          </w:p>
+        </w:tc>
+        <w:tc>
+          <w:tcPr>
+            <w:tcW w:w="1620" w:type="dxa"/>
+            <w:shd w:val="clear" w:color="auto" w:fill="auto"/>
+            <w:noWrap/>
+            <w:vAlign w:val="bottom"/>
+            <w:hideMark/>
+          </w:tcPr>
+          <w:p>
+            <w:pPr>
+              <w:spacing w:after="0" w:line="240" w:lineRule="auto"/>
+              <w:jc w:val="center"/>
+              <w:rPr>
+                <w:rFonts w:ascii="Calibri" w:eastAsia="Times New Roman" w:hAnsi="Calibri" w:cs="Calibri"/>
+                <w:color w:val="000000"/>
+                <w:kern w:val="0"/>
+                <w:sz w:val="20"/>
+                <w:szCs w:val="20"/>
+                <w14:ligatures w14:val="none"/>
+              </w:rPr>
+            </w:pPr>
+            <w:r>
+              <w:rPr>
+                <w:rFonts w:ascii="Calibri" w:eastAsia="Times New Roman" w:hAnsi="Calibri" w:cs="Calibri"/>
+                <w:color w:val="000000"/>
+                <w:kern w:val="0"/>
+                <w:sz w:val="20"/>
+                <w:szCs w:val="20"/>
+                <w14:ligatures w14:val="none"/>
+              </w:rPr>
+              <w:t>0.0804</w:t>
+            </w:r>
+          </w:p>
+        </w:tc>
+      </w:tr>
+      <w:tr>
+        <w:trPr>
+          <w:trHeight w:val="300"/>
+        </w:trPr>
+        <w:tc>
+          <w:tcPr>
+            <w:tcW w:w="1170" w:type="dxa"/>
+            <w:shd w:val="clear" w:color="auto" w:fill="auto"/>
+            <w:noWrap/>
+            <w:vAlign w:val="bottom"/>
+            <w:hideMark/>
+          </w:tcPr>
+          <w:p>
+            <w:pPr>
+              <w:spacing w:after="0" w:line="240" w:lineRule="auto"/>
+              <w:rPr>
+                <w:rFonts w:ascii="Calibri" w:eastAsia="Times New Roman" w:hAnsi="Calibri" w:cs="Calibri"/>
+                <w:b/>
+                <w:bCs/>
+                <w:color w:val="44546A"/>
+                <w:kern w:val="0"/>
+                <w:sz w:val="20"/>
+                <w:szCs w:val="20"/>
+                <w14:ligatures w14:val="none"/>
+              </w:rPr>
+            </w:pPr>
+            <w:r>
+              <w:rPr>
+                <w:rFonts w:ascii="Calibri" w:eastAsia="Times New Roman" w:hAnsi="Calibri" w:cs="Calibri"/>
+                <w:b/>
+                <w:bCs/>
+                <w:color w:val="44546A"/>
+                <w:kern w:val="0"/>
+                <w:sz w:val="20"/>
+                <w:szCs w:val="20"/>
+                <w14:ligatures w14:val="none"/>
+              </w:rPr>
+              <w:t>Epoch 5</w:t>
+            </w:r>
+          </w:p>
+        </w:tc>
+        <w:tc>
+          <w:tcPr>
+            <w:tcW w:w="2160" w:type="dxa"/>
+            <w:shd w:val="clear" w:color="auto" w:fill="auto"/>
+            <w:noWrap/>
+            <w:vAlign w:val="bottom"/>
+            <w:hideMark/>
+          </w:tcPr>
+          <w:p>
+            <w:pPr>
+              <w:spacing w:after="0" w:line="240" w:lineRule="auto"/>
+              <w:jc w:val="center"/>
+              <w:rPr>
+                <w:rFonts w:ascii="Calibri" w:eastAsia="Times New Roman" w:hAnsi="Calibri" w:cs="Calibri"/>
+                <w:color w:val="000000"/>
+                <w:kern w:val="0"/>
+                <w:sz w:val="20"/>
+                <w:szCs w:val="20"/>
+                <w14:ligatures w14:val="none"/>
+              </w:rPr>
+            </w:pPr>
+            <w:r>
+              <w:rPr>
+                <w:rFonts w:ascii="Calibri" w:eastAsia="Times New Roman" w:hAnsi="Calibri" w:cs="Calibri"/>
+                <w:color w:val="000000"/>
+                <w:kern w:val="0"/>
+                <w:sz w:val="20"/>
+                <w:szCs w:val="20"/>
+                <w14:ligatures w14:val="none"/>
+              </w:rPr>
+              <w:t>0.0887</w:t>
+            </w:r>
+          </w:p>
+        </w:tc>
+        <w:tc>
+          <w:tcPr>
+            <w:tcW w:w="1620" w:type="dxa"/>
+            <w:shd w:val="clear" w:color="auto" w:fill="auto"/>
+            <w:noWrap/>
+            <w:vAlign w:val="bottom"/>
+            <w:hideMark/>
+          </w:tcPr>
+          <w:p>
+            <w:pPr>
+              <w:spacing w:after="0" w:line="240" w:lineRule="auto"/>
+              <w:jc w:val="center"/>
+              <w:rPr>
+                <w:rFonts w:ascii="Calibri" w:eastAsia="Times New Roman" w:hAnsi="Calibri" w:cs="Calibri"/>
+                <w:color w:val="000000"/>
+                <w:kern w:val="0"/>
+                <w:sz w:val="20"/>
+                <w:szCs w:val="20"/>
+                <w14:ligatures w14:val="none"/>
+              </w:rPr>
+            </w:pPr>
+            <w:r>
+              <w:rPr>
+                <w:rFonts w:ascii="Calibri" w:eastAsia="Times New Roman" w:hAnsi="Calibri" w:cs="Calibri"/>
+                <w:color w:val="000000"/>
+                <w:kern w:val="0"/>
+                <w:sz w:val="20"/>
+                <w:szCs w:val="20"/>
+                <w14:ligatures w14:val="none"/>
+              </w:rPr>
+              <w:t>0.0744</w:t>
+            </w:r>
+          </w:p>
+        </w:tc>
+      </w:tr>
+      <w:tr>
+        <w:trPr>
+          <w:trHeight w:val="315"/>
+        </w:trPr>
+        <w:tc>
+          <w:tcPr>
+            <w:tcW w:w="4950" w:type="dxa"/>
+            <w:gridSpan w:val="3"/>
+            <w:shd w:val="clear" w:color="auto" w:fill="auto"/>
+            <w:noWrap/>
+            <w:vAlign w:val="bottom"/>
+            <w:hideMark/>
+          </w:tcPr>
+          <w:p>
+            <w:pPr>
+              <w:spacing w:after="0" w:line="240" w:lineRule="auto"/>
+              <w:rPr>
+                <w:rFonts w:ascii="Calibri" w:eastAsia="Times New Roman" w:hAnsi="Calibri" w:cs="Calibri"/>
+                <w:b/>
+                <w:bCs/>
+                <w:color w:val="44546A"/>
+                <w:kern w:val="0"/>
+                <w:sz w:val="20"/>
+                <w:szCs w:val="20"/>
+                <w14:ligatures w14:val="none"/>
+              </w:rPr>
+            </w:pPr>
+            <w:r>
+              <w:rPr>
+                <w:rFonts w:ascii="Calibri" w:eastAsia="Times New Roman" w:hAnsi="Calibri" w:cs="Calibri"/>
+                <w:b/>
+                <w:bCs/>
+                <w:color w:val="44546A"/>
+                <w:kern w:val="0"/>
+                <w:sz w:val="20"/>
+                <w:szCs w:val="20"/>
+                <w14:ligatures w14:val="none"/>
+              </w:rPr>
+              <w:t>Seed 4</w:t>
+            </w:r>
+          </w:p>
+        </w:tc>
+      </w:tr>
+      <w:tr>
+        <w:trPr>
+          <w:trHeight w:val="300"/>
+        </w:trPr>
+        <w:tc>
+          <w:tcPr>
+            <w:tcW w:w="1170" w:type="dxa"/>
+            <w:shd w:val="clear" w:color="auto" w:fill="auto"/>
+            <w:noWrap/>
+            <w:vAlign w:val="bottom"/>
+            <w:hideMark/>
+          </w:tcPr>
+          <w:p>
+            <w:pPr>
+              <w:spacing w:after="0" w:line="240" w:lineRule="auto"/>
+              <w:rPr>
+                <w:rFonts w:ascii="Calibri" w:eastAsia="Times New Roman" w:hAnsi="Calibri" w:cs="Calibri"/>
+                <w:b/>
+                <w:bCs/>
+                <w:color w:val="44546A"/>
+                <w:kern w:val="0"/>
+                <w:sz w:val="20"/>
+                <w:szCs w:val="20"/>
+                <w14:ligatures w14:val="none"/>
+              </w:rPr>
+            </w:pPr>
+            <w:r>
+              <w:rPr>
+                <w:rFonts w:ascii="Calibri" w:eastAsia="Times New Roman" w:hAnsi="Calibri" w:cs="Calibri"/>
+                <w:b/>
+                <w:bCs/>
+                <w:color w:val="44546A"/>
+                <w:kern w:val="0"/>
+                <w:sz w:val="20"/>
+                <w:szCs w:val="20"/>
+                <w14:ligatures w14:val="none"/>
+              </w:rPr>
+              <w:t>Epoch 1</w:t>
+            </w:r>
+          </w:p>
+        </w:tc>
+        <w:tc>
+          <w:tcPr>
+            <w:tcW w:w="2160" w:type="dxa"/>
+            <w:shd w:val="clear" w:color="auto" w:fill="auto"/>
+            <w:noWrap/>
+            <w:vAlign w:val="center"/>
+            <w:hideMark/>
+          </w:tcPr>
+          <w:p>
+            <w:pPr>
+              <w:spacing w:after="0" w:line="240" w:lineRule="auto"/>
+              <w:jc w:val="center"/>
+              <w:rPr>
+                <w:rFonts w:ascii="Calibri" w:eastAsia="Times New Roman" w:hAnsi="Calibri" w:cs="Calibri"/>
+                <w:color w:val="000000"/>
+                <w:kern w:val="0"/>
+                <w:sz w:val="20"/>
+                <w:szCs w:val="20"/>
+                <w14:ligatures w14:val="none"/>
+              </w:rPr>
+            </w:pPr>
+            <w:r>
+              <w:rPr>
+                <w:rFonts w:ascii="Calibri" w:eastAsia="Times New Roman" w:hAnsi="Calibri" w:cs="Calibri"/>
+                <w:color w:val="000000"/>
+                <w:kern w:val="0"/>
+                <w:sz w:val="20"/>
+                <w:szCs w:val="20"/>
+                <w14:ligatures w14:val="none"/>
+              </w:rPr>
+              <w:t>0.1803</w:t>
+            </w:r>
+          </w:p>
+        </w:tc>
+        <w:tc>
+          <w:tcPr>
+            <w:tcW w:w="1620" w:type="dxa"/>
+            <w:shd w:val="clear" w:color="auto" w:fill="auto"/>
+            <w:noWrap/>
+            <w:vAlign w:val="center"/>
+            <w:hideMark/>
+          </w:tcPr>
+          <w:p>
+            <w:pPr>
+              <w:spacing w:after="0" w:line="240" w:lineRule="auto"/>
+              <w:jc w:val="center"/>
+              <w:rPr>
+                <w:rFonts w:ascii="Calibri" w:eastAsia="Times New Roman" w:hAnsi="Calibri" w:cs="Calibri"/>
+                <w:color w:val="000000"/>
+                <w:kern w:val="0"/>
+                <w:sz w:val="20"/>
+                <w:szCs w:val="20"/>
+                <w14:ligatures w14:val="none"/>
+              </w:rPr>
+            </w:pPr>
+            <w:r>
+              <w:rPr>
+                <w:rFonts w:ascii="Calibri" w:eastAsia="Times New Roman" w:hAnsi="Calibri" w:cs="Calibri"/>
+                <w:color w:val="000000"/>
+                <w:kern w:val="0"/>
+                <w:sz w:val="20"/>
+                <w:szCs w:val="20"/>
+                <w14:ligatures w14:val="none"/>
+              </w:rPr>
+              <w:t>0.1597</w:t>
+            </w:r>
+          </w:p>
+        </w:tc>
+      </w:tr>
+      <w:tr>
+        <w:trPr>
+          <w:trHeight w:val="300"/>
+        </w:trPr>
+        <w:tc>
+          <w:tcPr>
+            <w:tcW w:w="1170" w:type="dxa"/>
+            <w:shd w:val="clear" w:color="auto" w:fill="auto"/>
+            <w:noWrap/>
+            <w:vAlign w:val="bottom"/>
+            <w:hideMark/>
+          </w:tcPr>
+          <w:p>
+            <w:pPr>
+              <w:spacing w:after="0" w:line="240" w:lineRule="auto"/>
+              <w:rPr>
+                <w:rFonts w:ascii="Calibri" w:eastAsia="Times New Roman" w:hAnsi="Calibri" w:cs="Calibri"/>
+                <w:b/>
+                <w:bCs/>
+                <w:color w:val="44546A"/>
+                <w:kern w:val="0"/>
+                <w:sz w:val="20"/>
+                <w:szCs w:val="20"/>
+                <w14:ligatures w14:val="none"/>
+              </w:rPr>
+            </w:pPr>
+            <w:r>
+              <w:rPr>
+                <w:rFonts w:ascii="Calibri" w:eastAsia="Times New Roman" w:hAnsi="Calibri" w:cs="Calibri"/>
+                <w:b/>
+                <w:bCs/>
+                <w:color w:val="44546A"/>
+                <w:kern w:val="0"/>
+                <w:sz w:val="20"/>
+                <w:szCs w:val="20"/>
+                <w14:ligatures w14:val="none"/>
+              </w:rPr>
+              <w:t>Epoch 2</w:t>
+            </w:r>
+          </w:p>
+        </w:tc>
+        <w:tc>
+          <w:tcPr>
+            <w:tcW w:w="2160" w:type="dxa"/>
+            <w:shd w:val="clear" w:color="auto" w:fill="auto"/>
+            <w:noWrap/>
+            <w:vAlign w:val="center"/>
+            <w:hideMark/>
+          </w:tcPr>
+          <w:p>
+            <w:pPr>
+              <w:spacing w:after="0" w:line="240" w:lineRule="auto"/>
+              <w:jc w:val="center"/>
+              <w:rPr>
+                <w:rFonts w:ascii="Calibri" w:eastAsia="Times New Roman" w:hAnsi="Calibri" w:cs="Calibri"/>
+                <w:color w:val="000000"/>
+                <w:kern w:val="0"/>
+                <w:sz w:val="20"/>
+                <w:szCs w:val="20"/>
+                <w14:ligatures w14:val="none"/>
+              </w:rPr>
+            </w:pPr>
+            <w:r>
+              <w:rPr>
+                <w:rFonts w:ascii="Calibri" w:eastAsia="Times New Roman" w:hAnsi="Calibri" w:cs="Calibri"/>
+                <w:color w:val="000000"/>
+                <w:kern w:val="0"/>
+                <w:sz w:val="20"/>
+                <w:szCs w:val="20"/>
+                <w14:ligatures w14:val="none"/>
+              </w:rPr>
+              <w:t>0.1244</w:t>
+            </w:r>
+          </w:p>
+        </w:tc>
+        <w:tc>
+          <w:tcPr>
+            <w:tcW w:w="1620" w:type="dxa"/>
+            <w:shd w:val="clear" w:color="auto" w:fill="auto"/>
+            <w:noWrap/>
+            <w:vAlign w:val="center"/>
+            <w:hideMark/>
+          </w:tcPr>
+          <w:p>
+            <w:pPr>
+              <w:spacing w:after="0" w:line="240" w:lineRule="auto"/>
+              <w:jc w:val="center"/>
+              <w:rPr>
+                <w:rFonts w:ascii="Calibri" w:eastAsia="Times New Roman" w:hAnsi="Calibri" w:cs="Calibri"/>
+                <w:color w:val="000000"/>
+                <w:kern w:val="0"/>
+                <w:sz w:val="20"/>
+                <w:szCs w:val="20"/>
+                <w14:ligatures w14:val="none"/>
+              </w:rPr>
+            </w:pPr>
+            <w:r>
+              <w:rPr>
+                <w:rFonts w:ascii="Calibri" w:eastAsia="Times New Roman" w:hAnsi="Calibri" w:cs="Calibri"/>
+                <w:color w:val="000000"/>
+                <w:kern w:val="0"/>
+                <w:sz w:val="20"/>
+                <w:szCs w:val="20"/>
+                <w14:ligatures w14:val="none"/>
+              </w:rPr>
+              <w:t>0.1110</w:t>
+            </w:r>
+          </w:p>
+        </w:tc>
+      </w:tr>
+      <w:tr>
+        <w:trPr>
+          <w:trHeight w:val="300"/>
+        </w:trPr>
+        <w:tc>
+          <w:tcPr>
+            <w:tcW w:w="1170" w:type="dxa"/>
+            <w:shd w:val="clear" w:color="auto" w:fill="auto"/>
+            <w:noWrap/>
+            <w:vAlign w:val="bottom"/>
+            <w:hideMark/>
+          </w:tcPr>
+          <w:p>
+            <w:pPr>
+              <w:spacing w:after="0" w:line="240" w:lineRule="auto"/>
+              <w:rPr>
+                <w:rFonts w:ascii="Calibri" w:eastAsia="Times New Roman" w:hAnsi="Calibri" w:cs="Calibri"/>
+                <w:b/>
+                <w:bCs/>
+                <w:color w:val="44546A"/>
+                <w:kern w:val="0"/>
+                <w:sz w:val="20"/>
+                <w:szCs w:val="20"/>
+                <w14:ligatures w14:val="none"/>
+              </w:rPr>
+            </w:pPr>
+            <w:r>
+              <w:rPr>
+                <w:rFonts w:ascii="Calibri" w:eastAsia="Times New Roman" w:hAnsi="Calibri" w:cs="Calibri"/>
+                <w:b/>
+                <w:bCs/>
+                <w:color w:val="44546A"/>
+                <w:kern w:val="0"/>
+                <w:sz w:val="20"/>
+                <w:szCs w:val="20"/>
+                <w14:ligatures w14:val="none"/>
+              </w:rPr>
+              <w:t>Epoch 3</w:t>
+            </w:r>
+          </w:p>
+        </w:tc>
+        <w:tc>
+          <w:tcPr>
+            <w:tcW w:w="2160" w:type="dxa"/>
+            <w:shd w:val="clear" w:color="auto" w:fill="auto"/>
+            <w:noWrap/>
+            <w:vAlign w:val="center"/>
+            <w:hideMark/>
+          </w:tcPr>
+          <w:p>
+            <w:pPr>
+              <w:spacing w:after="0" w:line="240" w:lineRule="auto"/>
+              <w:jc w:val="center"/>
+              <w:rPr>
+                <w:rFonts w:ascii="Calibri" w:eastAsia="Times New Roman" w:hAnsi="Calibri" w:cs="Calibri"/>
+                <w:color w:val="000000"/>
+                <w:kern w:val="0"/>
+                <w:sz w:val="20"/>
+                <w:szCs w:val="20"/>
+                <w14:ligatures w14:val="none"/>
+              </w:rPr>
+            </w:pPr>
+            <w:r>
+              <w:rPr>
+                <w:rFonts w:ascii="Calibri" w:eastAsia="Times New Roman" w:hAnsi="Calibri" w:cs="Calibri"/>
+                <w:color w:val="000000"/>
+                <w:kern w:val="0"/>
+                <w:sz w:val="20"/>
+                <w:szCs w:val="20"/>
+                <w14:ligatures w14:val="none"/>
+              </w:rPr>
+              <w:t>0.1122</w:t>
+            </w:r>
+          </w:p>
+        </w:tc>
+        <w:tc>
+          <w:tcPr>
+            <w:tcW w:w="1620" w:type="dxa"/>
+            <w:shd w:val="clear" w:color="auto" w:fill="auto"/>
+            <w:noWrap/>
+            <w:vAlign w:val="center"/>
+            <w:hideMark/>
+          </w:tcPr>
+          <w:p>
+            <w:pPr>
+              <w:spacing w:after="0" w:line="240" w:lineRule="auto"/>
+              <w:jc w:val="center"/>
+              <w:rPr>
+                <w:rFonts w:ascii="Calibri" w:eastAsia="Times New Roman" w:hAnsi="Calibri" w:cs="Calibri"/>
+                <w:color w:val="000000"/>
+                <w:kern w:val="0"/>
+                <w:sz w:val="20"/>
+                <w:szCs w:val="20"/>
+                <w14:ligatures w14:val="none"/>
+              </w:rPr>
+            </w:pPr>
+            <w:r>
+              <w:rPr>
+                <w:rFonts w:ascii="Calibri" w:eastAsia="Times New Roman" w:hAnsi="Calibri" w:cs="Calibri"/>
+                <w:color w:val="000000"/>
+                <w:kern w:val="0"/>
+                <w:sz w:val="20"/>
+                <w:szCs w:val="20"/>
+                <w14:ligatures w14:val="none"/>
+              </w:rPr>
+              <w:t>0.0982</w:t>
+            </w:r>
+          </w:p>
+        </w:tc>
+      </w:tr>
+      <w:tr>
+        <w:trPr>
+          <w:trHeight w:val="300"/>
+        </w:trPr>
+        <w:tc>
+          <w:tcPr>
+            <w:tcW w:w="1170" w:type="dxa"/>
+            <w:shd w:val="clear" w:color="auto" w:fill="auto"/>
+            <w:noWrap/>
+            <w:vAlign w:val="bottom"/>
+            <w:hideMark/>
+          </w:tcPr>
+          <w:p>
+            <w:pPr>
+              <w:spacing w:after="0" w:line="240" w:lineRule="auto"/>
+              <w:rPr>
+                <w:rFonts w:ascii="Calibri" w:eastAsia="Times New Roman" w:hAnsi="Calibri" w:cs="Calibri"/>
+                <w:b/>
+                <w:bCs/>
+                <w:color w:val="44546A"/>
+                <w:kern w:val="0"/>
+                <w:sz w:val="20"/>
+                <w:szCs w:val="20"/>
+                <w14:ligatures w14:val="none"/>
+              </w:rPr>
+            </w:pPr>
+            <w:r>
+              <w:rPr>
+                <w:rFonts w:ascii="Calibri" w:eastAsia="Times New Roman" w:hAnsi="Calibri" w:cs="Calibri"/>
+                <w:b/>
+                <w:bCs/>
+                <w:color w:val="44546A"/>
+                <w:kern w:val="0"/>
+                <w:sz w:val="20"/>
+                <w:szCs w:val="20"/>
+                <w14:ligatures w14:val="none"/>
+              </w:rPr>
+              <w:t>Epoch 4</w:t>
+            </w:r>
+          </w:p>
+        </w:tc>
+        <w:tc>
+          <w:tcPr>
+            <w:tcW w:w="2160" w:type="dxa"/>
+            <w:shd w:val="clear" w:color="auto" w:fill="auto"/>
+            <w:noWrap/>
+            <w:vAlign w:val="center"/>
+            <w:hideMark/>
+          </w:tcPr>
+          <w:p>
+            <w:pPr>
+              <w:spacing w:after="0" w:line="240" w:lineRule="auto"/>
+              <w:jc w:val="center"/>
+              <w:rPr>
+                <w:rFonts w:ascii="Calibri" w:eastAsia="Times New Roman" w:hAnsi="Calibri" w:cs="Calibri"/>
+                <w:color w:val="000000"/>
+                <w:kern w:val="0"/>
+                <w:sz w:val="20"/>
+                <w:szCs w:val="20"/>
+                <w14:ligatures w14:val="none"/>
+              </w:rPr>
+            </w:pPr>
+            <w:r>
+              <w:rPr>
+                <w:rFonts w:ascii="Calibri" w:eastAsia="Times New Roman" w:hAnsi="Calibri" w:cs="Calibri"/>
+                <w:color w:val="000000"/>
+                <w:kern w:val="0"/>
+                <w:sz w:val="20"/>
+                <w:szCs w:val="20"/>
+                <w14:ligatures w14:val="none"/>
+              </w:rPr>
+              <w:t>0.0984</w:t>
+            </w:r>
+          </w:p>
+        </w:tc>
+        <w:tc>
+          <w:tcPr>
+            <w:tcW w:w="1620" w:type="dxa"/>
+            <w:shd w:val="clear" w:color="auto" w:fill="auto"/>
+            <w:noWrap/>
+            <w:vAlign w:val="center"/>
+            <w:hideMark/>
+          </w:tcPr>
+          <w:p>
+            <w:pPr>
+              <w:spacing w:after="0" w:line="240" w:lineRule="auto"/>
+              <w:jc w:val="center"/>
+              <w:rPr>
+                <w:rFonts w:ascii="Calibri" w:eastAsia="Times New Roman" w:hAnsi="Calibri" w:cs="Calibri"/>
+                <w:color w:val="000000"/>
+                <w:kern w:val="0"/>
+                <w:sz w:val="20"/>
+                <w:szCs w:val="20"/>
+                <w14:ligatures w14:val="none"/>
+              </w:rPr>
+            </w:pPr>
+            <w:r>
+              <w:rPr>
+                <w:rFonts w:ascii="Calibri" w:eastAsia="Times New Roman" w:hAnsi="Calibri" w:cs="Calibri"/>
+                <w:color w:val="000000"/>
+                <w:kern w:val="0"/>
+                <w:sz w:val="20"/>
+                <w:szCs w:val="20"/>
+                <w14:ligatures w14:val="none"/>
+              </w:rPr>
+              <w:t>0.0828</w:t>
+            </w:r>
+          </w:p>
+        </w:tc>
+      </w:tr>
+      <w:tr>
+        <w:trPr>
+          <w:trHeight w:val="300"/>
+        </w:trPr>
+        <w:tc>
+          <w:tcPr>
+            <w:tcW w:w="1170" w:type="dxa"/>
+            <w:shd w:val="clear" w:color="auto" w:fill="auto"/>
+            <w:noWrap/>
+            <w:vAlign w:val="bottom"/>
+            <w:hideMark/>
+          </w:tcPr>
+          <w:p>
+            <w:pPr>
+              <w:spacing w:after="0" w:line="240" w:lineRule="auto"/>
+              <w:rPr>
+                <w:rFonts w:ascii="Calibri" w:eastAsia="Times New Roman" w:hAnsi="Calibri" w:cs="Calibri"/>
+                <w:b/>
+                <w:bCs/>
+                <w:color w:val="44546A"/>
+                <w:kern w:val="0"/>
+                <w:sz w:val="20"/>
+                <w:szCs w:val="20"/>
+                <w14:ligatures w14:val="none"/>
+              </w:rPr>
+            </w:pPr>
+            <w:r>
+              <w:rPr>
+                <w:rFonts w:ascii="Calibri" w:eastAsia="Times New Roman" w:hAnsi="Calibri" w:cs="Calibri"/>
+                <w:b/>
+                <w:bCs/>
+                <w:color w:val="44546A"/>
+                <w:kern w:val="0"/>
+                <w:sz w:val="20"/>
+                <w:szCs w:val="20"/>
+                <w14:ligatures w14:val="none"/>
+              </w:rPr>
+              <w:t>Epoch 5</w:t>
+            </w:r>
+          </w:p>
+        </w:tc>
+        <w:tc>
+          <w:tcPr>
+            <w:tcW w:w="2160" w:type="dxa"/>
+            <w:shd w:val="clear" w:color="auto" w:fill="auto"/>
+            <w:noWrap/>
+            <w:vAlign w:val="bottom"/>
+            <w:hideMark/>
+          </w:tcPr>
+          <w:p>
+            <w:pPr>
+              <w:spacing w:after="0" w:line="240" w:lineRule="auto"/>
+              <w:jc w:val="center"/>
+              <w:rPr>
+                <w:rFonts w:ascii="Calibri" w:eastAsia="Times New Roman" w:hAnsi="Calibri" w:cs="Calibri"/>
+                <w:color w:val="000000"/>
+                <w:kern w:val="0"/>
+                <w:sz w:val="20"/>
+                <w:szCs w:val="20"/>
+                <w14:ligatures w14:val="none"/>
+              </w:rPr>
+            </w:pPr>
+            <w:r>
+              <w:rPr>
+                <w:rFonts w:ascii="Calibri" w:eastAsia="Times New Roman" w:hAnsi="Calibri" w:cs="Calibri"/>
+                <w:color w:val="000000"/>
+                <w:kern w:val="0"/>
+                <w:sz w:val="20"/>
+                <w:szCs w:val="20"/>
+                <w14:ligatures w14:val="none"/>
+              </w:rPr>
+              <w:t>0.0865</w:t>
+            </w:r>
+          </w:p>
+        </w:tc>
+        <w:tc>
+          <w:tcPr>
+            <w:tcW w:w="1620" w:type="dxa"/>
+            <w:shd w:val="clear" w:color="auto" w:fill="auto"/>
+            <w:noWrap/>
+            <w:vAlign w:val="bottom"/>
+            <w:hideMark/>
+          </w:tcPr>
+          <w:p>
+            <w:pPr>
+              <w:spacing w:after="0" w:line="240" w:lineRule="auto"/>
+              <w:jc w:val="center"/>
+              <w:rPr>
+                <w:rFonts w:ascii="Calibri" w:eastAsia="Times New Roman" w:hAnsi="Calibri" w:cs="Calibri"/>
+                <w:color w:val="000000"/>
+                <w:kern w:val="0"/>
+                <w:sz w:val="20"/>
+                <w:szCs w:val="20"/>
+                <w14:ligatures w14:val="none"/>
+              </w:rPr>
+            </w:pPr>
+            <w:r>
+              <w:rPr>
+                <w:rFonts w:ascii="Calibri" w:eastAsia="Times New Roman" w:hAnsi="Calibri" w:cs="Calibri"/>
+                <w:color w:val="000000"/>
+                <w:kern w:val="0"/>
+                <w:sz w:val="20"/>
+                <w:szCs w:val="20"/>
+                <w14:ligatures w14:val="none"/>
+              </w:rPr>
+              <w:t>0.0710</w:t>
+            </w:r>
+          </w:p>
+        </w:tc>
+      </w:tr>
+      <w:tr>
+        <w:trPr>
+          <w:trHeight w:val="315"/>
+        </w:trPr>
+        <w:tc>
+          <w:tcPr>
+            <w:tcW w:w="4950" w:type="dxa"/>
+            <w:gridSpan w:val="3"/>
+            <w:shd w:val="clear" w:color="auto" w:fill="auto"/>
+            <w:noWrap/>
+            <w:vAlign w:val="bottom"/>
+            <w:hideMark/>
+          </w:tcPr>
+          <w:p>
+            <w:pPr>
+              <w:spacing w:after="0" w:line="240" w:lineRule="auto"/>
+              <w:rPr>
+                <w:rFonts w:ascii="Calibri" w:eastAsia="Times New Roman" w:hAnsi="Calibri" w:cs="Calibri"/>
+                <w:b/>
+                <w:bCs/>
+                <w:color w:val="44546A"/>
+                <w:kern w:val="0"/>
+                <w:sz w:val="20"/>
+                <w:szCs w:val="20"/>
+                <w14:ligatures w14:val="none"/>
+              </w:rPr>
+            </w:pPr>
+            <w:r>
+              <w:rPr>
+                <w:rFonts w:ascii="Calibri" w:eastAsia="Times New Roman" w:hAnsi="Calibri" w:cs="Calibri"/>
+                <w:b/>
+                <w:bCs/>
+                <w:color w:val="44546A"/>
+                <w:kern w:val="0"/>
+                <w:sz w:val="20"/>
+                <w:szCs w:val="20"/>
+                <w14:ligatures w14:val="none"/>
+              </w:rPr>
+              <w:t>Seed 5</w:t>
+            </w:r>
+          </w:p>
+        </w:tc>
+      </w:tr>
+      <w:tr>
+        <w:trPr>
+          <w:trHeight w:val="300"/>
+        </w:trPr>
+        <w:tc>
+          <w:tcPr>
+            <w:tcW w:w="1170" w:type="dxa"/>
+            <w:shd w:val="clear" w:color="auto" w:fill="auto"/>
+            <w:noWrap/>
+            <w:vAlign w:val="bottom"/>
+            <w:hideMark/>
+          </w:tcPr>
+          <w:p>
+            <w:pPr>
+              <w:spacing w:after="0" w:line="240" w:lineRule="auto"/>
+              <w:rPr>
+                <w:rFonts w:ascii="Calibri" w:eastAsia="Times New Roman" w:hAnsi="Calibri" w:cs="Calibri"/>
+                <w:b/>
+                <w:bCs/>
+                <w:color w:val="44546A"/>
+                <w:kern w:val="0"/>
+                <w:sz w:val="20"/>
+                <w:szCs w:val="20"/>
+                <w14:ligatures w14:val="none"/>
+              </w:rPr>
+            </w:pPr>
+            <w:r>
+              <w:rPr>
+                <w:rFonts w:ascii="Calibri" w:eastAsia="Times New Roman" w:hAnsi="Calibri" w:cs="Calibri"/>
+                <w:b/>
+                <w:bCs/>
+                <w:color w:val="44546A"/>
+                <w:kern w:val="0"/>
+                <w:sz w:val="20"/>
+                <w:szCs w:val="20"/>
+                <w14:ligatures w14:val="none"/>
+              </w:rPr>
+              <w:t>Epoch 1</w:t>
+            </w:r>
+          </w:p>
+        </w:tc>
+        <w:tc>
+          <w:tcPr>
+            <w:tcW w:w="2160" w:type="dxa"/>
+            <w:shd w:val="clear" w:color="auto" w:fill="auto"/>
+            <w:noWrap/>
+            <w:vAlign w:val="bottom"/>
+            <w:hideMark/>
+          </w:tcPr>
+          <w:p>
+            <w:pPr>
+              <w:spacing w:after="0" w:line="240" w:lineRule="auto"/>
+              <w:jc w:val="center"/>
+              <w:rPr>
+                <w:rFonts w:ascii="Calibri" w:eastAsia="Times New Roman" w:hAnsi="Calibri" w:cs="Calibri"/>
+                <w:color w:val="000000"/>
+                <w:kern w:val="0"/>
+                <w:sz w:val="20"/>
+                <w:szCs w:val="20"/>
+                <w14:ligatures w14:val="none"/>
+              </w:rPr>
+            </w:pPr>
+            <w:r>
+              <w:rPr>
+                <w:rFonts w:ascii="Calibri" w:eastAsia="Times New Roman" w:hAnsi="Calibri" w:cs="Calibri"/>
+                <w:color w:val="000000"/>
+                <w:kern w:val="0"/>
+                <w:sz w:val="20"/>
+                <w:szCs w:val="20"/>
+                <w14:ligatures w14:val="none"/>
+              </w:rPr>
+              <w:t>0.1820</w:t>
+            </w:r>
+          </w:p>
+        </w:tc>
+        <w:tc>
+          <w:tcPr>
+            <w:tcW w:w="1620" w:type="dxa"/>
+            <w:shd w:val="clear" w:color="auto" w:fill="auto"/>
+            <w:noWrap/>
+            <w:vAlign w:val="bottom"/>
+            <w:hideMark/>
+          </w:tcPr>
+          <w:p>
+            <w:pPr>
+              <w:spacing w:after="0" w:line="240" w:lineRule="auto"/>
+              <w:jc w:val="center"/>
+              <w:rPr>
+                <w:rFonts w:ascii="Calibri" w:eastAsia="Times New Roman" w:hAnsi="Calibri" w:cs="Calibri"/>
+                <w:color w:val="000000"/>
+                <w:kern w:val="0"/>
+                <w:sz w:val="20"/>
+                <w:szCs w:val="20"/>
+                <w14:ligatures w14:val="none"/>
+              </w:rPr>
+            </w:pPr>
+            <w:r>
+              <w:rPr>
+                <w:rFonts w:ascii="Calibri" w:eastAsia="Times New Roman" w:hAnsi="Calibri" w:cs="Calibri"/>
+                <w:color w:val="000000"/>
+                <w:kern w:val="0"/>
+                <w:sz w:val="20"/>
+                <w:szCs w:val="20"/>
+                <w14:ligatures w14:val="none"/>
+              </w:rPr>
+              <w:t>0.1603</w:t>
+            </w:r>
+          </w:p>
+        </w:tc>
+      </w:tr>
+      <w:tr>
+        <w:trPr>
+          <w:trHeight w:val="300"/>
+        </w:trPr>
+        <w:tc>
+          <w:tcPr>
+            <w:tcW w:w="1170" w:type="dxa"/>
+            <w:shd w:val="clear" w:color="auto" w:fill="auto"/>
+            <w:noWrap/>
+            <w:vAlign w:val="bottom"/>
+            <w:hideMark/>
+          </w:tcPr>
+          <w:p>
+            <w:pPr>
+              <w:spacing w:after="0" w:line="240" w:lineRule="auto"/>
+              <w:rPr>
+                <w:rFonts w:ascii="Calibri" w:eastAsia="Times New Roman" w:hAnsi="Calibri" w:cs="Calibri"/>
+                <w:b/>
+                <w:bCs/>
+                <w:color w:val="44546A"/>
+                <w:kern w:val="0"/>
+                <w:sz w:val="20"/>
+                <w:szCs w:val="20"/>
+                <w14:ligatures w14:val="none"/>
+              </w:rPr>
+            </w:pPr>
+            <w:r>
+              <w:rPr>
+                <w:rFonts w:ascii="Calibri" w:eastAsia="Times New Roman" w:hAnsi="Calibri" w:cs="Calibri"/>
+                <w:b/>
+                <w:bCs/>
+                <w:color w:val="44546A"/>
+                <w:kern w:val="0"/>
+                <w:sz w:val="20"/>
+                <w:szCs w:val="20"/>
+                <w14:ligatures w14:val="none"/>
+              </w:rPr>
+              <w:t>Epoch 2</w:t>
+            </w:r>
+          </w:p>
+        </w:tc>
+        <w:tc>
+          <w:tcPr>
+            <w:tcW w:w="2160" w:type="dxa"/>
+            <w:shd w:val="clear" w:color="auto" w:fill="auto"/>
+            <w:noWrap/>
+            <w:vAlign w:val="bottom"/>
+            <w:hideMark/>
+          </w:tcPr>
+          <w:p>
+            <w:pPr>
+              <w:spacing w:after="0" w:line="240" w:lineRule="auto"/>
+              <w:jc w:val="center"/>
+              <w:rPr>
+                <w:rFonts w:ascii="Calibri" w:eastAsia="Times New Roman" w:hAnsi="Calibri" w:cs="Calibri"/>
+                <w:color w:val="000000"/>
+                <w:kern w:val="0"/>
+                <w:sz w:val="20"/>
+                <w:szCs w:val="20"/>
+                <w14:ligatures w14:val="none"/>
+              </w:rPr>
+            </w:pPr>
+            <w:r>
+              <w:rPr>
+                <w:rFonts w:ascii="Calibri" w:eastAsia="Times New Roman" w:hAnsi="Calibri" w:cs="Calibri"/>
+                <w:color w:val="000000"/>
+                <w:kern w:val="0"/>
+                <w:sz w:val="20"/>
+                <w:szCs w:val="20"/>
+                <w14:ligatures w14:val="none"/>
+              </w:rPr>
+              <w:t>0.1247</w:t>
+            </w:r>
+          </w:p>
+        </w:tc>
+        <w:tc>
+          <w:tcPr>
+            <w:tcW w:w="1620" w:type="dxa"/>
+            <w:shd w:val="clear" w:color="auto" w:fill="auto"/>
+            <w:noWrap/>
+            <w:vAlign w:val="bottom"/>
+            <w:hideMark/>
+          </w:tcPr>
+          <w:p>
+            <w:pPr>
+              <w:spacing w:after="0" w:line="240" w:lineRule="auto"/>
+              <w:jc w:val="center"/>
+              <w:rPr>
+                <w:rFonts w:ascii="Calibri" w:eastAsia="Times New Roman" w:hAnsi="Calibri" w:cs="Calibri"/>
+                <w:color w:val="000000"/>
+                <w:kern w:val="0"/>
+                <w:sz w:val="20"/>
+                <w:szCs w:val="20"/>
+                <w14:ligatures w14:val="none"/>
+              </w:rPr>
+            </w:pPr>
+            <w:r>
+              <w:rPr>
+                <w:rFonts w:ascii="Calibri" w:eastAsia="Times New Roman" w:hAnsi="Calibri" w:cs="Calibri"/>
+                <w:color w:val="000000"/>
+                <w:kern w:val="0"/>
+                <w:sz w:val="20"/>
+                <w:szCs w:val="20"/>
+                <w14:ligatures w14:val="none"/>
+              </w:rPr>
+              <w:t>0.1081</w:t>
+            </w:r>
+          </w:p>
+        </w:tc>
+      </w:tr>
+      <w:tr>
+        <w:trPr>
+          <w:trHeight w:val="300"/>
+        </w:trPr>
+        <w:tc>
+          <w:tcPr>
+            <w:tcW w:w="1170" w:type="dxa"/>
+            <w:shd w:val="clear" w:color="auto" w:fill="auto"/>
+            <w:noWrap/>
+            <w:vAlign w:val="bottom"/>
+            <w:hideMark/>
+          </w:tcPr>
+          <w:p>
+            <w:pPr>
+              <w:spacing w:after="0" w:line="240" w:lineRule="auto"/>
+              <w:rPr>
+                <w:rFonts w:ascii="Calibri" w:eastAsia="Times New Roman" w:hAnsi="Calibri" w:cs="Calibri"/>
+                <w:b/>
+                <w:bCs/>
+                <w:color w:val="44546A"/>
+                <w:kern w:val="0"/>
+                <w:sz w:val="20"/>
+                <w:szCs w:val="20"/>
+                <w14:ligatures w14:val="none"/>
+              </w:rPr>
+            </w:pPr>
+            <w:r>
+              <w:rPr>
+                <w:rFonts w:ascii="Calibri" w:eastAsia="Times New Roman" w:hAnsi="Calibri" w:cs="Calibri"/>
+                <w:b/>
+                <w:bCs/>
+                <w:color w:val="44546A"/>
+                <w:kern w:val="0"/>
+                <w:sz w:val="20"/>
+                <w:szCs w:val="20"/>
+                <w14:ligatures w14:val="none"/>
+              </w:rPr>
+              <w:t>Epoch 3</w:t>
+            </w:r>
+          </w:p>
+        </w:tc>
+        <w:tc>
+          <w:tcPr>
+            <w:tcW w:w="2160" w:type="dxa"/>
+            <w:shd w:val="clear" w:color="auto" w:fill="auto"/>
+            <w:noWrap/>
+            <w:vAlign w:val="bottom"/>
+            <w:hideMark/>
+          </w:tcPr>
+          <w:p>
+            <w:pPr>
+              <w:spacing w:after="0" w:line="240" w:lineRule="auto"/>
+              <w:jc w:val="center"/>
+              <w:rPr>
+                <w:rFonts w:ascii="Calibri" w:eastAsia="Times New Roman" w:hAnsi="Calibri" w:cs="Calibri"/>
+                <w:color w:val="000000"/>
+                <w:kern w:val="0"/>
+                <w:sz w:val="20"/>
+                <w:szCs w:val="20"/>
+                <w14:ligatures w14:val="none"/>
+              </w:rPr>
+            </w:pPr>
+            <w:r>
+              <w:rPr>
+                <w:rFonts w:ascii="Calibri" w:eastAsia="Times New Roman" w:hAnsi="Calibri" w:cs="Calibri"/>
+                <w:color w:val="000000"/>
+                <w:kern w:val="0"/>
+                <w:sz w:val="20"/>
+                <w:szCs w:val="20"/>
+                <w14:ligatures w14:val="none"/>
+              </w:rPr>
+              <w:t>0.1044</w:t>
+            </w:r>
+          </w:p>
+        </w:tc>
+        <w:tc>
+          <w:tcPr>
+            <w:tcW w:w="1620" w:type="dxa"/>
+            <w:shd w:val="clear" w:color="auto" w:fill="auto"/>
+            <w:noWrap/>
+            <w:vAlign w:val="bottom"/>
+            <w:hideMark/>
+          </w:tcPr>
+          <w:p>
+            <w:pPr>
+              <w:spacing w:after="0" w:line="240" w:lineRule="auto"/>
+              <w:jc w:val="center"/>
+              <w:rPr>
+                <w:rFonts w:ascii="Calibri" w:eastAsia="Times New Roman" w:hAnsi="Calibri" w:cs="Calibri"/>
+                <w:color w:val="000000"/>
+                <w:kern w:val="0"/>
+                <w:sz w:val="20"/>
+                <w:szCs w:val="20"/>
+                <w14:ligatures w14:val="none"/>
+              </w:rPr>
+            </w:pPr>
+            <w:r>
+              <w:rPr>
+                <w:rFonts w:ascii="Calibri" w:eastAsia="Times New Roman" w:hAnsi="Calibri" w:cs="Calibri"/>
+                <w:color w:val="000000"/>
+                <w:kern w:val="0"/>
+                <w:sz w:val="20"/>
+                <w:szCs w:val="20"/>
+                <w14:ligatures w14:val="none"/>
+              </w:rPr>
+              <w:t>0.0857</w:t>
+            </w:r>
+          </w:p>
+        </w:tc>
+      </w:tr>
+      <w:tr>
+        <w:trPr>
+          <w:trHeight w:val="300"/>
+        </w:trPr>
+        <w:tc>
+          <w:tcPr>
+            <w:tcW w:w="1170" w:type="dxa"/>
+            <w:shd w:val="clear" w:color="auto" w:fill="auto"/>
+            <w:noWrap/>
+            <w:vAlign w:val="bottom"/>
+            <w:hideMark/>
+          </w:tcPr>
+          <w:p>
+            <w:pPr>
+              <w:spacing w:after="0" w:line="240" w:lineRule="auto"/>
+              <w:rPr>
+                <w:rFonts w:ascii="Calibri" w:eastAsia="Times New Roman" w:hAnsi="Calibri" w:cs="Calibri"/>
+                <w:b/>
+                <w:bCs/>
+                <w:color w:val="44546A"/>
+                <w:kern w:val="0"/>
+                <w:sz w:val="20"/>
+                <w:szCs w:val="20"/>
+                <w14:ligatures w14:val="none"/>
+              </w:rPr>
+            </w:pPr>
+            <w:r>
+              <w:rPr>
+                <w:rFonts w:ascii="Calibri" w:eastAsia="Times New Roman" w:hAnsi="Calibri" w:cs="Calibri"/>
+                <w:b/>
+                <w:bCs/>
+                <w:color w:val="44546A"/>
+                <w:kern w:val="0"/>
+                <w:sz w:val="20"/>
+                <w:szCs w:val="20"/>
+                <w14:ligatures w14:val="none"/>
+              </w:rPr>
+              <w:t>Epoch 4</w:t>
+            </w:r>
+          </w:p>
+        </w:tc>
+        <w:tc>
+          <w:tcPr>
+            <w:tcW w:w="2160" w:type="dxa"/>
+            <w:shd w:val="clear" w:color="auto" w:fill="auto"/>
+            <w:noWrap/>
+            <w:vAlign w:val="bottom"/>
+            <w:hideMark/>
+          </w:tcPr>
+          <w:p>
+            <w:pPr>
+              <w:spacing w:after="0" w:line="240" w:lineRule="auto"/>
+              <w:jc w:val="center"/>
+              <w:rPr>
+                <w:rFonts w:ascii="Calibri" w:eastAsia="Times New Roman" w:hAnsi="Calibri" w:cs="Calibri"/>
+                <w:color w:val="000000"/>
+                <w:kern w:val="0"/>
+                <w:sz w:val="20"/>
+                <w:szCs w:val="20"/>
+                <w14:ligatures w14:val="none"/>
+              </w:rPr>
+            </w:pPr>
+            <w:r>
+              <w:rPr>
+                <w:rFonts w:ascii="Calibri" w:eastAsia="Times New Roman" w:hAnsi="Calibri" w:cs="Calibri"/>
+                <w:color w:val="000000"/>
+                <w:kern w:val="0"/>
+                <w:sz w:val="20"/>
+                <w:szCs w:val="20"/>
+                <w14:ligatures w14:val="none"/>
+              </w:rPr>
+              <w:t>0.0892</w:t>
+            </w:r>
+          </w:p>
+        </w:tc>
+        <w:tc>
+          <w:tcPr>
+            <w:tcW w:w="1620" w:type="dxa"/>
+            <w:shd w:val="clear" w:color="auto" w:fill="auto"/>
+            <w:noWrap/>
+            <w:vAlign w:val="bottom"/>
+            <w:hideMark/>
+          </w:tcPr>
+          <w:p>
+            <w:pPr>
+              <w:spacing w:after="0" w:line="240" w:lineRule="auto"/>
+              <w:jc w:val="center"/>
+              <w:rPr>
+                <w:rFonts w:ascii="Calibri" w:eastAsia="Times New Roman" w:hAnsi="Calibri" w:cs="Calibri"/>
+                <w:color w:val="000000"/>
+                <w:kern w:val="0"/>
+                <w:sz w:val="20"/>
+                <w:szCs w:val="20"/>
+                <w14:ligatures w14:val="none"/>
+              </w:rPr>
+            </w:pPr>
+            <w:r>
+              <w:rPr>
+                <w:rFonts w:ascii="Calibri" w:eastAsia="Times New Roman" w:hAnsi="Calibri" w:cs="Calibri"/>
+                <w:color w:val="000000"/>
+                <w:kern w:val="0"/>
+                <w:sz w:val="20"/>
+                <w:szCs w:val="20"/>
+                <w14:ligatures w14:val="none"/>
+              </w:rPr>
+              <w:t>0.0757</w:t>
+            </w:r>
+          </w:p>
+        </w:tc>
+      </w:tr>
+      <w:tr>
+        <w:trPr>
+          <w:trHeight w:val="300"/>
+        </w:trPr>
+        <w:tc>
+          <w:tcPr>
+            <w:tcW w:w="1170" w:type="dxa"/>
+            <w:shd w:val="clear" w:color="auto" w:fill="auto"/>
+            <w:noWrap/>
+            <w:vAlign w:val="bottom"/>
+            <w:hideMark/>
+          </w:tcPr>
+          <w:p>
+            <w:pPr>
+              <w:spacing w:after="0" w:line="240" w:lineRule="auto"/>
+              <w:rPr>
+                <w:rFonts w:ascii="Calibri" w:eastAsia="Times New Roman" w:hAnsi="Calibri" w:cs="Calibri"/>
+                <w:b/>
+                <w:bCs/>
+                <w:color w:val="44546A"/>
+                <w:kern w:val="0"/>
+                <w:sz w:val="20"/>
+                <w:szCs w:val="20"/>
+                <w14:ligatures w14:val="none"/>
+              </w:rPr>
+            </w:pPr>
+            <w:r>
+              <w:rPr>
+                <w:rFonts w:ascii="Calibri" w:eastAsia="Times New Roman" w:hAnsi="Calibri" w:cs="Calibri"/>
+                <w:b/>
+                <w:bCs/>
+                <w:color w:val="44546A"/>
+                <w:kern w:val="0"/>
+                <w:sz w:val="20"/>
+                <w:szCs w:val="20"/>
+                <w14:ligatures w14:val="none"/>
+              </w:rPr>
+              <w:t>Epoch 5</w:t>
+            </w:r>
+          </w:p>
+        </w:tc>
+        <w:tc>
+          <w:tcPr>
+            <w:tcW w:w="2160" w:type="dxa"/>
+            <w:shd w:val="clear" w:color="auto" w:fill="auto"/>
+            <w:noWrap/>
+            <w:vAlign w:val="bottom"/>
+            <w:hideMark/>
+          </w:tcPr>
+          <w:p>
+            <w:pPr>
+              <w:spacing w:after="0" w:line="240" w:lineRule="auto"/>
+              <w:jc w:val="center"/>
+              <w:rPr>
+                <w:rFonts w:ascii="Calibri" w:eastAsia="Times New Roman" w:hAnsi="Calibri" w:cs="Calibri"/>
+                <w:color w:val="000000"/>
+                <w:kern w:val="0"/>
+                <w:sz w:val="20"/>
+                <w:szCs w:val="20"/>
+                <w14:ligatures w14:val="none"/>
+              </w:rPr>
+            </w:pPr>
+            <w:r>
+              <w:rPr>
+                <w:rFonts w:ascii="Calibri" w:eastAsia="Times New Roman" w:hAnsi="Calibri" w:cs="Calibri"/>
+                <w:color w:val="000000"/>
+                <w:kern w:val="0"/>
+                <w:sz w:val="20"/>
+                <w:szCs w:val="20"/>
+                <w14:ligatures w14:val="none"/>
+              </w:rPr>
+              <w:t>0.0809</w:t>
+            </w:r>
+          </w:p>
+        </w:tc>
+        <w:tc>
+          <w:tcPr>
+            <w:tcW w:w="1620" w:type="dxa"/>
+            <w:shd w:val="clear" w:color="auto" w:fill="auto"/>
+            <w:noWrap/>
+            <w:vAlign w:val="bottom"/>
+            <w:hideMark/>
+          </w:tcPr>
+          <w:p>
+            <w:pPr>
+              <w:spacing w:after="0" w:line="240" w:lineRule="auto"/>
+              <w:jc w:val="center"/>
+              <w:rPr>
+                <w:rFonts w:ascii="Calibri" w:eastAsia="Times New Roman" w:hAnsi="Calibri" w:cs="Calibri"/>
+                <w:color w:val="000000"/>
+                <w:kern w:val="0"/>
+                <w:sz w:val="20"/>
+                <w:szCs w:val="20"/>
+                <w14:ligatures w14:val="none"/>
+              </w:rPr>
+            </w:pPr>
+            <w:r>
+              <w:rPr>
+                <w:rFonts w:ascii="Calibri" w:eastAsia="Times New Roman" w:hAnsi="Calibri" w:cs="Calibri"/>
+                <w:color w:val="000000"/>
+                <w:kern w:val="0"/>
+                <w:sz w:val="20"/>
+                <w:szCs w:val="20"/>
+                <w14:ligatures w14:val="none"/>
+              </w:rPr>
+              <w:t>0.0703</w:t>
+            </w:r>
+          </w:p>
+        </w:tc>
+      </w:tr>
+    </w:tbl>
+    <w:p>
       <w:r>
         <w:rPr>
           <w:b/>
@@ -465,7 +3612,18 @@
                 <w:kern w:val="0"/>
                 <w14:ligatures w14:val="none"/>
               </w:rPr>
-              <w:t>Hidden</w:t>
+              <w:t>H</w:t>
+            </w:r>
+            <w:r>
+              <w:rPr>
+                <w:rFonts w:ascii="Calibri" w:eastAsia="Times New Roman" w:hAnsi="Calibri" w:cs="Calibri"/>
+                <w:b/>
+                <w:bCs/>
+                <w:color w:val="44546A"/>
+                <w:kern w:val="0"/>
+                <w14:ligatures w14:val="none"/>
+              </w:rPr>
+              <w:t>idden</w:t>
             </w:r>
             <w:r>
               <w:rPr>
@@ -520,7 +3678,18 @@
                 <w:kern w:val="0"/>
                 <w14:ligatures w14:val="none"/>
               </w:rPr>
-              <w:t>Batch</w:t>
+              <w:t>B</w:t>
+            </w:r>
+            <w:r>
+              <w:rPr>
+                <w:rFonts w:ascii="Calibri" w:eastAsia="Times New Roman" w:hAnsi="Calibri" w:cs="Calibri"/>
+                <w:b/>
+                <w:bCs/>
+                <w:color w:val="44546A"/>
+                <w:kern w:val="0"/>
+                <w14:ligatures w14:val="none"/>
+              </w:rPr>
+              <w:t>atch</w:t>
             </w:r>
             <w:r>
               <w:rPr>
@@ -575,7 +3744,18 @@
                 <w:kern w:val="0"/>
                 <w14:ligatures w14:val="none"/>
               </w:rPr>
-              <w:t>Learning</w:t>
+              <w:t>L</w:t>
+            </w:r>
+            <w:r>
+              <w:rPr>
+                <w:rFonts w:ascii="Calibri" w:eastAsia="Times New Roman" w:hAnsi="Calibri" w:cs="Calibri"/>
+                <w:b/>
+                <w:bCs/>
+                <w:color w:val="44546A"/>
+                <w:kern w:val="0"/>
+                <w14:ligatures w14:val="none"/>
+              </w:rPr>
+              <w:t>earning</w:t>
             </w:r>
             <w:r>
               <w:rPr>
@@ -630,7 +3810,18 @@
                 <w:kern w:val="0"/>
                 <w14:ligatures w14:val="none"/>
               </w:rPr>
-              <w:t>Test</w:t>
+              <w:t>T</w:t>
+            </w:r>
+            <w:r>
+              <w:rPr>
+                <w:rFonts w:ascii="Calibri" w:eastAsia="Times New Roman" w:hAnsi="Calibri" w:cs="Calibri"/>
+                <w:b/>
+                <w:bCs/>
+                <w:color w:val="44546A"/>
+                <w:kern w:val="0"/>
+                <w14:ligatures w14:val="none"/>
+              </w:rPr>
+              <w:t>est</w:t>
             </w:r>
             <w:r>
               <w:rPr>
@@ -672,7 +3863,6 @@
           <w:p>
             <w:pPr>
               <w:spacing w:after="0" w:line="240" w:lineRule="auto"/>
-              <w:jc w:val="right"/>
               <w:rPr>
                 <w:rFonts w:ascii="Calibri" w:eastAsia="Times New Roman" w:hAnsi="Calibri" w:cs="Calibri"/>
                 <w:color w:val="000000"/>
@@ -702,7 +3892,6 @@
           <w:p>
             <w:pPr>
               <w:spacing w:after="0" w:line="240" w:lineRule="auto"/>
-              <w:jc w:val="right"/>
               <w:rPr>
                 <w:rFonts w:ascii="Calibri" w:eastAsia="Times New Roman" w:hAnsi="Calibri" w:cs="Calibri"/>
                 <w:color w:val="000000"/>
@@ -732,7 +3921,6 @@
           <w:p>
             <w:pPr>
               <w:spacing w:after="0" w:line="240" w:lineRule="auto"/>
-              <w:jc w:val="right"/>
               <w:rPr>
                 <w:rFonts w:ascii="Calibri" w:eastAsia="Times New Roman" w:hAnsi="Calibri" w:cs="Calibri"/>
                 <w:color w:val="000000"/>
@@ -762,22 +3950,21 @@
           <w:p>
             <w:pPr>
               <w:spacing w:after="0" w:line="240" w:lineRule="auto"/>
-              <w:jc w:val="right"/>
-              <w:rPr>
-                <w:rFonts w:ascii="Calibri" w:eastAsia="Times New Roman" w:hAnsi="Calibri" w:cs="Calibri"/>
-                <w:color w:val="000000"/>
-                <w:kern w:val="0"/>
-                <w14:ligatures w14:val="none"/>
-              </w:rPr>
-            </w:pPr>
-            <w:r>
-              <w:rPr>
-                <w:rFonts w:ascii="Calibri" w:eastAsia="Times New Roman" w:hAnsi="Calibri" w:cs="Calibri"/>
-                <w:color w:val="000000"/>
-                <w:kern w:val="0"/>
-                <w14:ligatures w14:val="none"/>
-              </w:rPr>
-              <w:t>0.0321</w:t>
+              <w:rPr>
+                <w:rFonts w:ascii="Calibri" w:eastAsia="Times New Roman" w:hAnsi="Calibri" w:cs="Calibri"/>
+                <w:color w:val="000000"/>
+                <w:kern w:val="0"/>
+                <w14:ligatures w14:val="none"/>
+              </w:rPr>
+            </w:pPr>
+            <w:r>
+              <w:rPr>
+                <w:rFonts w:ascii="Calibri" w:eastAsia="Times New Roman" w:hAnsi="Calibri" w:cs="Calibri"/>
+                <w:color w:val="000000"/>
+                <w:kern w:val="0"/>
+                <w14:ligatures w14:val="none"/>
+              </w:rPr>
+              <w:t>0.1039</w:t>
             </w:r>
           </w:p>
         </w:tc>
@@ -797,7 +3984,6 @@
           <w:p>
             <w:pPr>
               <w:spacing w:after="0" w:line="240" w:lineRule="auto"/>
-              <w:jc w:val="right"/>
               <w:rPr>
                 <w:rFonts w:ascii="Calibri" w:eastAsia="Times New Roman" w:hAnsi="Calibri" w:cs="Calibri"/>
                 <w:color w:val="000000"/>
@@ -827,7 +4013,6 @@
           <w:p>
             <w:pPr>
               <w:spacing w:after="0" w:line="240" w:lineRule="auto"/>
-              <w:jc w:val="right"/>
               <w:rPr>
                 <w:rFonts w:ascii="Calibri" w:eastAsia="Times New Roman" w:hAnsi="Calibri" w:cs="Calibri"/>
                 <w:color w:val="000000"/>
@@ -857,7 +4042,6 @@
           <w:p>
             <w:pPr>
               <w:spacing w:after="0" w:line="240" w:lineRule="auto"/>
-              <w:jc w:val="right"/>
               <w:rPr>
                 <w:rFonts w:ascii="Calibri" w:eastAsia="Times New Roman" w:hAnsi="Calibri" w:cs="Calibri"/>
                 <w:color w:val="000000"/>
@@ -887,22 +4071,21 @@
           <w:p>
             <w:pPr>
               <w:spacing w:after="0" w:line="240" w:lineRule="auto"/>
-              <w:jc w:val="right"/>
-              <w:rPr>
-                <w:rFonts w:ascii="Calibri" w:eastAsia="Times New Roman" w:hAnsi="Calibri" w:cs="Calibri"/>
-                <w:color w:val="000000"/>
-                <w:kern w:val="0"/>
-                <w14:ligatures w14:val="none"/>
-              </w:rPr>
-            </w:pPr>
-            <w:r>
-              <w:rPr>
-                <w:rFonts w:ascii="Calibri" w:eastAsia="Times New Roman" w:hAnsi="Calibri" w:cs="Calibri"/>
-                <w:color w:val="000000"/>
-                <w:kern w:val="0"/>
-                <w14:ligatures w14:val="none"/>
-              </w:rPr>
-              <w:t>0.0329</w:t>
+              <w:rPr>
+                <w:rFonts w:ascii="Calibri" w:eastAsia="Times New Roman" w:hAnsi="Calibri" w:cs="Calibri"/>
+                <w:color w:val="000000"/>
+                <w:kern w:val="0"/>
+                <w14:ligatures w14:val="none"/>
+              </w:rPr>
+            </w:pPr>
+            <w:r>
+              <w:rPr>
+                <w:rFonts w:ascii="Calibri" w:eastAsia="Times New Roman" w:hAnsi="Calibri" w:cs="Calibri"/>
+                <w:color w:val="000000"/>
+                <w:kern w:val="0"/>
+                <w14:ligatures w14:val="none"/>
+              </w:rPr>
+              <w:t>0.1093</w:t>
             </w:r>
           </w:p>
         </w:tc>
@@ -922,7 +4105,6 @@
           <w:p>
             <w:pPr>
               <w:spacing w:after="0" w:line="240" w:lineRule="auto"/>
-              <w:jc w:val="right"/>
               <w:rPr>
                 <w:rFonts w:ascii="Calibri" w:eastAsia="Times New Roman" w:hAnsi="Calibri" w:cs="Calibri"/>
                 <w:color w:val="000000"/>
@@ -952,7 +4134,6 @@
           <w:p>
             <w:pPr>
               <w:spacing w:after="0" w:line="240" w:lineRule="auto"/>
-              <w:jc w:val="right"/>
               <w:rPr>
                 <w:rFonts w:ascii="Calibri" w:eastAsia="Times New Roman" w:hAnsi="Calibri" w:cs="Calibri"/>
                 <w:color w:val="000000"/>
@@ -982,7 +4163,6 @@
           <w:p>
             <w:pPr>
               <w:spacing w:after="0" w:line="240" w:lineRule="auto"/>
-              <w:jc w:val="right"/>
               <w:rPr>
                 <w:rFonts w:ascii="Calibri" w:eastAsia="Times New Roman" w:hAnsi="Calibri" w:cs="Calibri"/>
                 <w:color w:val="000000"/>
@@ -1012,22 +4192,21 @@
           <w:p>
             <w:pPr>
               <w:spacing w:after="0" w:line="240" w:lineRule="auto"/>
-              <w:jc w:val="right"/>
-              <w:rPr>
-                <w:rFonts w:ascii="Calibri" w:eastAsia="Times New Roman" w:hAnsi="Calibri" w:cs="Calibri"/>
-                <w:color w:val="000000"/>
-                <w:kern w:val="0"/>
-                <w14:ligatures w14:val="none"/>
-              </w:rPr>
-            </w:pPr>
-            <w:r>
-              <w:rPr>
-                <w:rFonts w:ascii="Calibri" w:eastAsia="Times New Roman" w:hAnsi="Calibri" w:cs="Calibri"/>
-                <w:color w:val="000000"/>
-                <w:kern w:val="0"/>
-                <w14:ligatures w14:val="none"/>
-              </w:rPr>
-              <w:t>0.0804</w:t>
+              <w:rPr>
+                <w:rFonts w:ascii="Calibri" w:eastAsia="Times New Roman" w:hAnsi="Calibri" w:cs="Calibri"/>
+                <w:color w:val="000000"/>
+                <w:kern w:val="0"/>
+                <w14:ligatures w14:val="none"/>
+              </w:rPr>
+            </w:pPr>
+            <w:r>
+              <w:rPr>
+                <w:rFonts w:ascii="Calibri" w:eastAsia="Times New Roman" w:hAnsi="Calibri" w:cs="Calibri"/>
+                <w:color w:val="000000"/>
+                <w:kern w:val="0"/>
+                <w14:ligatures w14:val="none"/>
+              </w:rPr>
+              <w:t>0.289</w:t>
             </w:r>
           </w:p>
         </w:tc>
@@ -1047,7 +4226,6 @@
           <w:p>
             <w:pPr>
               <w:spacing w:after="0" w:line="240" w:lineRule="auto"/>
-              <w:jc w:val="right"/>
               <w:rPr>
                 <w:rFonts w:ascii="Calibri" w:eastAsia="Times New Roman" w:hAnsi="Calibri" w:cs="Calibri"/>
                 <w:color w:val="000000"/>
@@ -1077,7 +4255,6 @@
           <w:p>
             <w:pPr>
               <w:spacing w:after="0" w:line="240" w:lineRule="auto"/>
-              <w:jc w:val="right"/>
               <w:rPr>
                 <w:rFonts w:ascii="Calibri" w:eastAsia="Times New Roman" w:hAnsi="Calibri" w:cs="Calibri"/>
                 <w:color w:val="000000"/>
@@ -1107,7 +4284,6 @@
           <w:p>
             <w:pPr>
               <w:spacing w:after="0" w:line="240" w:lineRule="auto"/>
-              <w:jc w:val="right"/>
               <w:rPr>
                 <w:rFonts w:ascii="Calibri" w:eastAsia="Times New Roman" w:hAnsi="Calibri" w:cs="Calibri"/>
                 <w:color w:val="000000"/>
@@ -1137,22 +4313,21 @@
           <w:p>
             <w:pPr>
               <w:spacing w:after="0" w:line="240" w:lineRule="auto"/>
-              <w:jc w:val="right"/>
-              <w:rPr>
-                <w:rFonts w:ascii="Calibri" w:eastAsia="Times New Roman" w:hAnsi="Calibri" w:cs="Calibri"/>
-                <w:color w:val="000000"/>
-                <w:kern w:val="0"/>
-                <w14:ligatures w14:val="none"/>
-              </w:rPr>
-            </w:pPr>
-            <w:r>
-              <w:rPr>
-                <w:rFonts w:ascii="Calibri" w:eastAsia="Times New Roman" w:hAnsi="Calibri" w:cs="Calibri"/>
-                <w:color w:val="000000"/>
-                <w:kern w:val="0"/>
-                <w14:ligatures w14:val="none"/>
-              </w:rPr>
-              <w:t>0.0297</w:t>
+              <w:rPr>
+                <w:rFonts w:ascii="Calibri" w:eastAsia="Times New Roman" w:hAnsi="Calibri" w:cs="Calibri"/>
+                <w:color w:val="000000"/>
+                <w:kern w:val="0"/>
+                <w14:ligatures w14:val="none"/>
+              </w:rPr>
+            </w:pPr>
+            <w:r>
+              <w:rPr>
+                <w:rFonts w:ascii="Calibri" w:eastAsia="Times New Roman" w:hAnsi="Calibri" w:cs="Calibri"/>
+                <w:color w:val="000000"/>
+                <w:kern w:val="0"/>
+                <w14:ligatures w14:val="none"/>
+              </w:rPr>
+              <w:t>0.1099</w:t>
             </w:r>
           </w:p>
         </w:tc>
@@ -1172,7 +4347,6 @@
           <w:p>
             <w:pPr>
               <w:spacing w:after="0" w:line="240" w:lineRule="auto"/>
-              <w:jc w:val="right"/>
               <w:rPr>
                 <w:rFonts w:ascii="Calibri" w:eastAsia="Times New Roman" w:hAnsi="Calibri" w:cs="Calibri"/>
                 <w:color w:val="000000"/>
@@ -1202,7 +4376,6 @@
           <w:p>
             <w:pPr>
               <w:spacing w:after="0" w:line="240" w:lineRule="auto"/>
-              <w:jc w:val="right"/>
               <w:rPr>
                 <w:rFonts w:ascii="Calibri" w:eastAsia="Times New Roman" w:hAnsi="Calibri" w:cs="Calibri"/>
                 <w:color w:val="000000"/>
@@ -1232,7 +4405,6 @@
           <w:p>
             <w:pPr>
               <w:spacing w:after="0" w:line="240" w:lineRule="auto"/>
-              <w:jc w:val="right"/>
               <w:rPr>
                 <w:rFonts w:ascii="Calibri" w:eastAsia="Times New Roman" w:hAnsi="Calibri" w:cs="Calibri"/>
                 <w:color w:val="000000"/>
@@ -1262,22 +4434,21 @@
           <w:p>
             <w:pPr>
               <w:spacing w:after="0" w:line="240" w:lineRule="auto"/>
-              <w:jc w:val="right"/>
-              <w:rPr>
-                <w:rFonts w:ascii="Calibri" w:eastAsia="Times New Roman" w:hAnsi="Calibri" w:cs="Calibri"/>
-                <w:color w:val="000000"/>
-                <w:kern w:val="0"/>
-                <w14:ligatures w14:val="none"/>
-              </w:rPr>
-            </w:pPr>
-            <w:r>
-              <w:rPr>
-                <w:rFonts w:ascii="Calibri" w:eastAsia="Times New Roman" w:hAnsi="Calibri" w:cs="Calibri"/>
-                <w:color w:val="000000"/>
-                <w:kern w:val="0"/>
-                <w14:ligatures w14:val="none"/>
-              </w:rPr>
-              <w:t>0.066</w:t>
+              <w:rPr>
+                <w:rFonts w:ascii="Calibri" w:eastAsia="Times New Roman" w:hAnsi="Calibri" w:cs="Calibri"/>
+                <w:color w:val="000000"/>
+                <w:kern w:val="0"/>
+                <w14:ligatures w14:val="none"/>
+              </w:rPr>
+            </w:pPr>
+            <w:r>
+              <w:rPr>
+                <w:rFonts w:ascii="Calibri" w:eastAsia="Times New Roman" w:hAnsi="Calibri" w:cs="Calibri"/>
+                <w:color w:val="000000"/>
+                <w:kern w:val="0"/>
+                <w14:ligatures w14:val="none"/>
+              </w:rPr>
+              <w:t>0.229</w:t>
             </w:r>
           </w:p>
         </w:tc>
@@ -1297,7 +4468,6 @@
           <w:p>
             <w:pPr>
               <w:spacing w:after="0" w:line="240" w:lineRule="auto"/>
-              <w:jc w:val="right"/>
               <w:rPr>
                 <w:rFonts w:ascii="Calibri" w:eastAsia="Times New Roman" w:hAnsi="Calibri" w:cs="Calibri"/>
                 <w:color w:val="000000"/>
@@ -1327,7 +4497,6 @@
           <w:p>
             <w:pPr>
               <w:spacing w:after="0" w:line="240" w:lineRule="auto"/>
-              <w:jc w:val="right"/>
               <w:rPr>
                 <w:rFonts w:ascii="Calibri" w:eastAsia="Times New Roman" w:hAnsi="Calibri" w:cs="Calibri"/>
                 <w:color w:val="000000"/>
@@ -1357,7 +4526,6 @@
           <w:p>
             <w:pPr>
               <w:spacing w:after="0" w:line="240" w:lineRule="auto"/>
-              <w:jc w:val="right"/>
               <w:rPr>
                 <w:rFonts w:ascii="Calibri" w:eastAsia="Times New Roman" w:hAnsi="Calibri" w:cs="Calibri"/>
                 <w:color w:val="000000"/>
@@ -1387,22 +4555,21 @@
           <w:p>
             <w:pPr>
               <w:spacing w:after="0" w:line="240" w:lineRule="auto"/>
-              <w:jc w:val="right"/>
-              <w:rPr>
-                <w:rFonts w:ascii="Calibri" w:eastAsia="Times New Roman" w:hAnsi="Calibri" w:cs="Calibri"/>
-                <w:color w:val="000000"/>
-                <w:kern w:val="0"/>
-                <w14:ligatures w14:val="none"/>
-              </w:rPr>
-            </w:pPr>
-            <w:r>
-              <w:rPr>
-                <w:rFonts w:ascii="Calibri" w:eastAsia="Times New Roman" w:hAnsi="Calibri" w:cs="Calibri"/>
-                <w:color w:val="000000"/>
-                <w:kern w:val="0"/>
-                <w14:ligatures w14:val="none"/>
-              </w:rPr>
-              <w:t>0.1389</w:t>
+              <w:rPr>
+                <w:rFonts w:ascii="Calibri" w:eastAsia="Times New Roman" w:hAnsi="Calibri" w:cs="Calibri"/>
+                <w:color w:val="000000"/>
+                <w:kern w:val="0"/>
+                <w14:ligatures w14:val="none"/>
+              </w:rPr>
+            </w:pPr>
+            <w:r>
+              <w:rPr>
+                <w:rFonts w:ascii="Calibri" w:eastAsia="Times New Roman" w:hAnsi="Calibri" w:cs="Calibri"/>
+                <w:color w:val="000000"/>
+                <w:kern w:val="0"/>
+                <w14:ligatures w14:val="none"/>
+              </w:rPr>
+              <w:t>0.8266</w:t>
             </w:r>
           </w:p>
         </w:tc>
@@ -1422,7 +4589,6 @@
           <w:p>
             <w:pPr>
               <w:spacing w:after="0" w:line="240" w:lineRule="auto"/>
-              <w:jc w:val="right"/>
               <w:rPr>
                 <w:rFonts w:ascii="Calibri" w:eastAsia="Times New Roman" w:hAnsi="Calibri" w:cs="Calibri"/>
                 <w:color w:val="000000"/>
@@ -1452,7 +4618,6 @@
           <w:p>
             <w:pPr>
               <w:spacing w:after="0" w:line="240" w:lineRule="auto"/>
-              <w:jc w:val="right"/>
               <w:rPr>
                 <w:rFonts w:ascii="Calibri" w:eastAsia="Times New Roman" w:hAnsi="Calibri" w:cs="Calibri"/>
                 <w:color w:val="000000"/>
@@ -1482,7 +4647,6 @@
           <w:p>
             <w:pPr>
               <w:spacing w:after="0" w:line="240" w:lineRule="auto"/>
-              <w:jc w:val="right"/>
               <w:rPr>
                 <w:rFonts w:ascii="Calibri" w:eastAsia="Times New Roman" w:hAnsi="Calibri" w:cs="Calibri"/>
                 <w:color w:val="000000"/>
@@ -1512,22 +4676,21 @@
           <w:p>
             <w:pPr>
               <w:spacing w:after="0" w:line="240" w:lineRule="auto"/>
-              <w:jc w:val="right"/>
-              <w:rPr>
-                <w:rFonts w:ascii="Calibri" w:eastAsia="Times New Roman" w:hAnsi="Calibri" w:cs="Calibri"/>
-                <w:color w:val="000000"/>
-                <w:kern w:val="0"/>
-                <w14:ligatures w14:val="none"/>
-              </w:rPr>
-            </w:pPr>
-            <w:r>
-              <w:rPr>
-                <w:rFonts w:ascii="Calibri" w:eastAsia="Times New Roman" w:hAnsi="Calibri" w:cs="Calibri"/>
-                <w:color w:val="000000"/>
-                <w:kern w:val="0"/>
-                <w14:ligatures w14:val="none"/>
-              </w:rPr>
-              <w:t>0.0279</w:t>
+              <w:rPr>
+                <w:rFonts w:ascii="Calibri" w:eastAsia="Times New Roman" w:hAnsi="Calibri" w:cs="Calibri"/>
+                <w:color w:val="000000"/>
+                <w:kern w:val="0"/>
+                <w14:ligatures w14:val="none"/>
+              </w:rPr>
+            </w:pPr>
+            <w:r>
+              <w:rPr>
+                <w:rFonts w:ascii="Calibri" w:eastAsia="Times New Roman" w:hAnsi="Calibri" w:cs="Calibri"/>
+                <w:color w:val="000000"/>
+                <w:kern w:val="0"/>
+                <w14:ligatures w14:val="none"/>
+              </w:rPr>
+              <w:t>0.1174</w:t>
             </w:r>
           </w:p>
         </w:tc>
@@ -1547,7 +4710,6 @@
           <w:p>
             <w:pPr>
               <w:spacing w:after="0" w:line="240" w:lineRule="auto"/>
-              <w:jc w:val="right"/>
               <w:rPr>
                 <w:rFonts w:ascii="Calibri" w:eastAsia="Times New Roman" w:hAnsi="Calibri" w:cs="Calibri"/>
                 <w:color w:val="000000"/>
@@ -1577,7 +4739,6 @@
           <w:p>
             <w:pPr>
               <w:spacing w:after="0" w:line="240" w:lineRule="auto"/>
-              <w:jc w:val="right"/>
               <w:rPr>
                 <w:rFonts w:ascii="Calibri" w:eastAsia="Times New Roman" w:hAnsi="Calibri" w:cs="Calibri"/>
                 <w:color w:val="000000"/>
@@ -1607,7 +4768,6 @@
           <w:p>
             <w:pPr>
               <w:spacing w:after="0" w:line="240" w:lineRule="auto"/>
-              <w:jc w:val="right"/>
               <w:rPr>
                 <w:rFonts w:ascii="Calibri" w:eastAsia="Times New Roman" w:hAnsi="Calibri" w:cs="Calibri"/>
                 <w:color w:val="000000"/>
@@ -1637,22 +4797,21 @@
           <w:p>
             <w:pPr>
               <w:spacing w:after="0" w:line="240" w:lineRule="auto"/>
-              <w:jc w:val="right"/>
-              <w:rPr>
-                <w:rFonts w:ascii="Calibri" w:eastAsia="Times New Roman" w:hAnsi="Calibri" w:cs="Calibri"/>
-                <w:color w:val="000000"/>
-                <w:kern w:val="0"/>
-                <w14:ligatures w14:val="none"/>
-              </w:rPr>
-            </w:pPr>
-            <w:r>
-              <w:rPr>
-                <w:rFonts w:ascii="Calibri" w:eastAsia="Times New Roman" w:hAnsi="Calibri" w:cs="Calibri"/>
-                <w:color w:val="000000"/>
-                <w:kern w:val="0"/>
-                <w14:ligatures w14:val="none"/>
-              </w:rPr>
-              <w:t>0.0229</w:t>
+              <w:rPr>
+                <w:rFonts w:ascii="Calibri" w:eastAsia="Times New Roman" w:hAnsi="Calibri" w:cs="Calibri"/>
+                <w:color w:val="000000"/>
+                <w:kern w:val="0"/>
+                <w14:ligatures w14:val="none"/>
+              </w:rPr>
+            </w:pPr>
+            <w:r>
+              <w:rPr>
+                <w:rFonts w:ascii="Calibri" w:eastAsia="Times New Roman" w:hAnsi="Calibri" w:cs="Calibri"/>
+                <w:color w:val="000000"/>
+                <w:kern w:val="0"/>
+                <w14:ligatures w14:val="none"/>
+              </w:rPr>
+              <w:t>0.0739</w:t>
             </w:r>
           </w:p>
         </w:tc>
@@ -1672,7 +4831,6 @@
           <w:p>
             <w:pPr>
               <w:spacing w:after="0" w:line="240" w:lineRule="auto"/>
-              <w:jc w:val="right"/>
               <w:rPr>
                 <w:rFonts w:ascii="Calibri" w:eastAsia="Times New Roman" w:hAnsi="Calibri" w:cs="Calibri"/>
                 <w:color w:val="000000"/>
@@ -1702,7 +4860,6 @@
           <w:p>
             <w:pPr>
               <w:spacing w:after="0" w:line="240" w:lineRule="auto"/>
-              <w:jc w:val="right"/>
               <w:rPr>
                 <w:rFonts w:ascii="Calibri" w:eastAsia="Times New Roman" w:hAnsi="Calibri" w:cs="Calibri"/>
                 <w:color w:val="000000"/>
@@ -1732,7 +4889,6 @@
           <w:p>
             <w:pPr>
               <w:spacing w:after="0" w:line="240" w:lineRule="auto"/>
-              <w:jc w:val="right"/>
               <w:rPr>
                 <w:rFonts w:ascii="Calibri" w:eastAsia="Times New Roman" w:hAnsi="Calibri" w:cs="Calibri"/>
                 <w:color w:val="000000"/>
@@ -1762,22 +4918,21 @@
           <w:p>
             <w:pPr>
               <w:spacing w:after="0" w:line="240" w:lineRule="auto"/>
-              <w:jc w:val="right"/>
-              <w:rPr>
-                <w:rFonts w:ascii="Calibri" w:eastAsia="Times New Roman" w:hAnsi="Calibri" w:cs="Calibri"/>
-                <w:color w:val="000000"/>
-                <w:kern w:val="0"/>
-                <w14:ligatures w14:val="none"/>
-              </w:rPr>
-            </w:pPr>
-            <w:r>
-              <w:rPr>
-                <w:rFonts w:ascii="Calibri" w:eastAsia="Times New Roman" w:hAnsi="Calibri" w:cs="Calibri"/>
-                <w:color w:val="000000"/>
-                <w:kern w:val="0"/>
-                <w14:ligatures w14:val="none"/>
-              </w:rPr>
-              <w:t>0.0608</w:t>
+              <w:rPr>
+                <w:rFonts w:ascii="Calibri" w:eastAsia="Times New Roman" w:hAnsi="Calibri" w:cs="Calibri"/>
+                <w:color w:val="000000"/>
+                <w:kern w:val="0"/>
+                <w14:ligatures w14:val="none"/>
+              </w:rPr>
+            </w:pPr>
+            <w:r>
+              <w:rPr>
+                <w:rFonts w:ascii="Calibri" w:eastAsia="Times New Roman" w:hAnsi="Calibri" w:cs="Calibri"/>
+                <w:color w:val="000000"/>
+                <w:kern w:val="0"/>
+                <w14:ligatures w14:val="none"/>
+              </w:rPr>
+              <w:t>0.2088</w:t>
             </w:r>
           </w:p>
         </w:tc>
@@ -1789,26 +4944,25 @@
         <w:tc>
           <w:tcPr>
             <w:tcW w:w="1480" w:type="dxa"/>
-            <w:shd w:val="clear" w:color="000000" w:fill="C6EFCE"/>
-            <w:noWrap/>
-            <w:vAlign w:val="bottom"/>
-            <w:hideMark/>
-          </w:tcPr>
-          <w:p>
-            <w:pPr>
-              <w:spacing w:after="0" w:line="240" w:lineRule="auto"/>
-              <w:jc w:val="right"/>
-              <w:rPr>
-                <w:rFonts w:ascii="Calibri" w:eastAsia="Times New Roman" w:hAnsi="Calibri" w:cs="Calibri"/>
-                <w:color w:val="006100"/>
-                <w:kern w:val="0"/>
-                <w14:ligatures w14:val="none"/>
-              </w:rPr>
-            </w:pPr>
-            <w:r>
-              <w:rPr>
-                <w:rFonts w:ascii="Calibri" w:eastAsia="Times New Roman" w:hAnsi="Calibri" w:cs="Calibri"/>
-                <w:color w:val="006100"/>
+            <w:shd w:val="clear" w:color="auto" w:fill="auto"/>
+            <w:noWrap/>
+            <w:vAlign w:val="bottom"/>
+            <w:hideMark/>
+          </w:tcPr>
+          <w:p>
+            <w:pPr>
+              <w:spacing w:after="0" w:line="240" w:lineRule="auto"/>
+              <w:rPr>
+                <w:rFonts w:ascii="Calibri" w:eastAsia="Times New Roman" w:hAnsi="Calibri" w:cs="Calibri"/>
+                <w:color w:val="000000"/>
+                <w:kern w:val="0"/>
+                <w14:ligatures w14:val="none"/>
+              </w:rPr>
+            </w:pPr>
+            <w:r>
+              <w:rPr>
+                <w:rFonts w:ascii="Calibri" w:eastAsia="Times New Roman" w:hAnsi="Calibri" w:cs="Calibri"/>
+                <w:color w:val="000000"/>
                 <w:kern w:val="0"/>
                 <w14:ligatures w14:val="none"/>
               </w:rPr>
@@ -1819,26 +4973,25 @@
         <w:tc>
           <w:tcPr>
             <w:tcW w:w="1320" w:type="dxa"/>
-            <w:shd w:val="clear" w:color="000000" w:fill="C6EFCE"/>
-            <w:noWrap/>
-            <w:vAlign w:val="bottom"/>
-            <w:hideMark/>
-          </w:tcPr>
-          <w:p>
-            <w:pPr>
-              <w:spacing w:after="0" w:line="240" w:lineRule="auto"/>
-              <w:jc w:val="right"/>
-              <w:rPr>
-                <w:rFonts w:ascii="Calibri" w:eastAsia="Times New Roman" w:hAnsi="Calibri" w:cs="Calibri"/>
-                <w:color w:val="006100"/>
-                <w:kern w:val="0"/>
-                <w14:ligatures w14:val="none"/>
-              </w:rPr>
-            </w:pPr>
-            <w:r>
-              <w:rPr>
-                <w:rFonts w:ascii="Calibri" w:eastAsia="Times New Roman" w:hAnsi="Calibri" w:cs="Calibri"/>
-                <w:color w:val="006100"/>
+            <w:shd w:val="clear" w:color="auto" w:fill="auto"/>
+            <w:noWrap/>
+            <w:vAlign w:val="bottom"/>
+            <w:hideMark/>
+          </w:tcPr>
+          <w:p>
+            <w:pPr>
+              <w:spacing w:after="0" w:line="240" w:lineRule="auto"/>
+              <w:rPr>
+                <w:rFonts w:ascii="Calibri" w:eastAsia="Times New Roman" w:hAnsi="Calibri" w:cs="Calibri"/>
+                <w:color w:val="000000"/>
+                <w:kern w:val="0"/>
+                <w14:ligatures w14:val="none"/>
+              </w:rPr>
+            </w:pPr>
+            <w:r>
+              <w:rPr>
+                <w:rFonts w:ascii="Calibri" w:eastAsia="Times New Roman" w:hAnsi="Calibri" w:cs="Calibri"/>
+                <w:color w:val="000000"/>
                 <w:kern w:val="0"/>
                 <w14:ligatures w14:val="none"/>
               </w:rPr>
@@ -1849,26 +5002,25 @@
         <w:tc>
           <w:tcPr>
             <w:tcW w:w="1600" w:type="dxa"/>
-            <w:shd w:val="clear" w:color="000000" w:fill="C6EFCE"/>
-            <w:noWrap/>
-            <w:vAlign w:val="bottom"/>
-            <w:hideMark/>
-          </w:tcPr>
-          <w:p>
-            <w:pPr>
-              <w:spacing w:after="0" w:line="240" w:lineRule="auto"/>
-              <w:jc w:val="right"/>
-              <w:rPr>
-                <w:rFonts w:ascii="Calibri" w:eastAsia="Times New Roman" w:hAnsi="Calibri" w:cs="Calibri"/>
-                <w:color w:val="006100"/>
-                <w:kern w:val="0"/>
-                <w14:ligatures w14:val="none"/>
-              </w:rPr>
-            </w:pPr>
-            <w:r>
-              <w:rPr>
-                <w:rFonts w:ascii="Calibri" w:eastAsia="Times New Roman" w:hAnsi="Calibri" w:cs="Calibri"/>
-                <w:color w:val="006100"/>
+            <w:shd w:val="clear" w:color="auto" w:fill="auto"/>
+            <w:noWrap/>
+            <w:vAlign w:val="bottom"/>
+            <w:hideMark/>
+          </w:tcPr>
+          <w:p>
+            <w:pPr>
+              <w:spacing w:after="0" w:line="240" w:lineRule="auto"/>
+              <w:rPr>
+                <w:rFonts w:ascii="Calibri" w:eastAsia="Times New Roman" w:hAnsi="Calibri" w:cs="Calibri"/>
+                <w:color w:val="000000"/>
+                <w:kern w:val="0"/>
+                <w14:ligatures w14:val="none"/>
+              </w:rPr>
+            </w:pPr>
+            <w:r>
+              <w:rPr>
+                <w:rFonts w:ascii="Calibri" w:eastAsia="Times New Roman" w:hAnsi="Calibri" w:cs="Calibri"/>
+                <w:color w:val="000000"/>
                 <w:kern w:val="0"/>
                 <w14:ligatures w14:val="none"/>
               </w:rPr>
@@ -1887,7 +5039,6 @@
           <w:p>
             <w:pPr>
               <w:spacing w:after="0" w:line="240" w:lineRule="auto"/>
-              <w:jc w:val="right"/>
               <w:rPr>
                 <w:rFonts w:ascii="Calibri" w:eastAsia="Times New Roman" w:hAnsi="Calibri" w:cs="Calibri"/>
                 <w:color w:val="006100"/>
@@ -1902,7 +5053,7 @@
                 <w:kern w:val="0"/>
                 <w14:ligatures w14:val="none"/>
               </w:rPr>
-              <w:t>0.0222</w:t>
+              <w:t>0.0686</w:t>
             </w:r>
           </w:p>
         </w:tc>
@@ -1922,7 +5073,6 @@
           <w:p>
             <w:pPr>
               <w:spacing w:after="0" w:line="240" w:lineRule="auto"/>
-              <w:jc w:val="right"/>
               <w:rPr>
                 <w:rFonts w:ascii="Calibri" w:eastAsia="Times New Roman" w:hAnsi="Calibri" w:cs="Calibri"/>
                 <w:color w:val="000000"/>
@@ -1952,7 +5102,6 @@
           <w:p>
             <w:pPr>
               <w:spacing w:after="0" w:line="240" w:lineRule="auto"/>
-              <w:jc w:val="right"/>
               <w:rPr>
                 <w:rFonts w:ascii="Calibri" w:eastAsia="Times New Roman" w:hAnsi="Calibri" w:cs="Calibri"/>
                 <w:color w:val="000000"/>
@@ -1982,7 +5131,6 @@
           <w:p>
             <w:pPr>
               <w:spacing w:after="0" w:line="240" w:lineRule="auto"/>
-              <w:jc w:val="right"/>
               <w:rPr>
                 <w:rFonts w:ascii="Calibri" w:eastAsia="Times New Roman" w:hAnsi="Calibri" w:cs="Calibri"/>
                 <w:color w:val="000000"/>
@@ -2012,22 +5160,21 @@
           <w:p>
             <w:pPr>
               <w:spacing w:after="0" w:line="240" w:lineRule="auto"/>
-              <w:jc w:val="right"/>
-              <w:rPr>
-                <w:rFonts w:ascii="Calibri" w:eastAsia="Times New Roman" w:hAnsi="Calibri" w:cs="Calibri"/>
-                <w:color w:val="000000"/>
-                <w:kern w:val="0"/>
-                <w14:ligatures w14:val="none"/>
-              </w:rPr>
-            </w:pPr>
-            <w:r>
-              <w:rPr>
-                <w:rFonts w:ascii="Calibri" w:eastAsia="Times New Roman" w:hAnsi="Calibri" w:cs="Calibri"/>
-                <w:color w:val="000000"/>
-                <w:kern w:val="0"/>
-                <w14:ligatures w14:val="none"/>
-              </w:rPr>
-              <w:t>0.0466</w:t>
+              <w:rPr>
+                <w:rFonts w:ascii="Calibri" w:eastAsia="Times New Roman" w:hAnsi="Calibri" w:cs="Calibri"/>
+                <w:color w:val="000000"/>
+                <w:kern w:val="0"/>
+                <w14:ligatures w14:val="none"/>
+              </w:rPr>
+            </w:pPr>
+            <w:r>
+              <w:rPr>
+                <w:rFonts w:ascii="Calibri" w:eastAsia="Times New Roman" w:hAnsi="Calibri" w:cs="Calibri"/>
+                <w:color w:val="000000"/>
+                <w:kern w:val="0"/>
+                <w14:ligatures w14:val="none"/>
+              </w:rPr>
+              <w:t>0.1555</w:t>
             </w:r>
           </w:p>
         </w:tc>
@@ -2047,7 +5194,6 @@
           <w:p>
             <w:pPr>
               <w:spacing w:after="0" w:line="240" w:lineRule="auto"/>
-              <w:jc w:val="right"/>
               <w:rPr>
                 <w:rFonts w:ascii="Calibri" w:eastAsia="Times New Roman" w:hAnsi="Calibri" w:cs="Calibri"/>
                 <w:color w:val="000000"/>
@@ -2077,7 +5223,6 @@
           <w:p>
             <w:pPr>
               <w:spacing w:after="0" w:line="240" w:lineRule="auto"/>
-              <w:jc w:val="right"/>
               <w:rPr>
                 <w:rFonts w:ascii="Calibri" w:eastAsia="Times New Roman" w:hAnsi="Calibri" w:cs="Calibri"/>
                 <w:color w:val="000000"/>
@@ -2107,7 +5252,6 @@
           <w:p>
             <w:pPr>
               <w:spacing w:after="0" w:line="240" w:lineRule="auto"/>
-              <w:jc w:val="right"/>
               <w:rPr>
                 <w:rFonts w:ascii="Calibri" w:eastAsia="Times New Roman" w:hAnsi="Calibri" w:cs="Calibri"/>
                 <w:color w:val="000000"/>
@@ -2137,42 +5281,28 @@
           <w:p>
             <w:pPr>
               <w:spacing w:after="0" w:line="240" w:lineRule="auto"/>
-              <w:jc w:val="right"/>
-              <w:rPr>
-                <w:rFonts w:ascii="Calibri" w:eastAsia="Times New Roman" w:hAnsi="Calibri" w:cs="Calibri"/>
-                <w:color w:val="000000"/>
-                <w:kern w:val="0"/>
-                <w14:ligatures w14:val="none"/>
-              </w:rPr>
-            </w:pPr>
-            <w:r>
-              <w:rPr>
-                <w:rFonts w:ascii="Calibri" w:eastAsia="Times New Roman" w:hAnsi="Calibri" w:cs="Calibri"/>
-                <w:color w:val="000000"/>
-                <w:kern w:val="0"/>
-                <w14:ligatures w14:val="none"/>
-              </w:rPr>
-              <w:t>0.1032</w:t>
+              <w:rPr>
+                <w:rFonts w:ascii="Calibri" w:eastAsia="Times New Roman" w:hAnsi="Calibri" w:cs="Calibri"/>
+                <w:color w:val="000000"/>
+                <w:kern w:val="0"/>
+                <w14:ligatures w14:val="none"/>
+              </w:rPr>
+            </w:pPr>
+            <w:r>
+              <w:rPr>
+                <w:rFonts w:ascii="Calibri" w:eastAsia="Times New Roman" w:hAnsi="Calibri" w:cs="Calibri"/>
+                <w:color w:val="000000"/>
+                <w:kern w:val="0"/>
+                <w14:ligatures w14:val="none"/>
+              </w:rPr>
+              <w:t>0.4456</w:t>
             </w:r>
           </w:p>
         </w:tc>
       </w:tr>
     </w:tbl>
-    <w:p>
-      <w:pPr>
-        <w:ind w:left="360"/>
-      </w:pPr>
-    </w:p>
-    <w:p>
-      <w:pPr>
-        <w:ind w:left="360"/>
-      </w:pPr>
-    </w:p>
-    <w:p>
-      <w:pPr>
-        <w:ind w:left="360"/>
-      </w:pPr>
-    </w:p>
+    <w:p/>
+    <w:p/>
     <w:p>
       <w:r>
         <w:br w:type="page"/>

</xml_diff>

<commit_message>
small fix in the header of task1
</commit_message>
<xml_diff>
--- a/Assignment3/Assignment3.docx
+++ b/Assignment3/Assignment3.docx
@@ -34,7 +34,7 @@
           <w:bCs/>
           <w:u w:val="single"/>
         </w:rPr>
-        <w:t>Tasks</w:t>
+        <w:t>Task</w:t>
       </w:r>
       <w:r>
         <w:rPr>
@@ -3016,69 +3016,18 @@
     </w:p>
     <w:p>
       <w:r>
-        <w:t>I</w:t>
-      </w:r>
-      <w:r>
-        <w:t>n general</w:t>
-      </w:r>
-      <w:r>
-        <w:t>,</w:t>
-      </w:r>
-      <w:r>
-        <w:t xml:space="preserve"> </w:t>
+        <w:t xml:space="preserve">In general, </w:t>
       </w:r>
       <w:r>
         <w:t>both</w:t>
       </w:r>
       <w:r>
-        <w:t xml:space="preserve"> </w:t>
-      </w:r>
-      <w:r>
-        <w:t>plots got good</w:t>
-      </w:r>
-      <w:r>
-        <w:t xml:space="preserve"> </w:t>
-      </w:r>
-      <w:r>
-        <w:t xml:space="preserve">samples </w:t>
-      </w:r>
-      <w:r>
-        <w:t>separation</w:t>
-      </w:r>
-      <w:r>
-        <w:t xml:space="preserve">-by-label </w:t>
-      </w:r>
-      <w:r>
-        <w:t>into distinct groups.</w:t>
+        <w:t xml:space="preserve"> plots got good samples separation-by-label into distinct groups.</w:t>
       </w:r>
     </w:p>
     <w:p>
       <w:r>
-        <w:t xml:space="preserve">Therefore, we assume that other algorithms based on distance between </w:t>
-      </w:r>
-      <w:r>
-        <w:t xml:space="preserve">samples may also produce </w:t>
-      </w:r>
-      <w:r>
-        <w:t>relatively good results</w:t>
-      </w:r>
-      <w:r>
-        <w:t xml:space="preserve">. Looks like </w:t>
-      </w:r>
-      <w:r>
-        <w:t xml:space="preserve">classic ML models </w:t>
-      </w:r>
-      <w:r>
-        <w:t>may</w:t>
-      </w:r>
-      <w:r>
-        <w:t xml:space="preserve"> also be </w:t>
-      </w:r>
-      <w:r>
-        <w:t xml:space="preserve">able to produce good results </w:t>
-      </w:r>
-      <w:r>
-        <w:t xml:space="preserve">here </w:t>
+        <w:t xml:space="preserve">Therefore, we assume that other algorithms based on distance between samples may also produce relatively good results. Looks like classic ML models may also be able to produce good results here </w:t>
       </w:r>
       <w:r>
         <w:t>(maybe even K-Nearest-Neighbors)</w:t>
@@ -3219,91 +3168,40 @@
         <w:t xml:space="preserve"> were originally close </w:t>
       </w:r>
       <w:r>
-        <w:t xml:space="preserve">to the images with the labels </w:t>
+        <w:t>to the images with the labels “1”,”3”,”4”,”5” (</w:t>
+      </w:r>
+      <w:r>
+        <w:t>according to the tSNE</w:t>
+      </w:r>
+      <w:r>
+        <w:t>), w</w:t>
+      </w:r>
+      <w:r>
+        <w:t xml:space="preserve">hile after the first </w:t>
+      </w:r>
+      <w:r>
+        <w:t>NN-</w:t>
+      </w:r>
+      <w:r>
+        <w:t xml:space="preserve">layer the amount of samples labeled </w:t>
       </w:r>
       <w:r>
         <w:t>“</w:t>
       </w:r>
       <w:r>
-        <w:t>1</w:t>
+        <w:t>8</w:t>
       </w:r>
       <w:r>
         <w:t>”</w:t>
       </w:r>
       <w:r>
-        <w:t>,</w:t>
-      </w:r>
-      <w:r>
-        <w:t>”</w:t>
-      </w:r>
-      <w:r>
-        <w:t>3</w:t>
-      </w:r>
-      <w:r>
-        <w:t>”</w:t>
-      </w:r>
-      <w:r>
-        <w:t>,</w:t>
-      </w:r>
-      <w:r>
-        <w:t>”</w:t>
-      </w:r>
-      <w:r>
-        <w:t>4</w:t>
-      </w:r>
-      <w:r>
-        <w:t>”</w:t>
-      </w:r>
-      <w:r>
-        <w:t>,</w:t>
-      </w:r>
-      <w:r>
-        <w:t>”</w:t>
-      </w:r>
-      <w:r>
-        <w:t>5</w:t>
-      </w:r>
-      <w:r>
-        <w:t>” (</w:t>
-      </w:r>
-      <w:r>
-        <w:t>according to the tSNE</w:t>
-      </w:r>
-      <w:r>
-        <w:t>), w</w:t>
-      </w:r>
-      <w:r>
-        <w:t xml:space="preserve">hile after the first </w:t>
-      </w:r>
-      <w:r>
-        <w:t>NN-</w:t>
-      </w:r>
-      <w:r>
-        <w:t xml:space="preserve">layer the amount of samples labeled </w:t>
-      </w:r>
-      <w:r>
-        <w:t>“</w:t>
-      </w:r>
-      <w:r>
-        <w:t>8</w:t>
-      </w:r>
-      <w:r>
-        <w:t>”</w:t>
-      </w:r>
-      <w:r>
         <w:t xml:space="preserve"> that are closer to samples with other labels decreas</w:t>
       </w:r>
       <w:r>
         <w:t>ed, meaning the 500-feature representation of NN was better</w:t>
       </w:r>
       <w:r>
-        <w:t xml:space="preserve"> representing the differences between images with “8” labels and images with </w:t>
-      </w:r>
-      <w:r>
-        <w:t>“1”,”3”,”4”,”5”</w:t>
-      </w:r>
-      <w:r>
-        <w:t xml:space="preserve"> labels.</w:t>
+        <w:t xml:space="preserve"> representing the differences between images with “8” labels and images with “1”,”3”,”4”,”5” labels.</w:t>
       </w:r>
     </w:p>
     <w:p/>

</xml_diff>